<commit_message>
Updated section "Studio del problema" in the draft report
</commit_message>
<xml_diff>
--- a/Relazione/Bozza di Progetto.docx
+++ b/Relazione/Bozza di Progetto.docx
@@ -677,15 +677,25 @@
           <w:i/>
           <w:szCs w:val="19"/>
         </w:rPr>
-        <w:t xml:space="preserve">- </w:t>
-      </w:r>
-      <w:r>
+        <w:t>- Quali sono i punti critici?</w:t>
+      </w:r>
+    </w:p>
+    <w:p>
+      <w:pPr>
+        <w:spacing w:after="120" w:line="240" w:lineRule="auto"/>
         <w:rPr>
           <w:rFonts w:ascii="Book Antiqua" w:eastAsiaTheme="minorEastAsia" w:hAnsi="Book Antiqua" w:cs="Times New Roman"/>
           <w:i/>
           <w:szCs w:val="19"/>
         </w:rPr>
-        <w:t>Quali sono i punti critici?</w:t>
+      </w:pPr>
+      <w:r>
+        <w:rPr>
+          <w:rFonts w:ascii="Book Antiqua" w:eastAsiaTheme="minorEastAsia" w:hAnsi="Book Antiqua" w:cs="Times New Roman"/>
+          <w:i/>
+          <w:szCs w:val="19"/>
+        </w:rPr>
+        <w:t>- Come si sceglie di affrontarli?</w:t>
       </w:r>
     </w:p>
     <w:p>
@@ -693,25 +703,601 @@
         <w:spacing w:after="120" w:line="240" w:lineRule="auto"/>
         <w:rPr>
           <w:rFonts w:ascii="Book Antiqua" w:eastAsiaTheme="minorEastAsia" w:hAnsi="Book Antiqua" w:cs="Times New Roman"/>
+          <w:szCs w:val="19"/>
+        </w:rPr>
+      </w:pPr>
+      <w:r>
+        <w:rPr>
+          <w:rFonts w:ascii="Book Antiqua" w:eastAsiaTheme="minorEastAsia" w:hAnsi="Book Antiqua" w:cs="Times New Roman"/>
+          <w:szCs w:val="19"/>
+        </w:rPr>
+        <w:t>Dalla specifica è possibile individuare i seguenti punti critici:</w:t>
+      </w:r>
+    </w:p>
+    <w:p>
+      <w:pPr>
+        <w:pStyle w:val="Paragrafoelenco"/>
+        <w:numPr>
+          <w:ilvl w:val="0"/>
+          <w:numId w:val="8"/>
+        </w:numPr>
+        <w:spacing w:after="60" w:line="240" w:lineRule="auto"/>
+        <w:contextualSpacing w:val="0"/>
+        <w:rPr>
+          <w:rFonts w:ascii="Book Antiqua" w:eastAsiaTheme="minorEastAsia" w:hAnsi="Book Antiqua" w:cs="Times New Roman"/>
+          <w:b/>
+          <w:szCs w:val="19"/>
+        </w:rPr>
+      </w:pPr>
+      <w:r>
+        <w:rPr>
+          <w:rFonts w:ascii="Book Antiqua" w:eastAsiaTheme="minorEastAsia" w:hAnsi="Book Antiqua" w:cs="Times New Roman"/>
+          <w:b/>
+          <w:szCs w:val="19"/>
+        </w:rPr>
+        <w:t>Processo di costruzione di un campo minato</w:t>
+      </w:r>
+    </w:p>
+    <w:p>
+      <w:pPr>
+        <w:pStyle w:val="Paragrafoelenco"/>
+        <w:spacing w:after="60" w:line="240" w:lineRule="auto"/>
+        <w:ind w:left="227"/>
+        <w:contextualSpacing w:val="0"/>
+        <w:rPr>
+          <w:rFonts w:ascii="Book Antiqua" w:eastAsiaTheme="minorEastAsia" w:hAnsi="Book Antiqua" w:cs="Times New Roman"/>
+          <w:szCs w:val="19"/>
+        </w:rPr>
+      </w:pPr>
+      <w:r>
+        <w:rPr>
+          <w:rFonts w:ascii="Book Antiqua" w:eastAsiaTheme="minorEastAsia" w:hAnsi="Book Antiqua" w:cs="Times New Roman"/>
+          <w:szCs w:val="19"/>
+        </w:rPr>
+        <w:t xml:space="preserve">Nonostante un campo minato tradizionale e uno hardcore </w:t>
+      </w:r>
+      <w:r>
+        <w:rPr>
+          <w:rFonts w:ascii="Book Antiqua" w:eastAsiaTheme="minorEastAsia" w:hAnsi="Book Antiqua" w:cs="Times New Roman"/>
+          <w:szCs w:val="19"/>
+        </w:rPr>
+        <w:t>si differenzino</w:t>
+      </w:r>
+      <w:r>
+        <w:rPr>
+          <w:rFonts w:ascii="Book Antiqua" w:eastAsiaTheme="minorEastAsia" w:hAnsi="Book Antiqua" w:cs="Times New Roman"/>
+          <w:szCs w:val="19"/>
+        </w:rPr>
+        <w:t xml:space="preserve"> </w:t>
+      </w:r>
+      <w:r>
+        <w:rPr>
+          <w:rFonts w:ascii="Book Antiqua" w:eastAsiaTheme="minorEastAsia" w:hAnsi="Book Antiqua" w:cs="Times New Roman"/>
+          <w:szCs w:val="19"/>
+        </w:rPr>
+        <w:t xml:space="preserve">tra loro </w:t>
+      </w:r>
+      <w:r>
+        <w:rPr>
+          <w:rFonts w:ascii="Book Antiqua" w:eastAsiaTheme="minorEastAsia" w:hAnsi="Book Antiqua" w:cs="Times New Roman"/>
+          <w:szCs w:val="19"/>
+        </w:rPr>
+        <w:t xml:space="preserve">in come e quando le mine vengano generate, </w:t>
+      </w:r>
+      <w:r>
+        <w:rPr>
+          <w:rFonts w:ascii="Book Antiqua" w:eastAsiaTheme="minorEastAsia" w:hAnsi="Book Antiqua" w:cs="Times New Roman"/>
+          <w:szCs w:val="19"/>
+        </w:rPr>
+        <w:t>il processo</w:t>
+      </w:r>
+      <w:r>
+        <w:rPr>
+          <w:rFonts w:ascii="Book Antiqua" w:eastAsiaTheme="minorEastAsia" w:hAnsi="Book Antiqua" w:cs="Times New Roman"/>
+          <w:szCs w:val="19"/>
+        </w:rPr>
+        <w:t xml:space="preserve"> di costruzione di un campo minato (che include al suo interno anche la fase di generazione delle mine) è uguale per tutte le tipologie di campo minato.</w:t>
+      </w:r>
+    </w:p>
+    <w:p>
+      <w:pPr>
+        <w:pStyle w:val="Paragrafoelenco"/>
+        <w:spacing w:after="120" w:line="240" w:lineRule="auto"/>
+        <w:ind w:left="227"/>
+        <w:contextualSpacing w:val="0"/>
+        <w:rPr>
+          <w:rFonts w:ascii="Book Antiqua" w:eastAsiaTheme="minorEastAsia" w:hAnsi="Book Antiqua" w:cs="Times New Roman"/>
+          <w:szCs w:val="19"/>
+        </w:rPr>
+      </w:pPr>
+      <w:r>
+        <w:rPr>
+          <w:rFonts w:ascii="Book Antiqua" w:eastAsiaTheme="minorEastAsia" w:hAnsi="Book Antiqua" w:cs="Times New Roman"/>
+          <w:szCs w:val="19"/>
+        </w:rPr>
+        <w:t>Di conseguenza</w:t>
+      </w:r>
+      <w:r>
+        <w:rPr>
+          <w:rFonts w:ascii="Book Antiqua" w:eastAsiaTheme="minorEastAsia" w:hAnsi="Book Antiqua" w:cs="Times New Roman"/>
+          <w:szCs w:val="19"/>
+        </w:rPr>
+        <w:t>,</w:t>
+      </w:r>
+      <w:r>
+        <w:rPr>
+          <w:rFonts w:ascii="Book Antiqua" w:eastAsiaTheme="minorEastAsia" w:hAnsi="Book Antiqua" w:cs="Times New Roman"/>
+          <w:szCs w:val="19"/>
+        </w:rPr>
+        <w:t xml:space="preserve"> si ritiene opportuno implementare il design pattern </w:t>
+      </w:r>
+      <w:proofErr w:type="spellStart"/>
+      <w:r>
+        <w:rPr>
+          <w:rFonts w:ascii="Book Antiqua" w:eastAsiaTheme="minorEastAsia" w:hAnsi="Book Antiqua" w:cs="Times New Roman"/>
+          <w:b/>
+          <w:szCs w:val="19"/>
+        </w:rPr>
+        <w:t>Template</w:t>
+      </w:r>
+      <w:proofErr w:type="spellEnd"/>
+      <w:r>
+        <w:rPr>
+          <w:rFonts w:ascii="Book Antiqua" w:eastAsiaTheme="minorEastAsia" w:hAnsi="Book Antiqua" w:cs="Times New Roman"/>
+          <w:b/>
+          <w:szCs w:val="19"/>
+        </w:rPr>
+        <w:t xml:space="preserve"> Method</w:t>
+      </w:r>
+      <w:r>
+        <w:rPr>
+          <w:rFonts w:ascii="Book Antiqua" w:eastAsiaTheme="minorEastAsia" w:hAnsi="Book Antiqua" w:cs="Times New Roman"/>
+          <w:szCs w:val="19"/>
+        </w:rPr>
+        <w:t>,</w:t>
+      </w:r>
+      <w:r>
+        <w:rPr>
+          <w:rFonts w:ascii="Book Antiqua" w:eastAsiaTheme="minorEastAsia" w:hAnsi="Book Antiqua" w:cs="Times New Roman"/>
+          <w:szCs w:val="19"/>
+        </w:rPr>
+        <w:t xml:space="preserve"> definendo lo scheletro dell’algoritmo di costruzione di un campo minato all’interno della classe base </w:t>
+      </w:r>
+      <w:r>
+        <w:rPr>
+          <w:rFonts w:ascii="Book Antiqua" w:eastAsiaTheme="minorEastAsia" w:hAnsi="Book Antiqua" w:cs="Times New Roman"/>
+          <w:szCs w:val="19"/>
+        </w:rPr>
+        <w:t xml:space="preserve">(rappresentante un generico campo minato) </w:t>
+      </w:r>
+      <w:r>
+        <w:rPr>
+          <w:rFonts w:ascii="Book Antiqua" w:eastAsiaTheme="minorEastAsia" w:hAnsi="Book Antiqua" w:cs="Times New Roman"/>
+          <w:szCs w:val="19"/>
+        </w:rPr>
+        <w:t xml:space="preserve">e lasciando alle sottoclassi </w:t>
+      </w:r>
+      <w:r>
+        <w:rPr>
+          <w:rFonts w:ascii="Book Antiqua" w:eastAsiaTheme="minorEastAsia" w:hAnsi="Book Antiqua" w:cs="Times New Roman"/>
+          <w:szCs w:val="19"/>
+        </w:rPr>
+        <w:t xml:space="preserve">(campo minato tradizionale e hardcore) </w:t>
+      </w:r>
+      <w:r>
+        <w:rPr>
+          <w:rFonts w:ascii="Book Antiqua" w:eastAsiaTheme="minorEastAsia" w:hAnsi="Book Antiqua" w:cs="Times New Roman"/>
+          <w:szCs w:val="19"/>
+        </w:rPr>
+        <w:t>i dettagli relativi alla generazione delle mine.</w:t>
+      </w:r>
+    </w:p>
+    <w:p>
+      <w:pPr>
+        <w:pStyle w:val="Paragrafoelenco"/>
+        <w:numPr>
+          <w:ilvl w:val="0"/>
+          <w:numId w:val="8"/>
+        </w:numPr>
+        <w:spacing w:after="60" w:line="240" w:lineRule="auto"/>
+        <w:contextualSpacing w:val="0"/>
+        <w:rPr>
+          <w:rFonts w:ascii="Book Antiqua" w:eastAsiaTheme="minorEastAsia" w:hAnsi="Book Antiqua" w:cs="Times New Roman"/>
+          <w:b/>
+          <w:szCs w:val="19"/>
+        </w:rPr>
+      </w:pPr>
+      <w:r>
+        <w:rPr>
+          <w:rFonts w:ascii="Book Antiqua" w:eastAsiaTheme="minorEastAsia" w:hAnsi="Book Antiqua" w:cs="Times New Roman"/>
+          <w:b/>
+          <w:szCs w:val="19"/>
+        </w:rPr>
+        <w:t>Riconfigurazione di un campo minato e delle sue zone</w:t>
+      </w:r>
+    </w:p>
+    <w:p>
+      <w:pPr>
+        <w:pStyle w:val="Paragrafoelenco"/>
+        <w:spacing w:after="60" w:line="240" w:lineRule="auto"/>
+        <w:ind w:left="227"/>
+        <w:contextualSpacing w:val="0"/>
+        <w:rPr>
+          <w:rFonts w:ascii="Book Antiqua" w:eastAsiaTheme="minorEastAsia" w:hAnsi="Book Antiqua" w:cs="Times New Roman"/>
+          <w:szCs w:val="19"/>
+        </w:rPr>
+      </w:pPr>
+      <w:r>
+        <w:rPr>
+          <w:rFonts w:ascii="Book Antiqua" w:eastAsiaTheme="minorEastAsia" w:hAnsi="Book Antiqua" w:cs="Times New Roman"/>
+          <w:szCs w:val="19"/>
+        </w:rPr>
+        <w:t>Per evitare ad ogni nuova partita di istanziare un nuovo campo minato (della medesima tipologia) e potenzialmente fino a 900 zone si reputa ideale:</w:t>
+      </w:r>
+    </w:p>
+    <w:p>
+      <w:pPr>
+        <w:pStyle w:val="Paragrafoelenco"/>
+        <w:numPr>
+          <w:ilvl w:val="0"/>
+          <w:numId w:val="11"/>
+        </w:numPr>
+        <w:spacing w:after="60" w:line="240" w:lineRule="auto"/>
+        <w:contextualSpacing w:val="0"/>
+        <w:rPr>
+          <w:rFonts w:ascii="Book Antiqua" w:eastAsiaTheme="minorEastAsia" w:hAnsi="Book Antiqua" w:cs="Times New Roman"/>
+          <w:szCs w:val="19"/>
+        </w:rPr>
+      </w:pPr>
+      <w:r>
+        <w:rPr>
+          <w:rFonts w:ascii="Book Antiqua" w:eastAsiaTheme="minorEastAsia" w:hAnsi="Book Antiqua" w:cs="Times New Roman"/>
+          <w:szCs w:val="19"/>
+        </w:rPr>
+        <w:t>fare in modo che il campo minato possa essere riconfigurato nelle sue caratteristiche (lunghezza, altezza e numero di mine) anche a seguito della sua creazione;</w:t>
+      </w:r>
+    </w:p>
+    <w:p>
+      <w:pPr>
+        <w:pStyle w:val="Paragrafoelenco"/>
+        <w:numPr>
+          <w:ilvl w:val="0"/>
+          <w:numId w:val="11"/>
+        </w:numPr>
+        <w:spacing w:after="60" w:line="240" w:lineRule="auto"/>
+        <w:contextualSpacing w:val="0"/>
+        <w:rPr>
+          <w:rFonts w:ascii="Book Antiqua" w:eastAsiaTheme="minorEastAsia" w:hAnsi="Book Antiqua" w:cs="Times New Roman"/>
+          <w:szCs w:val="19"/>
+        </w:rPr>
+      </w:pPr>
+      <w:r>
+        <w:rPr>
+          <w:rFonts w:ascii="Book Antiqua" w:eastAsiaTheme="minorEastAsia" w:hAnsi="Book Antiqua" w:cs="Times New Roman"/>
+          <w:szCs w:val="19"/>
+        </w:rPr>
+        <w:t>creare fin da subito un campo minato di dimensioni massime, ma consentendo all’esterno di poter accedere unicamente alle zone che rientrano nelle dimensioni impostate per il campo minato;</w:t>
+      </w:r>
+    </w:p>
+    <w:p>
+      <w:pPr>
+        <w:pStyle w:val="Paragrafoelenco"/>
+        <w:numPr>
+          <w:ilvl w:val="0"/>
+          <w:numId w:val="11"/>
+        </w:numPr>
+        <w:spacing w:after="120" w:line="240" w:lineRule="auto"/>
+        <w:contextualSpacing w:val="0"/>
+        <w:rPr>
+          <w:rFonts w:ascii="Book Antiqua" w:eastAsiaTheme="minorEastAsia" w:hAnsi="Book Antiqua" w:cs="Times New Roman"/>
+          <w:szCs w:val="19"/>
+        </w:rPr>
+      </w:pPr>
+      <w:r>
+        <w:rPr>
+          <w:rFonts w:ascii="Book Antiqua" w:eastAsiaTheme="minorEastAsia" w:hAnsi="Book Antiqua" w:cs="Times New Roman"/>
+          <w:szCs w:val="19"/>
+        </w:rPr>
+        <w:t>fare in modo che l</w:t>
+      </w:r>
+      <w:r>
+        <w:rPr>
+          <w:rFonts w:ascii="Book Antiqua" w:eastAsiaTheme="minorEastAsia" w:hAnsi="Book Antiqua" w:cs="Times New Roman"/>
+          <w:szCs w:val="19"/>
+        </w:rPr>
+        <w:t>e zone del campo minato possano</w:t>
+      </w:r>
+      <w:r>
+        <w:rPr>
+          <w:rFonts w:ascii="Book Antiqua" w:eastAsiaTheme="minorEastAsia" w:hAnsi="Book Antiqua" w:cs="Times New Roman"/>
+          <w:szCs w:val="19"/>
+        </w:rPr>
+        <w:t xml:space="preserve"> essere anch’esse</w:t>
+      </w:r>
+      <w:r>
+        <w:rPr>
+          <w:rFonts w:ascii="Book Antiqua" w:eastAsiaTheme="minorEastAsia" w:hAnsi="Book Antiqua" w:cs="Times New Roman"/>
+          <w:szCs w:val="19"/>
+        </w:rPr>
+        <w:t xml:space="preserve"> </w:t>
+      </w:r>
+      <w:r>
+        <w:rPr>
+          <w:rFonts w:ascii="Book Antiqua" w:eastAsiaTheme="minorEastAsia" w:hAnsi="Book Antiqua" w:cs="Times New Roman"/>
+          <w:szCs w:val="19"/>
+        </w:rPr>
+        <w:t>riconfigurate successivamente la loro creazione.</w:t>
+      </w:r>
+    </w:p>
+    <w:p>
+      <w:pPr>
+        <w:pStyle w:val="Paragrafoelenco"/>
+        <w:numPr>
+          <w:ilvl w:val="0"/>
+          <w:numId w:val="8"/>
+        </w:numPr>
+        <w:spacing w:after="60" w:line="240" w:lineRule="auto"/>
+        <w:contextualSpacing w:val="0"/>
+        <w:rPr>
+          <w:rFonts w:ascii="Book Antiqua" w:eastAsiaTheme="minorEastAsia" w:hAnsi="Book Antiqua" w:cs="Times New Roman"/>
+          <w:b/>
+          <w:szCs w:val="19"/>
+        </w:rPr>
+      </w:pPr>
+      <w:r>
+        <w:rPr>
+          <w:rFonts w:ascii="Book Antiqua" w:eastAsiaTheme="minorEastAsia" w:hAnsi="Book Antiqua" w:cs="Times New Roman"/>
+          <w:b/>
+          <w:szCs w:val="19"/>
+        </w:rPr>
+        <w:t>Rappresentazione delle modalità di gioco</w:t>
+      </w:r>
+    </w:p>
+    <w:p>
+      <w:pPr>
+        <w:pStyle w:val="Paragrafoelenco"/>
+        <w:spacing w:after="120" w:line="240" w:lineRule="auto"/>
+        <w:ind w:left="227"/>
+        <w:contextualSpacing w:val="0"/>
+        <w:rPr>
+          <w:rFonts w:ascii="Book Antiqua" w:eastAsiaTheme="minorEastAsia" w:hAnsi="Book Antiqua" w:cs="Times New Roman"/>
+          <w:szCs w:val="19"/>
+        </w:rPr>
+      </w:pPr>
+      <w:r>
+        <w:rPr>
+          <w:rFonts w:ascii="Book Antiqua" w:eastAsiaTheme="minorEastAsia" w:hAnsi="Book Antiqua" w:cs="Times New Roman"/>
+          <w:szCs w:val="19"/>
+        </w:rPr>
+        <w:t>Tenendo in considerazione che le varie modalità di gioco fanno riferimento alle medesime regole, che l’unica differenza tra loro è costituita dal numero di tentativi ad esse associate, e che il numero di tentati</w:t>
+      </w:r>
+      <w:r>
+        <w:rPr>
+          <w:rFonts w:ascii="Book Antiqua" w:eastAsiaTheme="minorEastAsia" w:hAnsi="Book Antiqua" w:cs="Times New Roman"/>
+          <w:szCs w:val="19"/>
+        </w:rPr>
+        <w:t xml:space="preserve">vi della modalità </w:t>
+      </w:r>
+      <w:r>
+        <w:rPr>
+          <w:rFonts w:ascii="Book Antiqua" w:eastAsiaTheme="minorEastAsia" w:hAnsi="Book Antiqua" w:cs="Times New Roman"/>
           <w:i/>
           <w:szCs w:val="19"/>
         </w:rPr>
-      </w:pPr>
-      <w:r>
-        <w:rPr>
-          <w:rFonts w:ascii="Book Antiqua" w:eastAsiaTheme="minorEastAsia" w:hAnsi="Book Antiqua" w:cs="Times New Roman"/>
-          <w:i/>
-          <w:szCs w:val="19"/>
-        </w:rPr>
-        <w:t xml:space="preserve">- </w:t>
-      </w:r>
-      <w:r>
-        <w:rPr>
-          <w:rFonts w:ascii="Book Antiqua" w:eastAsiaTheme="minorEastAsia" w:hAnsi="Book Antiqua" w:cs="Times New Roman"/>
-          <w:i/>
-          <w:szCs w:val="19"/>
-        </w:rPr>
-        <w:t>Come si sceglie di affrontarli?</w:t>
+        <w:t>semplificata</w:t>
+      </w:r>
+      <w:r>
+        <w:rPr>
+          <w:rFonts w:ascii="Book Antiqua" w:eastAsiaTheme="minorEastAsia" w:hAnsi="Book Antiqua" w:cs="Times New Roman"/>
+          <w:szCs w:val="19"/>
+        </w:rPr>
+        <w:t xml:space="preserve"> è determinato dal numero di mine presenti nel campo minato, si è deciso di</w:t>
+      </w:r>
+      <w:r>
+        <w:rPr>
+          <w:rFonts w:ascii="Book Antiqua" w:eastAsiaTheme="minorEastAsia" w:hAnsi="Book Antiqua" w:cs="Times New Roman"/>
+          <w:szCs w:val="19"/>
+        </w:rPr>
+        <w:t xml:space="preserve"> rappresentare questo concetto sotto forma di</w:t>
+      </w:r>
+      <w:r>
+        <w:rPr>
+          <w:rFonts w:ascii="Book Antiqua" w:eastAsiaTheme="minorEastAsia" w:hAnsi="Book Antiqua" w:cs="Times New Roman"/>
+          <w:szCs w:val="19"/>
+        </w:rPr>
+        <w:t xml:space="preserve"> tipo enumerato</w:t>
+      </w:r>
+      <w:r>
+        <w:rPr>
+          <w:rFonts w:ascii="Book Antiqua" w:eastAsiaTheme="minorEastAsia" w:hAnsi="Book Antiqua" w:cs="Times New Roman"/>
+          <w:szCs w:val="19"/>
+        </w:rPr>
+        <w:t>,</w:t>
+      </w:r>
+      <w:r>
+        <w:rPr>
+          <w:rFonts w:ascii="Book Antiqua" w:eastAsiaTheme="minorEastAsia" w:hAnsi="Book Antiqua" w:cs="Times New Roman"/>
+          <w:szCs w:val="19"/>
+        </w:rPr>
+        <w:t xml:space="preserve"> definito all’interno della classe </w:t>
+      </w:r>
+      <w:r>
+        <w:rPr>
+          <w:rFonts w:ascii="Book Antiqua" w:eastAsiaTheme="minorEastAsia" w:hAnsi="Book Antiqua" w:cs="Times New Roman"/>
+          <w:szCs w:val="19"/>
+        </w:rPr>
+        <w:t>che rappresenta</w:t>
+      </w:r>
+      <w:r>
+        <w:rPr>
+          <w:rFonts w:ascii="Book Antiqua" w:eastAsiaTheme="minorEastAsia" w:hAnsi="Book Antiqua" w:cs="Times New Roman"/>
+          <w:szCs w:val="19"/>
+        </w:rPr>
+        <w:t xml:space="preserve"> le regole di una partita a campo minato</w:t>
+      </w:r>
+      <w:r>
+        <w:rPr>
+          <w:rFonts w:ascii="Book Antiqua" w:eastAsiaTheme="minorEastAsia" w:hAnsi="Book Antiqua" w:cs="Times New Roman"/>
+          <w:szCs w:val="19"/>
+        </w:rPr>
+        <w:t>.</w:t>
+      </w:r>
+    </w:p>
+    <w:p>
+      <w:pPr>
+        <w:pStyle w:val="Paragrafoelenco"/>
+        <w:numPr>
+          <w:ilvl w:val="0"/>
+          <w:numId w:val="8"/>
+        </w:numPr>
+        <w:spacing w:after="60" w:line="240" w:lineRule="auto"/>
+        <w:contextualSpacing w:val="0"/>
+        <w:rPr>
+          <w:rFonts w:ascii="Book Antiqua" w:eastAsiaTheme="minorEastAsia" w:hAnsi="Book Antiqua" w:cs="Times New Roman"/>
+          <w:b/>
+          <w:szCs w:val="19"/>
+        </w:rPr>
+      </w:pPr>
+      <w:r>
+        <w:rPr>
+          <w:rFonts w:ascii="Book Antiqua" w:eastAsiaTheme="minorEastAsia" w:hAnsi="Book Antiqua" w:cs="Times New Roman"/>
+          <w:b/>
+          <w:szCs w:val="19"/>
+        </w:rPr>
+        <w:t>Possibilità di aggiungere nuove tipologie di campo minato in futuro</w:t>
+      </w:r>
+    </w:p>
+    <w:p>
+      <w:pPr>
+        <w:pStyle w:val="Paragrafoelenco"/>
+        <w:spacing w:after="60" w:line="240" w:lineRule="auto"/>
+        <w:ind w:left="227"/>
+        <w:contextualSpacing w:val="0"/>
+        <w:rPr>
+          <w:rFonts w:ascii="Book Antiqua" w:eastAsiaTheme="minorEastAsia" w:hAnsi="Book Antiqua" w:cs="Times New Roman"/>
+          <w:szCs w:val="19"/>
+        </w:rPr>
+      </w:pPr>
+      <w:r>
+        <w:rPr>
+          <w:rFonts w:ascii="Book Antiqua" w:eastAsiaTheme="minorEastAsia" w:hAnsi="Book Antiqua" w:cs="Times New Roman"/>
+          <w:szCs w:val="19"/>
+        </w:rPr>
+        <w:t>Vista la possibile aggiunt</w:t>
+      </w:r>
+      <w:r>
+        <w:rPr>
+          <w:rFonts w:ascii="Book Antiqua" w:eastAsiaTheme="minorEastAsia" w:hAnsi="Book Antiqua" w:cs="Times New Roman"/>
+          <w:szCs w:val="19"/>
+        </w:rPr>
+        <w:t>a di nuovi tipi di campo minato</w:t>
+      </w:r>
+      <w:r>
+        <w:rPr>
+          <w:rFonts w:ascii="Book Antiqua" w:eastAsiaTheme="minorEastAsia" w:hAnsi="Book Antiqua" w:cs="Times New Roman"/>
+          <w:szCs w:val="19"/>
+        </w:rPr>
+        <w:t xml:space="preserve"> </w:t>
+      </w:r>
+      <w:r>
+        <w:rPr>
+          <w:rFonts w:ascii="Book Antiqua" w:eastAsiaTheme="minorEastAsia" w:hAnsi="Book Antiqua" w:cs="Times New Roman"/>
+          <w:szCs w:val="19"/>
+        </w:rPr>
+        <w:t xml:space="preserve">è auspicabile che l’interfaccia grafica </w:t>
+      </w:r>
+      <w:r>
+        <w:rPr>
+          <w:rFonts w:ascii="Book Antiqua" w:eastAsiaTheme="minorEastAsia" w:hAnsi="Book Antiqua" w:cs="Times New Roman"/>
+          <w:szCs w:val="19"/>
+        </w:rPr>
+        <w:t>non sia</w:t>
+      </w:r>
+      <w:r>
+        <w:rPr>
+          <w:rFonts w:ascii="Book Antiqua" w:eastAsiaTheme="minorEastAsia" w:hAnsi="Book Antiqua" w:cs="Times New Roman"/>
+          <w:szCs w:val="19"/>
+        </w:rPr>
+        <w:t xml:space="preserve"> né</w:t>
+      </w:r>
+      <w:r>
+        <w:rPr>
+          <w:rFonts w:ascii="Book Antiqua" w:eastAsiaTheme="minorEastAsia" w:hAnsi="Book Antiqua" w:cs="Times New Roman"/>
+          <w:szCs w:val="19"/>
+        </w:rPr>
+        <w:t xml:space="preserve"> strettamente accoppiata a </w:t>
+      </w:r>
+      <w:r>
+        <w:rPr>
+          <w:rFonts w:ascii="Book Antiqua" w:eastAsiaTheme="minorEastAsia" w:hAnsi="Book Antiqua" w:cs="Times New Roman"/>
+          <w:szCs w:val="19"/>
+        </w:rPr>
+        <w:t>tipi specifici di campo minato né si occupi direttamente di istanziarne uno.</w:t>
+      </w:r>
+    </w:p>
+    <w:p>
+      <w:pPr>
+        <w:pStyle w:val="Paragrafoelenco"/>
+        <w:spacing w:after="60" w:line="240" w:lineRule="auto"/>
+        <w:ind w:left="227"/>
+        <w:contextualSpacing w:val="0"/>
+        <w:rPr>
+          <w:rFonts w:ascii="Book Antiqua" w:eastAsiaTheme="minorEastAsia" w:hAnsi="Book Antiqua" w:cs="Times New Roman"/>
+          <w:szCs w:val="19"/>
+        </w:rPr>
+      </w:pPr>
+      <w:r>
+        <w:rPr>
+          <w:rFonts w:ascii="Book Antiqua" w:eastAsiaTheme="minorEastAsia" w:hAnsi="Book Antiqua" w:cs="Times New Roman"/>
+          <w:szCs w:val="19"/>
+        </w:rPr>
+        <w:t>Di conseguenza</w:t>
+      </w:r>
+      <w:r>
+        <w:rPr>
+          <w:rFonts w:ascii="Book Antiqua" w:eastAsiaTheme="minorEastAsia" w:hAnsi="Book Antiqua" w:cs="Times New Roman"/>
+          <w:szCs w:val="19"/>
+        </w:rPr>
+        <w:t xml:space="preserve">, si reputa opportuno utilizzare il design pattern </w:t>
+      </w:r>
+      <w:proofErr w:type="spellStart"/>
+      <w:r>
+        <w:rPr>
+          <w:rFonts w:ascii="Book Antiqua" w:eastAsiaTheme="minorEastAsia" w:hAnsi="Book Antiqua" w:cs="Times New Roman"/>
+          <w:b/>
+          <w:szCs w:val="19"/>
+        </w:rPr>
+        <w:t>Factory</w:t>
+      </w:r>
+      <w:proofErr w:type="spellEnd"/>
+      <w:r>
+        <w:rPr>
+          <w:rFonts w:ascii="Book Antiqua" w:eastAsiaTheme="minorEastAsia" w:hAnsi="Book Antiqua" w:cs="Times New Roman"/>
+          <w:b/>
+          <w:szCs w:val="19"/>
+        </w:rPr>
+        <w:t xml:space="preserve"> Method</w:t>
+      </w:r>
+      <w:r>
+        <w:rPr>
+          <w:rFonts w:ascii="Book Antiqua" w:eastAsiaTheme="minorEastAsia" w:hAnsi="Book Antiqua" w:cs="Times New Roman"/>
+          <w:szCs w:val="19"/>
+        </w:rPr>
+        <w:t xml:space="preserve">, </w:t>
+      </w:r>
+      <w:r>
+        <w:rPr>
+          <w:rFonts w:ascii="Book Antiqua" w:eastAsiaTheme="minorEastAsia" w:hAnsi="Book Antiqua" w:cs="Times New Roman"/>
+          <w:szCs w:val="19"/>
+        </w:rPr>
+        <w:t xml:space="preserve">in grado di fornire un’interfaccia apposita per la creazione di oggetti, consentendo così di </w:t>
+      </w:r>
+      <w:r>
+        <w:rPr>
+          <w:rFonts w:ascii="Book Antiqua" w:eastAsiaTheme="minorEastAsia" w:hAnsi="Book Antiqua" w:cs="Times New Roman"/>
+          <w:szCs w:val="19"/>
+        </w:rPr>
+        <w:t>eliminare la dipendenza dell’interfaccia grafica dai tipi concreti di campo minato.</w:t>
       </w:r>
       <w:bookmarkStart w:id="0" w:name="_GoBack"/>
       <w:bookmarkEnd w:id="0"/>
@@ -839,15 +1425,7 @@
           <w:i/>
           <w:szCs w:val="19"/>
         </w:rPr>
-        <w:t xml:space="preserve">- </w:t>
-      </w:r>
-      <w:r>
-        <w:rPr>
-          <w:rFonts w:ascii="Book Antiqua" w:eastAsiaTheme="minorEastAsia" w:hAnsi="Book Antiqua" w:cs="Times New Roman"/>
-          <w:i/>
-          <w:szCs w:val="19"/>
-        </w:rPr>
-        <w:t>(Se applicabile) Con quali parametri va eseguito il software una volta compilato?</w:t>
+        <w:t>- (Se applicabile) Con quali parametri va eseguito il software una volta compilato?</w:t>
       </w:r>
     </w:p>
     <w:p>
@@ -3493,7 +4071,7 @@
 </file>
 
 <file path=customXml/itemProps1.xml><?xml version="1.0" encoding="utf-8"?>
-<ds:datastoreItem xmlns:ds="http://schemas.openxmlformats.org/officeDocument/2006/customXml" ds:itemID="{0A315581-BF39-4180-AC18-337AAE974209}">
+<ds:datastoreItem xmlns:ds="http://schemas.openxmlformats.org/officeDocument/2006/customXml" ds:itemID="{B69F717C-451D-487A-8754-EAFE58ED10BA}">
   <ds:schemaRefs>
     <ds:schemaRef ds:uri="http://schemas.openxmlformats.org/officeDocument/2006/bibliography"/>
   </ds:schemaRefs>

</xml_diff>

<commit_message>
Updated section "Scelte architetturali" in the draft report
</commit_message>
<xml_diff>
--- a/Relazione/Bozza di Progetto.docx
+++ b/Relazione/Bozza di Progetto.docx
@@ -932,7 +932,28 @@
           <w:rFonts w:ascii="Book Antiqua" w:eastAsiaTheme="minorEastAsia" w:hAnsi="Book Antiqua" w:cs="Times New Roman"/>
           <w:szCs w:val="19"/>
         </w:rPr>
-        <w:t>Per evitare ad ogni nuova partita di istanziare un nuovo campo minato (della medesima tipologia) e potenzialmente fino a 900 zone si reputa ideale:</w:t>
+        <w:t xml:space="preserve">Per evitare ad ogni nuova partita di istanziare un nuovo campo minato </w:t>
+      </w:r>
+      <w:r>
+        <w:rPr>
+          <w:rFonts w:ascii="Book Antiqua" w:eastAsiaTheme="minorEastAsia" w:hAnsi="Book Antiqua" w:cs="Times New Roman"/>
+          <w:szCs w:val="19"/>
+        </w:rPr>
+        <w:t>(della medesima tipologia utilizzata nella partita precedente)</w:t>
+      </w:r>
+      <w:r>
+        <w:rPr>
+          <w:rFonts w:ascii="Book Antiqua" w:eastAsiaTheme="minorEastAsia" w:hAnsi="Book Antiqua" w:cs="Times New Roman"/>
+          <w:szCs w:val="19"/>
+        </w:rPr>
+        <w:t xml:space="preserve"> </w:t>
+      </w:r>
+      <w:r>
+        <w:rPr>
+          <w:rFonts w:ascii="Book Antiqua" w:eastAsiaTheme="minorEastAsia" w:hAnsi="Book Antiqua" w:cs="Times New Roman"/>
+          <w:szCs w:val="19"/>
+        </w:rPr>
+        <w:t>e potenzialmente fino a 900 zone si reputa ideale:</w:t>
       </w:r>
     </w:p>
     <w:p>
@@ -1299,8 +1320,6 @@
         </w:rPr>
         <w:t>eliminare la dipendenza dell’interfaccia grafica dai tipi concreti di campo minato.</w:t>
       </w:r>
-      <w:bookmarkStart w:id="0" w:name="_GoBack"/>
-      <w:bookmarkEnd w:id="0"/>
     </w:p>
     <w:p>
       <w:pPr>
@@ -1375,6 +1394,1448 @@
     </w:p>
     <w:p>
       <w:pPr>
+        <w:spacing w:after="120" w:line="240" w:lineRule="auto"/>
+        <w:rPr>
+          <w:rFonts w:ascii="Book Antiqua" w:eastAsiaTheme="minorEastAsia" w:hAnsi="Book Antiqua" w:cs="Times New Roman"/>
+          <w:b/>
+          <w:sz w:val="28"/>
+          <w:szCs w:val="26"/>
+        </w:rPr>
+      </w:pPr>
+      <w:r>
+        <w:rPr>
+          <w:rFonts w:ascii="Book Antiqua" w:eastAsiaTheme="minorEastAsia" w:hAnsi="Book Antiqua" w:cs="Times New Roman"/>
+          <w:b/>
+          <w:sz w:val="28"/>
+          <w:szCs w:val="26"/>
+        </w:rPr>
+        <w:t>Diagramma delle classi</w:t>
+      </w:r>
+    </w:p>
+    <w:p>
+      <w:pPr>
+        <w:spacing w:after="120" w:line="240" w:lineRule="auto"/>
+        <w:rPr>
+          <w:rFonts w:ascii="Book Antiqua" w:eastAsiaTheme="minorEastAsia" w:hAnsi="Book Antiqua" w:cs="Times New Roman"/>
+          <w:szCs w:val="19"/>
+        </w:rPr>
+      </w:pPr>
+      <w:r>
+        <w:rPr>
+          <w:rFonts w:ascii="Book Antiqua" w:eastAsiaTheme="minorEastAsia" w:hAnsi="Book Antiqua" w:cs="Times New Roman"/>
+          <w:szCs w:val="19"/>
+        </w:rPr>
+        <w:t>Considerando le notevoli dimensioni del diagramma delle classi si è preferito riportare di seguito una sua versione semplificata (che omette i membri delle classi) al fine di facilitarne la lettura e la comprensione.</w:t>
+      </w:r>
+    </w:p>
+    <w:p>
+      <w:pPr>
+        <w:spacing w:after="0" w:line="240" w:lineRule="auto"/>
+        <w:rPr>
+          <w:rFonts w:ascii="Book Antiqua" w:eastAsiaTheme="minorEastAsia" w:hAnsi="Book Antiqua" w:cs="Times New Roman"/>
+          <w:szCs w:val="19"/>
+        </w:rPr>
+      </w:pPr>
+      <w:r>
+        <w:rPr>
+          <w:rFonts w:ascii="Book Antiqua" w:eastAsiaTheme="minorEastAsia" w:hAnsi="Book Antiqua" w:cs="Times New Roman"/>
+          <w:szCs w:val="19"/>
+        </w:rPr>
+        <w:t>Se si desidera visionare la versione più dettagliata del diagramma delle classi esso è allegato assieme alla relazione all’interno dell’omonima cartella “Relazione”.</w:t>
+      </w:r>
+    </w:p>
+    <w:p>
+      <w:pPr>
+        <w:spacing w:after="0" w:line="240" w:lineRule="auto"/>
+        <w:rPr>
+          <w:rFonts w:ascii="Book Antiqua" w:eastAsiaTheme="minorEastAsia" w:hAnsi="Book Antiqua" w:cs="Times New Roman"/>
+          <w:szCs w:val="19"/>
+        </w:rPr>
+      </w:pPr>
+    </w:p>
+    <w:p>
+      <w:pPr>
+        <w:spacing w:after="0" w:line="240" w:lineRule="auto"/>
+        <w:rPr>
+          <w:rFonts w:ascii="Book Antiqua" w:eastAsiaTheme="minorEastAsia" w:hAnsi="Book Antiqua" w:cs="Times New Roman"/>
+          <w:szCs w:val="19"/>
+        </w:rPr>
+      </w:pPr>
+      <w:r>
+        <w:rPr>
+          <w:rFonts w:ascii="Book Antiqua" w:eastAsiaTheme="minorEastAsia" w:hAnsi="Book Antiqua" w:cs="Times New Roman"/>
+          <w:noProof/>
+          <w:szCs w:val="19"/>
+          <w:lang w:eastAsia="it-IT"/>
+        </w:rPr>
+        <w:drawing>
+          <wp:inline distT="0" distB="0" distL="0" distR="0" wp14:anchorId="7D03DE34" wp14:editId="18705B71">
+            <wp:extent cx="6645910" cy="4487545"/>
+            <wp:effectExtent l="0" t="0" r="2540" b="8255"/>
+            <wp:docPr id="2" name="Immagine 2"/>
+            <wp:cNvGraphicFramePr>
+              <a:graphicFrameLocks xmlns:a="http://schemas.openxmlformats.org/drawingml/2006/main" noChangeAspect="1"/>
+            </wp:cNvGraphicFramePr>
+            <a:graphic xmlns:a="http://schemas.openxmlformats.org/drawingml/2006/main">
+              <a:graphicData uri="http://schemas.openxmlformats.org/drawingml/2006/picture">
+                <pic:pic xmlns:pic="http://schemas.openxmlformats.org/drawingml/2006/picture">
+                  <pic:nvPicPr>
+                    <pic:cNvPr id="0" name="ClassDiagramMini.png"/>
+                    <pic:cNvPicPr/>
+                  </pic:nvPicPr>
+                  <pic:blipFill>
+                    <a:blip r:embed="rId9" cstate="print">
+                      <a:extLst>
+                        <a:ext uri="{28A0092B-C50C-407E-A947-70E740481C1C}">
+                          <a14:useLocalDpi xmlns:a14="http://schemas.microsoft.com/office/drawing/2010/main" val="0"/>
+                        </a:ext>
+                      </a:extLst>
+                    </a:blip>
+                    <a:stretch>
+                      <a:fillRect/>
+                    </a:stretch>
+                  </pic:blipFill>
+                  <pic:spPr>
+                    <a:xfrm>
+                      <a:off x="0" y="0"/>
+                      <a:ext cx="6645910" cy="4487545"/>
+                    </a:xfrm>
+                    <a:prstGeom prst="rect">
+                      <a:avLst/>
+                    </a:prstGeom>
+                  </pic:spPr>
+                </pic:pic>
+              </a:graphicData>
+            </a:graphic>
+          </wp:inline>
+        </w:drawing>
+      </w:r>
+    </w:p>
+    <w:p>
+      <w:pPr>
+        <w:spacing w:after="0" w:line="240" w:lineRule="auto"/>
+        <w:rPr>
+          <w:rFonts w:ascii="Book Antiqua" w:eastAsiaTheme="minorEastAsia" w:hAnsi="Book Antiqua" w:cs="Times New Roman"/>
+          <w:szCs w:val="19"/>
+        </w:rPr>
+      </w:pPr>
+    </w:p>
+    <w:p>
+      <w:pPr>
+        <w:spacing w:after="120" w:line="240" w:lineRule="auto"/>
+        <w:rPr>
+          <w:rFonts w:ascii="Book Antiqua" w:eastAsiaTheme="minorEastAsia" w:hAnsi="Book Antiqua" w:cs="Times New Roman"/>
+          <w:b/>
+          <w:sz w:val="28"/>
+          <w:szCs w:val="26"/>
+        </w:rPr>
+      </w:pPr>
+      <w:r>
+        <w:rPr>
+          <w:rFonts w:ascii="Book Antiqua" w:eastAsiaTheme="minorEastAsia" w:hAnsi="Book Antiqua" w:cs="Times New Roman"/>
+          <w:b/>
+          <w:sz w:val="28"/>
+          <w:szCs w:val="26"/>
+        </w:rPr>
+        <w:t>Design Pattern</w:t>
+      </w:r>
+    </w:p>
+    <w:p>
+      <w:pPr>
+        <w:spacing w:after="0" w:line="240" w:lineRule="auto"/>
+        <w:rPr>
+          <w:rFonts w:ascii="Book Antiqua" w:eastAsiaTheme="minorEastAsia" w:hAnsi="Book Antiqua" w:cs="Times New Roman"/>
+          <w:szCs w:val="19"/>
+        </w:rPr>
+      </w:pPr>
+      <w:r>
+        <w:rPr>
+          <w:rFonts w:ascii="Book Antiqua" w:eastAsiaTheme="minorEastAsia" w:hAnsi="Book Antiqua" w:cs="Times New Roman"/>
+          <w:szCs w:val="19"/>
+        </w:rPr>
+        <w:t>Il progetto riassume i seguenti pattern:</w:t>
+      </w:r>
+    </w:p>
+    <w:p>
+      <w:pPr>
+        <w:spacing w:after="0" w:line="240" w:lineRule="auto"/>
+        <w:rPr>
+          <w:rFonts w:ascii="Book Antiqua" w:eastAsiaTheme="minorEastAsia" w:hAnsi="Book Antiqua" w:cs="Times New Roman"/>
+          <w:szCs w:val="19"/>
+        </w:rPr>
+      </w:pPr>
+    </w:p>
+    <w:p>
+      <w:pPr>
+        <w:pStyle w:val="Paragrafoelenco"/>
+        <w:numPr>
+          <w:ilvl w:val="0"/>
+          <w:numId w:val="8"/>
+        </w:numPr>
+        <w:spacing w:after="60" w:line="240" w:lineRule="auto"/>
+        <w:contextualSpacing w:val="0"/>
+        <w:rPr>
+          <w:rFonts w:ascii="Book Antiqua" w:eastAsiaTheme="minorEastAsia" w:hAnsi="Book Antiqua" w:cs="Times New Roman"/>
+          <w:b/>
+          <w:szCs w:val="19"/>
+        </w:rPr>
+      </w:pPr>
+      <w:r>
+        <w:rPr>
+          <w:rFonts w:ascii="Book Antiqua" w:eastAsiaTheme="minorEastAsia" w:hAnsi="Book Antiqua" w:cs="Times New Roman"/>
+          <w:b/>
+          <w:szCs w:val="19"/>
+        </w:rPr>
+        <w:t>Pattern “MVC” (Model-</w:t>
+      </w:r>
+      <w:proofErr w:type="spellStart"/>
+      <w:r>
+        <w:rPr>
+          <w:rFonts w:ascii="Book Antiqua" w:eastAsiaTheme="minorEastAsia" w:hAnsi="Book Antiqua" w:cs="Times New Roman"/>
+          <w:b/>
+          <w:szCs w:val="19"/>
+        </w:rPr>
+        <w:t>View</w:t>
+      </w:r>
+      <w:proofErr w:type="spellEnd"/>
+      <w:r>
+        <w:rPr>
+          <w:rFonts w:ascii="Book Antiqua" w:eastAsiaTheme="minorEastAsia" w:hAnsi="Book Antiqua" w:cs="Times New Roman"/>
+          <w:b/>
+          <w:szCs w:val="19"/>
+        </w:rPr>
+        <w:t>-Controller)</w:t>
+      </w:r>
+    </w:p>
+    <w:p>
+      <w:pPr>
+        <w:pStyle w:val="Paragrafoelenco"/>
+        <w:spacing w:after="120" w:line="240" w:lineRule="auto"/>
+        <w:ind w:left="227"/>
+        <w:contextualSpacing w:val="0"/>
+        <w:rPr>
+          <w:rFonts w:ascii="Book Antiqua" w:eastAsiaTheme="minorEastAsia" w:hAnsi="Book Antiqua" w:cs="Times New Roman"/>
+          <w:szCs w:val="19"/>
+        </w:rPr>
+      </w:pPr>
+      <w:r>
+        <w:rPr>
+          <w:rFonts w:ascii="Book Antiqua" w:eastAsiaTheme="minorEastAsia" w:hAnsi="Book Antiqua" w:cs="Times New Roman"/>
+          <w:szCs w:val="19"/>
+        </w:rPr>
+        <w:t>MVC</w:t>
+      </w:r>
+      <w:r>
+        <w:rPr>
+          <w:rFonts w:ascii="Book Antiqua" w:eastAsiaTheme="minorEastAsia" w:hAnsi="Book Antiqua" w:cs="Times New Roman"/>
+          <w:szCs w:val="19"/>
+        </w:rPr>
+        <w:t xml:space="preserve"> è un pattern architetturale in grado di separare la logica di presentazione dei dati dalla logica applicativa</w:t>
+      </w:r>
+      <w:r>
+        <w:rPr>
+          <w:rFonts w:ascii="Book Antiqua" w:eastAsiaTheme="minorEastAsia" w:hAnsi="Book Antiqua" w:cs="Times New Roman"/>
+          <w:szCs w:val="19"/>
+        </w:rPr>
+        <w:t>.</w:t>
+      </w:r>
+      <w:r>
+        <w:rPr>
+          <w:rFonts w:ascii="Book Antiqua" w:eastAsiaTheme="minorEastAsia" w:hAnsi="Book Antiqua" w:cs="Times New Roman"/>
+          <w:szCs w:val="19"/>
+        </w:rPr>
+        <w:t xml:space="preserve"> Esso prevede di suddividere il software in tre elementi interconnessi:</w:t>
+      </w:r>
+    </w:p>
+    <w:p>
+      <w:pPr>
+        <w:pStyle w:val="Paragrafoelenco"/>
+        <w:numPr>
+          <w:ilvl w:val="0"/>
+          <w:numId w:val="11"/>
+        </w:numPr>
+        <w:spacing w:after="60" w:line="240" w:lineRule="auto"/>
+        <w:contextualSpacing w:val="0"/>
+        <w:rPr>
+          <w:rFonts w:ascii="Book Antiqua" w:eastAsiaTheme="minorEastAsia" w:hAnsi="Book Antiqua" w:cs="Times New Roman"/>
+          <w:szCs w:val="19"/>
+        </w:rPr>
+      </w:pPr>
+      <w:r>
+        <w:rPr>
+          <w:rFonts w:ascii="Book Antiqua" w:eastAsiaTheme="minorEastAsia" w:hAnsi="Book Antiqua" w:cs="Times New Roman"/>
+          <w:b/>
+          <w:szCs w:val="19"/>
+        </w:rPr>
+        <w:t>Model</w:t>
+      </w:r>
+      <w:r>
+        <w:rPr>
+          <w:rFonts w:ascii="Book Antiqua" w:eastAsiaTheme="minorEastAsia" w:hAnsi="Book Antiqua" w:cs="Times New Roman"/>
+          <w:szCs w:val="19"/>
+        </w:rPr>
+        <w:t>: gestisce direttamente i dati e la logica del dominio dell’applicazione, ed è indipendente dall’interfaccia utente;</w:t>
+      </w:r>
+    </w:p>
+    <w:p>
+      <w:pPr>
+        <w:pStyle w:val="Paragrafoelenco"/>
+        <w:numPr>
+          <w:ilvl w:val="0"/>
+          <w:numId w:val="11"/>
+        </w:numPr>
+        <w:spacing w:after="60" w:line="240" w:lineRule="auto"/>
+        <w:contextualSpacing w:val="0"/>
+        <w:rPr>
+          <w:rFonts w:ascii="Book Antiqua" w:eastAsiaTheme="minorEastAsia" w:hAnsi="Book Antiqua" w:cs="Times New Roman"/>
+          <w:szCs w:val="19"/>
+        </w:rPr>
+      </w:pPr>
+      <w:proofErr w:type="spellStart"/>
+      <w:r>
+        <w:rPr>
+          <w:rFonts w:ascii="Book Antiqua" w:eastAsiaTheme="minorEastAsia" w:hAnsi="Book Antiqua" w:cs="Times New Roman"/>
+          <w:b/>
+          <w:szCs w:val="19"/>
+        </w:rPr>
+        <w:t>View</w:t>
+      </w:r>
+      <w:proofErr w:type="spellEnd"/>
+      <w:r>
+        <w:rPr>
+          <w:rFonts w:ascii="Book Antiqua" w:eastAsiaTheme="minorEastAsia" w:hAnsi="Book Antiqua" w:cs="Times New Roman"/>
+          <w:szCs w:val="19"/>
+        </w:rPr>
+        <w:t>: visualizza i dati contenuti nel model in una qualche rappresentazione per l’utente</w:t>
+      </w:r>
+      <w:r>
+        <w:rPr>
+          <w:rFonts w:ascii="Book Antiqua" w:eastAsiaTheme="minorEastAsia" w:hAnsi="Book Antiqua" w:cs="Times New Roman"/>
+          <w:szCs w:val="19"/>
+        </w:rPr>
+        <w:t>;</w:t>
+      </w:r>
+    </w:p>
+    <w:p>
+      <w:pPr>
+        <w:pStyle w:val="Paragrafoelenco"/>
+        <w:numPr>
+          <w:ilvl w:val="0"/>
+          <w:numId w:val="11"/>
+        </w:numPr>
+        <w:spacing w:after="120" w:line="240" w:lineRule="auto"/>
+        <w:contextualSpacing w:val="0"/>
+        <w:rPr>
+          <w:rFonts w:ascii="Book Antiqua" w:eastAsiaTheme="minorEastAsia" w:hAnsi="Book Antiqua" w:cs="Times New Roman"/>
+          <w:szCs w:val="19"/>
+        </w:rPr>
+      </w:pPr>
+      <w:r>
+        <w:rPr>
+          <w:rFonts w:ascii="Book Antiqua" w:eastAsiaTheme="minorEastAsia" w:hAnsi="Book Antiqua" w:cs="Times New Roman"/>
+          <w:b/>
+          <w:szCs w:val="19"/>
+        </w:rPr>
+        <w:t>Controller</w:t>
+      </w:r>
+      <w:r>
+        <w:rPr>
+          <w:rFonts w:ascii="Book Antiqua" w:eastAsiaTheme="minorEastAsia" w:hAnsi="Book Antiqua" w:cs="Times New Roman"/>
+          <w:szCs w:val="19"/>
+        </w:rPr>
+        <w:t xml:space="preserve">: riceve gli input dell’utente attraverso il </w:t>
+      </w:r>
+      <w:proofErr w:type="spellStart"/>
+      <w:r>
+        <w:rPr>
+          <w:rFonts w:ascii="Book Antiqua" w:eastAsiaTheme="minorEastAsia" w:hAnsi="Book Antiqua" w:cs="Times New Roman"/>
+          <w:szCs w:val="19"/>
+        </w:rPr>
+        <w:t>view</w:t>
+      </w:r>
+      <w:proofErr w:type="spellEnd"/>
+      <w:r>
+        <w:rPr>
+          <w:rFonts w:ascii="Book Antiqua" w:eastAsiaTheme="minorEastAsia" w:hAnsi="Book Antiqua" w:cs="Times New Roman"/>
+          <w:szCs w:val="19"/>
+        </w:rPr>
+        <w:t xml:space="preserve"> e gli gestisce convertendoli in comandi per il model e aggiornando il </w:t>
+      </w:r>
+      <w:proofErr w:type="spellStart"/>
+      <w:r>
+        <w:rPr>
+          <w:rFonts w:ascii="Book Antiqua" w:eastAsiaTheme="minorEastAsia" w:hAnsi="Book Antiqua" w:cs="Times New Roman"/>
+          <w:szCs w:val="19"/>
+        </w:rPr>
+        <w:t>view</w:t>
+      </w:r>
+      <w:proofErr w:type="spellEnd"/>
+      <w:r>
+        <w:rPr>
+          <w:rFonts w:ascii="Book Antiqua" w:eastAsiaTheme="minorEastAsia" w:hAnsi="Book Antiqua" w:cs="Times New Roman"/>
+          <w:szCs w:val="19"/>
+        </w:rPr>
+        <w:t>.</w:t>
+      </w:r>
+    </w:p>
+    <w:p>
+      <w:pPr>
+        <w:spacing w:after="120" w:line="240" w:lineRule="auto"/>
+        <w:ind w:left="227"/>
+        <w:rPr>
+          <w:rFonts w:ascii="Book Antiqua" w:eastAsiaTheme="minorEastAsia" w:hAnsi="Book Antiqua" w:cs="Times New Roman"/>
+          <w:szCs w:val="19"/>
+        </w:rPr>
+      </w:pPr>
+      <w:r>
+        <w:rPr>
+          <w:rFonts w:ascii="Book Antiqua" w:eastAsiaTheme="minorEastAsia" w:hAnsi="Book Antiqua" w:cs="Times New Roman"/>
+          <w:szCs w:val="19"/>
+        </w:rPr>
+        <w:t xml:space="preserve">Il pattern MVC si basa </w:t>
+      </w:r>
+      <w:r>
+        <w:rPr>
+          <w:rFonts w:ascii="Book Antiqua" w:eastAsiaTheme="minorEastAsia" w:hAnsi="Book Antiqua" w:cs="Times New Roman"/>
+          <w:szCs w:val="19"/>
+        </w:rPr>
+        <w:t xml:space="preserve">sulla separazione dei compiti fra i </w:t>
+      </w:r>
+      <w:r>
+        <w:rPr>
+          <w:rFonts w:ascii="Book Antiqua" w:eastAsiaTheme="minorEastAsia" w:hAnsi="Book Antiqua" w:cs="Times New Roman"/>
+          <w:szCs w:val="19"/>
+        </w:rPr>
+        <w:t xml:space="preserve">vari </w:t>
+      </w:r>
+      <w:r>
+        <w:rPr>
+          <w:rFonts w:ascii="Book Antiqua" w:eastAsiaTheme="minorEastAsia" w:hAnsi="Book Antiqua" w:cs="Times New Roman"/>
+          <w:szCs w:val="19"/>
+        </w:rPr>
+        <w:t xml:space="preserve">componenti del </w:t>
+      </w:r>
+      <w:r>
+        <w:rPr>
+          <w:rFonts w:ascii="Book Antiqua" w:eastAsiaTheme="minorEastAsia" w:hAnsi="Book Antiqua" w:cs="Times New Roman"/>
+          <w:szCs w:val="19"/>
+        </w:rPr>
+        <w:t xml:space="preserve">software, favorendo così la riusabilità e la manutenibilità del codice. Per via delle sue caratteristiche esso è solitamente utilizzato per </w:t>
+      </w:r>
+      <w:r>
+        <w:rPr>
+          <w:rFonts w:ascii="Book Antiqua" w:eastAsiaTheme="minorEastAsia" w:hAnsi="Book Antiqua" w:cs="Times New Roman"/>
+          <w:szCs w:val="19"/>
+        </w:rPr>
+        <w:lastRenderedPageBreak/>
+        <w:t>sviluppare applicazioni con interfacce grafiche utente e proprio per queste sue qualità si è scelto di utilizzarlo come struttura base del progetto.</w:t>
+      </w:r>
+    </w:p>
+    <w:p>
+      <w:pPr>
+        <w:spacing w:after="0" w:line="240" w:lineRule="auto"/>
+        <w:ind w:left="227"/>
+        <w:rPr>
+          <w:rFonts w:ascii="Book Antiqua" w:eastAsiaTheme="minorEastAsia" w:hAnsi="Book Antiqua" w:cs="Times New Roman"/>
+          <w:szCs w:val="19"/>
+        </w:rPr>
+      </w:pPr>
+      <w:r>
+        <w:rPr>
+          <w:rFonts w:ascii="Book Antiqua" w:eastAsiaTheme="minorEastAsia" w:hAnsi="Book Antiqua" w:cs="Times New Roman"/>
+          <w:szCs w:val="19"/>
+        </w:rPr>
+        <w:t>Nello specifico, con riferimento al precedente diagramma delle classi, è possibile notare che:</w:t>
+      </w:r>
+    </w:p>
+    <w:p>
+      <w:pPr>
+        <w:pStyle w:val="Paragrafoelenco"/>
+        <w:numPr>
+          <w:ilvl w:val="0"/>
+          <w:numId w:val="11"/>
+        </w:numPr>
+        <w:spacing w:after="0" w:line="240" w:lineRule="auto"/>
+        <w:contextualSpacing w:val="0"/>
+        <w:rPr>
+          <w:rFonts w:ascii="Book Antiqua" w:eastAsiaTheme="minorEastAsia" w:hAnsi="Book Antiqua" w:cs="Times New Roman"/>
+          <w:szCs w:val="19"/>
+        </w:rPr>
+      </w:pPr>
+      <w:r>
+        <w:rPr>
+          <w:rFonts w:ascii="Book Antiqua" w:eastAsiaTheme="minorEastAsia" w:hAnsi="Book Antiqua" w:cs="Times New Roman"/>
+          <w:szCs w:val="19"/>
+        </w:rPr>
+        <w:t xml:space="preserve">Le classi colorate di </w:t>
+      </w:r>
+      <w:r>
+        <w:rPr>
+          <w:rFonts w:ascii="Book Antiqua" w:eastAsiaTheme="minorEastAsia" w:hAnsi="Book Antiqua" w:cs="Times New Roman"/>
+          <w:i/>
+          <w:szCs w:val="19"/>
+        </w:rPr>
+        <w:t>blu</w:t>
+      </w:r>
+      <w:r>
+        <w:rPr>
+          <w:rFonts w:ascii="Book Antiqua" w:eastAsiaTheme="minorEastAsia" w:hAnsi="Book Antiqua" w:cs="Times New Roman"/>
+          <w:szCs w:val="19"/>
+        </w:rPr>
+        <w:t xml:space="preserve"> rappresentano il </w:t>
+      </w:r>
+      <w:r>
+        <w:rPr>
+          <w:rFonts w:ascii="Book Antiqua" w:eastAsiaTheme="minorEastAsia" w:hAnsi="Book Antiqua" w:cs="Times New Roman"/>
+          <w:i/>
+          <w:szCs w:val="19"/>
+        </w:rPr>
+        <w:t>model</w:t>
+      </w:r>
+      <w:r>
+        <w:rPr>
+          <w:rFonts w:ascii="Book Antiqua" w:eastAsiaTheme="minorEastAsia" w:hAnsi="Book Antiqua" w:cs="Times New Roman"/>
+          <w:szCs w:val="19"/>
+        </w:rPr>
+        <w:t>, e costituiscono la libreria;</w:t>
+      </w:r>
+    </w:p>
+    <w:p>
+      <w:pPr>
+        <w:pStyle w:val="Paragrafoelenco"/>
+        <w:numPr>
+          <w:ilvl w:val="0"/>
+          <w:numId w:val="11"/>
+        </w:numPr>
+        <w:spacing w:after="0" w:line="240" w:lineRule="auto"/>
+        <w:contextualSpacing w:val="0"/>
+        <w:rPr>
+          <w:rFonts w:ascii="Book Antiqua" w:eastAsiaTheme="minorEastAsia" w:hAnsi="Book Antiqua" w:cs="Times New Roman"/>
+          <w:szCs w:val="19"/>
+        </w:rPr>
+      </w:pPr>
+      <w:r>
+        <w:rPr>
+          <w:rFonts w:ascii="Book Antiqua" w:eastAsiaTheme="minorEastAsia" w:hAnsi="Book Antiqua" w:cs="Times New Roman"/>
+          <w:szCs w:val="19"/>
+        </w:rPr>
+        <w:t xml:space="preserve">Le classi colorare di </w:t>
+      </w:r>
+      <w:r>
+        <w:rPr>
+          <w:rFonts w:ascii="Book Antiqua" w:eastAsiaTheme="minorEastAsia" w:hAnsi="Book Antiqua" w:cs="Times New Roman"/>
+          <w:i/>
+          <w:szCs w:val="19"/>
+        </w:rPr>
+        <w:t>verde</w:t>
+      </w:r>
+      <w:r>
+        <w:rPr>
+          <w:rFonts w:ascii="Book Antiqua" w:eastAsiaTheme="minorEastAsia" w:hAnsi="Book Antiqua" w:cs="Times New Roman"/>
+          <w:szCs w:val="19"/>
+        </w:rPr>
+        <w:t xml:space="preserve"> rappresentano il </w:t>
+      </w:r>
+      <w:proofErr w:type="spellStart"/>
+      <w:r>
+        <w:rPr>
+          <w:rFonts w:ascii="Book Antiqua" w:eastAsiaTheme="minorEastAsia" w:hAnsi="Book Antiqua" w:cs="Times New Roman"/>
+          <w:i/>
+          <w:szCs w:val="19"/>
+        </w:rPr>
+        <w:t>view</w:t>
+      </w:r>
+      <w:proofErr w:type="spellEnd"/>
+      <w:r>
+        <w:rPr>
+          <w:rFonts w:ascii="Book Antiqua" w:eastAsiaTheme="minorEastAsia" w:hAnsi="Book Antiqua" w:cs="Times New Roman"/>
+          <w:szCs w:val="19"/>
+        </w:rPr>
+        <w:t xml:space="preserve"> e alcuni componenti utilizzati dal </w:t>
+      </w:r>
+      <w:proofErr w:type="spellStart"/>
+      <w:r>
+        <w:rPr>
+          <w:rFonts w:ascii="Book Antiqua" w:eastAsiaTheme="minorEastAsia" w:hAnsi="Book Antiqua" w:cs="Times New Roman"/>
+          <w:i/>
+          <w:szCs w:val="19"/>
+        </w:rPr>
+        <w:t>view</w:t>
+      </w:r>
+      <w:proofErr w:type="spellEnd"/>
+      <w:r>
+        <w:rPr>
+          <w:rFonts w:ascii="Book Antiqua" w:eastAsiaTheme="minorEastAsia" w:hAnsi="Book Antiqua" w:cs="Times New Roman"/>
+          <w:szCs w:val="19"/>
+        </w:rPr>
+        <w:t>;</w:t>
+      </w:r>
+    </w:p>
+    <w:p>
+      <w:pPr>
+        <w:pStyle w:val="Paragrafoelenco"/>
+        <w:numPr>
+          <w:ilvl w:val="0"/>
+          <w:numId w:val="11"/>
+        </w:numPr>
+        <w:spacing w:after="0" w:line="240" w:lineRule="auto"/>
+        <w:contextualSpacing w:val="0"/>
+        <w:rPr>
+          <w:rFonts w:ascii="Book Antiqua" w:eastAsiaTheme="minorEastAsia" w:hAnsi="Book Antiqua" w:cs="Times New Roman"/>
+          <w:szCs w:val="19"/>
+        </w:rPr>
+      </w:pPr>
+      <w:r>
+        <w:rPr>
+          <w:rFonts w:ascii="Book Antiqua" w:eastAsiaTheme="minorEastAsia" w:hAnsi="Book Antiqua" w:cs="Times New Roman"/>
+          <w:szCs w:val="19"/>
+        </w:rPr>
+        <w:t xml:space="preserve">La classi colorate di </w:t>
+      </w:r>
+      <w:r>
+        <w:rPr>
+          <w:rFonts w:ascii="Book Antiqua" w:eastAsiaTheme="minorEastAsia" w:hAnsi="Book Antiqua" w:cs="Times New Roman"/>
+          <w:i/>
+          <w:szCs w:val="19"/>
+        </w:rPr>
+        <w:t>arancione</w:t>
+      </w:r>
+      <w:r>
+        <w:rPr>
+          <w:rFonts w:ascii="Book Antiqua" w:eastAsiaTheme="minorEastAsia" w:hAnsi="Book Antiqua" w:cs="Times New Roman"/>
+          <w:szCs w:val="19"/>
+        </w:rPr>
+        <w:t xml:space="preserve"> rappresentano il </w:t>
+      </w:r>
+      <w:r>
+        <w:rPr>
+          <w:rFonts w:ascii="Book Antiqua" w:eastAsiaTheme="minorEastAsia" w:hAnsi="Book Antiqua" w:cs="Times New Roman"/>
+          <w:i/>
+          <w:szCs w:val="19"/>
+        </w:rPr>
+        <w:t>controller</w:t>
+      </w:r>
+      <w:r>
+        <w:rPr>
+          <w:rFonts w:ascii="Book Antiqua" w:eastAsiaTheme="minorEastAsia" w:hAnsi="Book Antiqua" w:cs="Times New Roman"/>
+          <w:szCs w:val="19"/>
+        </w:rPr>
+        <w:t>.</w:t>
+      </w:r>
+    </w:p>
+    <w:p>
+      <w:pPr>
+        <w:spacing w:after="0" w:line="240" w:lineRule="auto"/>
+        <w:ind w:left="227"/>
+        <w:rPr>
+          <w:rFonts w:ascii="Book Antiqua" w:eastAsiaTheme="minorEastAsia" w:hAnsi="Book Antiqua" w:cs="Times New Roman"/>
+          <w:szCs w:val="19"/>
+        </w:rPr>
+      </w:pPr>
+    </w:p>
+    <w:p>
+      <w:pPr>
+        <w:pStyle w:val="Paragrafoelenco"/>
+        <w:numPr>
+          <w:ilvl w:val="0"/>
+          <w:numId w:val="8"/>
+        </w:numPr>
+        <w:spacing w:after="60" w:line="240" w:lineRule="auto"/>
+        <w:contextualSpacing w:val="0"/>
+        <w:rPr>
+          <w:rFonts w:ascii="Book Antiqua" w:eastAsiaTheme="minorEastAsia" w:hAnsi="Book Antiqua" w:cs="Times New Roman"/>
+          <w:b/>
+          <w:szCs w:val="19"/>
+        </w:rPr>
+      </w:pPr>
+      <w:r>
+        <w:rPr>
+          <w:rFonts w:ascii="Book Antiqua" w:eastAsiaTheme="minorEastAsia" w:hAnsi="Book Antiqua" w:cs="Times New Roman"/>
+          <w:b/>
+          <w:szCs w:val="19"/>
+        </w:rPr>
+        <w:t>Pattern “</w:t>
+      </w:r>
+      <w:proofErr w:type="spellStart"/>
+      <w:r>
+        <w:rPr>
+          <w:rFonts w:ascii="Book Antiqua" w:eastAsiaTheme="minorEastAsia" w:hAnsi="Book Antiqua" w:cs="Times New Roman"/>
+          <w:b/>
+          <w:szCs w:val="19"/>
+        </w:rPr>
+        <w:t>Factory</w:t>
+      </w:r>
+      <w:proofErr w:type="spellEnd"/>
+      <w:r>
+        <w:rPr>
+          <w:rFonts w:ascii="Book Antiqua" w:eastAsiaTheme="minorEastAsia" w:hAnsi="Book Antiqua" w:cs="Times New Roman"/>
+          <w:b/>
+          <w:szCs w:val="19"/>
+        </w:rPr>
+        <w:t xml:space="preserve"> Method”</w:t>
+      </w:r>
+    </w:p>
+    <w:p>
+      <w:pPr>
+        <w:pStyle w:val="Paragrafoelenco"/>
+        <w:spacing w:after="120" w:line="240" w:lineRule="auto"/>
+        <w:ind w:left="227"/>
+        <w:contextualSpacing w:val="0"/>
+        <w:rPr>
+          <w:rFonts w:ascii="Book Antiqua" w:eastAsiaTheme="minorEastAsia" w:hAnsi="Book Antiqua" w:cs="Times New Roman"/>
+          <w:szCs w:val="19"/>
+        </w:rPr>
+      </w:pPr>
+      <w:proofErr w:type="spellStart"/>
+      <w:r>
+        <w:rPr>
+          <w:rFonts w:ascii="Book Antiqua" w:eastAsiaTheme="minorEastAsia" w:hAnsi="Book Antiqua" w:cs="Times New Roman"/>
+          <w:szCs w:val="19"/>
+        </w:rPr>
+        <w:t>Factory</w:t>
+      </w:r>
+      <w:proofErr w:type="spellEnd"/>
+      <w:r>
+        <w:rPr>
+          <w:rFonts w:ascii="Book Antiqua" w:eastAsiaTheme="minorEastAsia" w:hAnsi="Book Antiqua" w:cs="Times New Roman"/>
+          <w:szCs w:val="19"/>
+        </w:rPr>
+        <w:t xml:space="preserve"> Method è un design pattern creazionale che </w:t>
+      </w:r>
+      <w:r>
+        <w:rPr>
+          <w:rFonts w:ascii="Book Antiqua" w:eastAsiaTheme="minorEastAsia" w:hAnsi="Book Antiqua" w:cs="Times New Roman"/>
+          <w:szCs w:val="19"/>
+        </w:rPr>
+        <w:t>prevede di definire</w:t>
+      </w:r>
+      <w:r>
+        <w:rPr>
+          <w:rFonts w:ascii="Book Antiqua" w:eastAsiaTheme="minorEastAsia" w:hAnsi="Book Antiqua" w:cs="Times New Roman"/>
+          <w:szCs w:val="19"/>
+        </w:rPr>
+        <w:t xml:space="preserve"> un’interfaccia per la creazione di oggetti, lasciando alle sottoclassi </w:t>
+      </w:r>
+      <w:r>
+        <w:rPr>
+          <w:rFonts w:ascii="Book Antiqua" w:eastAsiaTheme="minorEastAsia" w:hAnsi="Book Antiqua" w:cs="Times New Roman"/>
+          <w:szCs w:val="19"/>
+        </w:rPr>
+        <w:t xml:space="preserve">che implementano tale interfaccia </w:t>
+      </w:r>
+      <w:r>
+        <w:rPr>
+          <w:rFonts w:ascii="Book Antiqua" w:eastAsiaTheme="minorEastAsia" w:hAnsi="Book Antiqua" w:cs="Times New Roman"/>
+          <w:szCs w:val="19"/>
+        </w:rPr>
+        <w:t xml:space="preserve">la decisione </w:t>
+      </w:r>
+      <w:r>
+        <w:rPr>
+          <w:rFonts w:ascii="Book Antiqua" w:eastAsiaTheme="minorEastAsia" w:hAnsi="Book Antiqua" w:cs="Times New Roman"/>
+          <w:szCs w:val="19"/>
+        </w:rPr>
+        <w:t>di</w:t>
+      </w:r>
+      <w:r>
+        <w:rPr>
+          <w:rFonts w:ascii="Book Antiqua" w:eastAsiaTheme="minorEastAsia" w:hAnsi="Book Antiqua" w:cs="Times New Roman"/>
+          <w:szCs w:val="19"/>
+        </w:rPr>
+        <w:t xml:space="preserve"> quale classe istanziare. Esso pertanto consente</w:t>
+      </w:r>
+      <w:r>
+        <w:rPr>
+          <w:rFonts w:ascii="Book Antiqua" w:eastAsiaTheme="minorEastAsia" w:hAnsi="Book Antiqua" w:cs="Times New Roman"/>
+          <w:szCs w:val="19"/>
+        </w:rPr>
+        <w:t>, in altri termini,</w:t>
+      </w:r>
+      <w:r>
+        <w:rPr>
+          <w:rFonts w:ascii="Book Antiqua" w:eastAsiaTheme="minorEastAsia" w:hAnsi="Book Antiqua" w:cs="Times New Roman"/>
+          <w:szCs w:val="19"/>
+        </w:rPr>
+        <w:t xml:space="preserve"> di deferire l’istanziazione di una classe alle sottoclassi.</w:t>
+      </w:r>
+    </w:p>
+    <w:p>
+      <w:pPr>
+        <w:pStyle w:val="Paragrafoelenco"/>
+        <w:spacing w:after="120" w:line="240" w:lineRule="auto"/>
+        <w:ind w:left="227"/>
+        <w:contextualSpacing w:val="0"/>
+        <w:rPr>
+          <w:rFonts w:ascii="Book Antiqua" w:eastAsiaTheme="minorEastAsia" w:hAnsi="Book Antiqua" w:cs="Times New Roman"/>
+          <w:szCs w:val="19"/>
+        </w:rPr>
+      </w:pPr>
+      <w:r>
+        <w:rPr>
+          <w:rFonts w:ascii="Book Antiqua" w:eastAsiaTheme="minorEastAsia" w:hAnsi="Book Antiqua" w:cs="Times New Roman"/>
+          <w:szCs w:val="19"/>
+        </w:rPr>
+        <w:t>Come spiegato nella sezione precedente, per rendere l’interfaccia grafica il più possibile disaccoppiata dai tipi concreti di campo minato (che possono potenzialmente aumentare in futuro, come indicato nelle specifiche) si è deciso di adottare questo pattern. Nel dettaglio, si è definita l’interfaccia per la creazione di un campo minato nella classe “</w:t>
+      </w:r>
+      <w:proofErr w:type="spellStart"/>
+      <w:r>
+        <w:rPr>
+          <w:rFonts w:ascii="Book Antiqua" w:eastAsiaTheme="minorEastAsia" w:hAnsi="Book Antiqua" w:cs="Times New Roman"/>
+          <w:i/>
+          <w:szCs w:val="19"/>
+        </w:rPr>
+        <w:t>IMinefieldCreator</w:t>
+      </w:r>
+      <w:proofErr w:type="spellEnd"/>
+      <w:r>
+        <w:rPr>
+          <w:rFonts w:ascii="Book Antiqua" w:eastAsiaTheme="minorEastAsia" w:hAnsi="Book Antiqua" w:cs="Times New Roman"/>
+          <w:szCs w:val="19"/>
+        </w:rPr>
+        <w:t>”, mentre le classi “</w:t>
+      </w:r>
+      <w:proofErr w:type="spellStart"/>
+      <w:r>
+        <w:rPr>
+          <w:rFonts w:ascii="Book Antiqua" w:eastAsiaTheme="minorEastAsia" w:hAnsi="Book Antiqua" w:cs="Times New Roman"/>
+          <w:i/>
+          <w:szCs w:val="19"/>
+        </w:rPr>
+        <w:t>TraditionalMinefieldCreator</w:t>
+      </w:r>
+      <w:proofErr w:type="spellEnd"/>
+      <w:r>
+        <w:rPr>
+          <w:rFonts w:ascii="Book Antiqua" w:eastAsiaTheme="minorEastAsia" w:hAnsi="Book Antiqua" w:cs="Times New Roman"/>
+          <w:szCs w:val="19"/>
+        </w:rPr>
+        <w:t>” e “</w:t>
+      </w:r>
+      <w:proofErr w:type="spellStart"/>
+      <w:r>
+        <w:rPr>
+          <w:rFonts w:ascii="Book Antiqua" w:eastAsiaTheme="minorEastAsia" w:hAnsi="Book Antiqua" w:cs="Times New Roman"/>
+          <w:i/>
+          <w:szCs w:val="19"/>
+        </w:rPr>
+        <w:t>HardcoreMinefieldCreator</w:t>
+      </w:r>
+      <w:proofErr w:type="spellEnd"/>
+      <w:r>
+        <w:rPr>
+          <w:rFonts w:ascii="Book Antiqua" w:eastAsiaTheme="minorEastAsia" w:hAnsi="Book Antiqua" w:cs="Times New Roman"/>
+          <w:szCs w:val="19"/>
+        </w:rPr>
+        <w:t>” definiscono quale specifico tipo concreto di campo minato istanziare.</w:t>
+      </w:r>
+    </w:p>
+    <w:p>
+      <w:pPr>
+        <w:pStyle w:val="Paragrafoelenco"/>
+        <w:spacing w:after="0" w:line="240" w:lineRule="auto"/>
+        <w:ind w:left="227"/>
+        <w:contextualSpacing w:val="0"/>
+        <w:rPr>
+          <w:rFonts w:ascii="Book Antiqua" w:eastAsiaTheme="minorEastAsia" w:hAnsi="Book Antiqua" w:cs="Times New Roman"/>
+          <w:szCs w:val="19"/>
+        </w:rPr>
+      </w:pPr>
+      <w:r>
+        <w:rPr>
+          <w:rFonts w:ascii="Book Antiqua" w:eastAsiaTheme="minorEastAsia" w:hAnsi="Book Antiqua" w:cs="Times New Roman"/>
+          <w:szCs w:val="19"/>
+        </w:rPr>
+        <w:t>In aggiunta a queste classi, che costituiscono il pattern citato, per fare in modo che l’interfaccia grafica non necessiti di modifiche al codice a seguito di nuovi tipi di campo minato aggiunti è stata definita un’ulteriore classe, ossia la classe “</w:t>
+      </w:r>
+      <w:proofErr w:type="spellStart"/>
+      <w:r>
+        <w:rPr>
+          <w:rFonts w:ascii="Book Antiqua" w:eastAsiaTheme="minorEastAsia" w:hAnsi="Book Antiqua" w:cs="Times New Roman"/>
+          <w:i/>
+          <w:szCs w:val="19"/>
+        </w:rPr>
+        <w:t>MinesweeperHelper</w:t>
+      </w:r>
+      <w:proofErr w:type="spellEnd"/>
+      <w:r>
+        <w:rPr>
+          <w:rFonts w:ascii="Book Antiqua" w:eastAsiaTheme="minorEastAsia" w:hAnsi="Book Antiqua" w:cs="Times New Roman"/>
+          <w:szCs w:val="19"/>
+        </w:rPr>
+        <w:t>”, la quale fornisce un elenco dei possibili tipi di campo minato istanziabili, restituendo anche per ciascuno di essi il corrispondente creatore.</w:t>
+      </w:r>
+    </w:p>
+    <w:p>
+      <w:pPr>
+        <w:pStyle w:val="Paragrafoelenco"/>
+        <w:spacing w:after="0" w:line="240" w:lineRule="auto"/>
+        <w:ind w:left="227"/>
+        <w:contextualSpacing w:val="0"/>
+        <w:rPr>
+          <w:rFonts w:ascii="Book Antiqua" w:eastAsiaTheme="minorEastAsia" w:hAnsi="Book Antiqua" w:cs="Times New Roman"/>
+          <w:szCs w:val="19"/>
+        </w:rPr>
+      </w:pPr>
+    </w:p>
+    <w:p>
+      <w:pPr>
+        <w:pStyle w:val="Paragrafoelenco"/>
+        <w:numPr>
+          <w:ilvl w:val="0"/>
+          <w:numId w:val="8"/>
+        </w:numPr>
+        <w:spacing w:after="60" w:line="240" w:lineRule="auto"/>
+        <w:contextualSpacing w:val="0"/>
+        <w:rPr>
+          <w:rFonts w:ascii="Book Antiqua" w:eastAsiaTheme="minorEastAsia" w:hAnsi="Book Antiqua" w:cs="Times New Roman"/>
+          <w:b/>
+          <w:szCs w:val="19"/>
+        </w:rPr>
+      </w:pPr>
+      <w:r>
+        <w:rPr>
+          <w:rFonts w:ascii="Book Antiqua" w:eastAsiaTheme="minorEastAsia" w:hAnsi="Book Antiqua" w:cs="Times New Roman"/>
+          <w:b/>
+          <w:szCs w:val="19"/>
+        </w:rPr>
+        <w:t>Pattern “</w:t>
+      </w:r>
+      <w:proofErr w:type="spellStart"/>
+      <w:r>
+        <w:rPr>
+          <w:rFonts w:ascii="Book Antiqua" w:eastAsiaTheme="minorEastAsia" w:hAnsi="Book Antiqua" w:cs="Times New Roman"/>
+          <w:b/>
+          <w:szCs w:val="19"/>
+        </w:rPr>
+        <w:t>Template</w:t>
+      </w:r>
+      <w:proofErr w:type="spellEnd"/>
+      <w:r>
+        <w:rPr>
+          <w:rFonts w:ascii="Book Antiqua" w:eastAsiaTheme="minorEastAsia" w:hAnsi="Book Antiqua" w:cs="Times New Roman"/>
+          <w:b/>
+          <w:szCs w:val="19"/>
+        </w:rPr>
+        <w:t xml:space="preserve"> Method”</w:t>
+      </w:r>
+    </w:p>
+    <w:p>
+      <w:pPr>
+        <w:pStyle w:val="Paragrafoelenco"/>
+        <w:spacing w:after="120" w:line="240" w:lineRule="auto"/>
+        <w:ind w:left="227"/>
+        <w:contextualSpacing w:val="0"/>
+        <w:rPr>
+          <w:rFonts w:ascii="Book Antiqua" w:eastAsiaTheme="minorEastAsia" w:hAnsi="Book Antiqua" w:cs="Times New Roman"/>
+          <w:szCs w:val="19"/>
+        </w:rPr>
+      </w:pPr>
+      <w:proofErr w:type="spellStart"/>
+      <w:r>
+        <w:rPr>
+          <w:rFonts w:ascii="Book Antiqua" w:eastAsiaTheme="minorEastAsia" w:hAnsi="Book Antiqua" w:cs="Times New Roman"/>
+          <w:szCs w:val="19"/>
+        </w:rPr>
+        <w:t>Template</w:t>
+      </w:r>
+      <w:proofErr w:type="spellEnd"/>
+      <w:r>
+        <w:rPr>
+          <w:rFonts w:ascii="Book Antiqua" w:eastAsiaTheme="minorEastAsia" w:hAnsi="Book Antiqua" w:cs="Times New Roman"/>
+          <w:szCs w:val="19"/>
+        </w:rPr>
+        <w:t xml:space="preserve"> Method è un design pattern comportamentale che prevede di definire la struttura di un algoritmo all’interno di un metodo, delegando alcuni passi dell’algoritmo alle sottoclassi. In altri termini, esso consente di ridefinire e personalizzare parte del comportamento definito da un algoritmo.</w:t>
+      </w:r>
+    </w:p>
+    <w:p>
+      <w:pPr>
+        <w:pStyle w:val="Paragrafoelenco"/>
+        <w:spacing w:after="120" w:line="240" w:lineRule="auto"/>
+        <w:ind w:left="227"/>
+        <w:contextualSpacing w:val="0"/>
+        <w:rPr>
+          <w:rFonts w:ascii="Book Antiqua" w:eastAsiaTheme="minorEastAsia" w:hAnsi="Book Antiqua" w:cs="Times New Roman"/>
+          <w:szCs w:val="19"/>
+        </w:rPr>
+      </w:pPr>
+      <w:r>
+        <w:rPr>
+          <w:rFonts w:ascii="Book Antiqua" w:eastAsiaTheme="minorEastAsia" w:hAnsi="Book Antiqua" w:cs="Times New Roman"/>
+          <w:szCs w:val="19"/>
+        </w:rPr>
+        <w:t>Come spiegato nella sezione precedente, il processo di creazione di un campo minato è il medesimo per ogni tipo di campo minato ed esso può essere riassunto a grandi linee nei seguenti passi:</w:t>
+      </w:r>
+    </w:p>
+    <w:p>
+      <w:pPr>
+        <w:pStyle w:val="Paragrafoelenco"/>
+        <w:numPr>
+          <w:ilvl w:val="0"/>
+          <w:numId w:val="12"/>
+        </w:numPr>
+        <w:spacing w:after="60" w:line="240" w:lineRule="auto"/>
+        <w:ind w:left="568" w:hanging="284"/>
+        <w:contextualSpacing w:val="0"/>
+        <w:rPr>
+          <w:rFonts w:ascii="Book Antiqua" w:eastAsiaTheme="minorEastAsia" w:hAnsi="Book Antiqua" w:cs="Times New Roman"/>
+          <w:szCs w:val="19"/>
+        </w:rPr>
+      </w:pPr>
+      <w:r>
+        <w:rPr>
+          <w:rFonts w:ascii="Book Antiqua" w:eastAsiaTheme="minorEastAsia" w:hAnsi="Book Antiqua" w:cs="Times New Roman"/>
+          <w:szCs w:val="19"/>
+        </w:rPr>
+        <w:t>Acquisizione delle caratteristiche del campo minato (lunghezza, altezza e numero di mine)</w:t>
+      </w:r>
+    </w:p>
+    <w:p>
+      <w:pPr>
+        <w:pStyle w:val="Paragrafoelenco"/>
+        <w:numPr>
+          <w:ilvl w:val="0"/>
+          <w:numId w:val="12"/>
+        </w:numPr>
+        <w:spacing w:after="60" w:line="240" w:lineRule="auto"/>
+        <w:ind w:left="568" w:hanging="284"/>
+        <w:contextualSpacing w:val="0"/>
+        <w:rPr>
+          <w:rFonts w:ascii="Book Antiqua" w:eastAsiaTheme="minorEastAsia" w:hAnsi="Book Antiqua" w:cs="Times New Roman"/>
+          <w:szCs w:val="19"/>
+        </w:rPr>
+      </w:pPr>
+      <w:r>
+        <w:rPr>
+          <w:rFonts w:ascii="Book Antiqua" w:eastAsiaTheme="minorEastAsia" w:hAnsi="Book Antiqua" w:cs="Times New Roman"/>
+          <w:szCs w:val="19"/>
+        </w:rPr>
+        <w:t>Controllo delle caratteristiche del campo minato</w:t>
+      </w:r>
+    </w:p>
+    <w:p>
+      <w:pPr>
+        <w:pStyle w:val="Paragrafoelenco"/>
+        <w:numPr>
+          <w:ilvl w:val="0"/>
+          <w:numId w:val="12"/>
+        </w:numPr>
+        <w:spacing w:after="60" w:line="240" w:lineRule="auto"/>
+        <w:ind w:left="568" w:hanging="284"/>
+        <w:contextualSpacing w:val="0"/>
+        <w:rPr>
+          <w:rFonts w:ascii="Book Antiqua" w:eastAsiaTheme="minorEastAsia" w:hAnsi="Book Antiqua" w:cs="Times New Roman"/>
+          <w:szCs w:val="19"/>
+        </w:rPr>
+      </w:pPr>
+      <w:r>
+        <w:rPr>
+          <w:rFonts w:ascii="Book Antiqua" w:eastAsiaTheme="minorEastAsia" w:hAnsi="Book Antiqua" w:cs="Times New Roman"/>
+          <w:szCs w:val="19"/>
+        </w:rPr>
+        <w:t>Generazione delle coordinate delle mine</w:t>
+      </w:r>
+    </w:p>
+    <w:p>
+      <w:pPr>
+        <w:pStyle w:val="Paragrafoelenco"/>
+        <w:numPr>
+          <w:ilvl w:val="0"/>
+          <w:numId w:val="12"/>
+        </w:numPr>
+        <w:spacing w:after="120" w:line="240" w:lineRule="auto"/>
+        <w:ind w:left="568" w:hanging="284"/>
+        <w:contextualSpacing w:val="0"/>
+        <w:rPr>
+          <w:rFonts w:ascii="Book Antiqua" w:eastAsiaTheme="minorEastAsia" w:hAnsi="Book Antiqua" w:cs="Times New Roman"/>
+          <w:szCs w:val="19"/>
+        </w:rPr>
+      </w:pPr>
+      <w:r>
+        <w:rPr>
+          <w:rFonts w:ascii="Book Antiqua" w:eastAsiaTheme="minorEastAsia" w:hAnsi="Book Antiqua" w:cs="Times New Roman"/>
+          <w:szCs w:val="19"/>
+        </w:rPr>
+        <w:t xml:space="preserve">Generazione delle zone minate e </w:t>
+      </w:r>
+      <w:r>
+        <w:rPr>
+          <w:rFonts w:ascii="Book Antiqua" w:eastAsiaTheme="minorEastAsia" w:hAnsi="Book Antiqua" w:cs="Times New Roman"/>
+          <w:szCs w:val="19"/>
+        </w:rPr>
+        <w:t xml:space="preserve">delle zone </w:t>
+      </w:r>
+      <w:r>
+        <w:rPr>
+          <w:rFonts w:ascii="Book Antiqua" w:eastAsiaTheme="minorEastAsia" w:hAnsi="Book Antiqua" w:cs="Times New Roman"/>
+          <w:szCs w:val="19"/>
+        </w:rPr>
+        <w:t>sicure del campo minato</w:t>
+      </w:r>
+    </w:p>
+    <w:p>
+      <w:pPr>
+        <w:spacing w:after="120" w:line="240" w:lineRule="auto"/>
+        <w:ind w:left="227"/>
+        <w:rPr>
+          <w:rFonts w:ascii="Book Antiqua" w:eastAsiaTheme="minorEastAsia" w:hAnsi="Book Antiqua" w:cs="Times New Roman"/>
+          <w:szCs w:val="19"/>
+        </w:rPr>
+      </w:pPr>
+      <w:r>
+        <w:rPr>
+          <w:rFonts w:ascii="Book Antiqua" w:eastAsiaTheme="minorEastAsia" w:hAnsi="Book Antiqua" w:cs="Times New Roman"/>
+          <w:szCs w:val="19"/>
+        </w:rPr>
+        <w:t>Considerando che tra questi passi solo quello relativo alla generazione delle coordinate delle mine è diverso nei dettagli per ogni tipologia di campo minato, l’adozione di questo pattern è stata considerata la scelta più ovvia.</w:t>
+      </w:r>
+    </w:p>
+    <w:p>
+      <w:pPr>
+        <w:spacing w:after="0" w:line="240" w:lineRule="auto"/>
+        <w:ind w:left="227"/>
+        <w:rPr>
+          <w:rFonts w:ascii="Book Antiqua" w:eastAsiaTheme="minorEastAsia" w:hAnsi="Book Antiqua" w:cs="Times New Roman"/>
+          <w:szCs w:val="19"/>
+        </w:rPr>
+      </w:pPr>
+      <w:r>
+        <w:rPr>
+          <w:rFonts w:ascii="Book Antiqua" w:eastAsiaTheme="minorEastAsia" w:hAnsi="Book Antiqua" w:cs="Times New Roman"/>
+          <w:szCs w:val="19"/>
+        </w:rPr>
+        <w:t xml:space="preserve">Nel dettaglio, si è implementato il </w:t>
+      </w:r>
+      <w:proofErr w:type="spellStart"/>
+      <w:r>
+        <w:rPr>
+          <w:rFonts w:ascii="Book Antiqua" w:eastAsiaTheme="minorEastAsia" w:hAnsi="Book Antiqua" w:cs="Times New Roman"/>
+          <w:szCs w:val="19"/>
+        </w:rPr>
+        <w:t>Template</w:t>
+      </w:r>
+      <w:proofErr w:type="spellEnd"/>
+      <w:r>
+        <w:rPr>
+          <w:rFonts w:ascii="Book Antiqua" w:eastAsiaTheme="minorEastAsia" w:hAnsi="Book Antiqua" w:cs="Times New Roman"/>
+          <w:szCs w:val="19"/>
+        </w:rPr>
+        <w:t xml:space="preserve"> Method definendo l’algoritmo di costruzione di un campo minato all’interno della classe “</w:t>
+      </w:r>
+      <w:proofErr w:type="spellStart"/>
+      <w:r>
+        <w:rPr>
+          <w:rFonts w:ascii="Book Antiqua" w:eastAsiaTheme="minorEastAsia" w:hAnsi="Book Antiqua" w:cs="Times New Roman"/>
+          <w:i/>
+          <w:szCs w:val="19"/>
+        </w:rPr>
+        <w:t>Minefield</w:t>
+      </w:r>
+      <w:proofErr w:type="spellEnd"/>
+      <w:r>
+        <w:rPr>
+          <w:rFonts w:ascii="Book Antiqua" w:eastAsiaTheme="minorEastAsia" w:hAnsi="Book Antiqua" w:cs="Times New Roman"/>
+          <w:szCs w:val="19"/>
+        </w:rPr>
+        <w:t>”, e rendendo il sotto-metodo relativo alla generazione delle coordinate delle mine un metodo astratto in maniera tale che le classi derivate “</w:t>
+      </w:r>
+      <w:proofErr w:type="spellStart"/>
+      <w:r>
+        <w:rPr>
+          <w:rFonts w:ascii="Book Antiqua" w:eastAsiaTheme="minorEastAsia" w:hAnsi="Book Antiqua" w:cs="Times New Roman"/>
+          <w:i/>
+          <w:szCs w:val="19"/>
+        </w:rPr>
+        <w:t>TraditionalMinefield</w:t>
+      </w:r>
+      <w:proofErr w:type="spellEnd"/>
+      <w:r>
+        <w:rPr>
+          <w:rFonts w:ascii="Book Antiqua" w:eastAsiaTheme="minorEastAsia" w:hAnsi="Book Antiqua" w:cs="Times New Roman"/>
+          <w:szCs w:val="19"/>
+        </w:rPr>
+        <w:t>” e “</w:t>
+      </w:r>
+      <w:proofErr w:type="spellStart"/>
+      <w:r>
+        <w:rPr>
+          <w:rFonts w:ascii="Book Antiqua" w:eastAsiaTheme="minorEastAsia" w:hAnsi="Book Antiqua" w:cs="Times New Roman"/>
+          <w:i/>
+          <w:szCs w:val="19"/>
+        </w:rPr>
+        <w:t>HardcoreMinefield</w:t>
+      </w:r>
+      <w:proofErr w:type="spellEnd"/>
+      <w:r>
+        <w:rPr>
+          <w:rFonts w:ascii="Book Antiqua" w:eastAsiaTheme="minorEastAsia" w:hAnsi="Book Antiqua" w:cs="Times New Roman"/>
+          <w:szCs w:val="19"/>
+        </w:rPr>
+        <w:t>” debbano necessariamente dargli un’implementazione.</w:t>
+      </w:r>
+    </w:p>
+    <w:p>
+      <w:pPr>
+        <w:spacing w:after="0" w:line="240" w:lineRule="auto"/>
+        <w:ind w:left="227"/>
+        <w:rPr>
+          <w:rFonts w:ascii="Book Antiqua" w:eastAsiaTheme="minorEastAsia" w:hAnsi="Book Antiqua" w:cs="Times New Roman"/>
+          <w:szCs w:val="19"/>
+        </w:rPr>
+      </w:pPr>
+    </w:p>
+    <w:p>
+      <w:pPr>
+        <w:pStyle w:val="Paragrafoelenco"/>
+        <w:numPr>
+          <w:ilvl w:val="0"/>
+          <w:numId w:val="8"/>
+        </w:numPr>
+        <w:spacing w:after="60" w:line="240" w:lineRule="auto"/>
+        <w:contextualSpacing w:val="0"/>
+        <w:rPr>
+          <w:rFonts w:ascii="Book Antiqua" w:eastAsiaTheme="minorEastAsia" w:hAnsi="Book Antiqua" w:cs="Times New Roman"/>
+          <w:b/>
+          <w:szCs w:val="19"/>
+        </w:rPr>
+      </w:pPr>
+      <w:r>
+        <w:rPr>
+          <w:rFonts w:ascii="Book Antiqua" w:eastAsiaTheme="minorEastAsia" w:hAnsi="Book Antiqua" w:cs="Times New Roman"/>
+          <w:b/>
+          <w:szCs w:val="19"/>
+        </w:rPr>
+        <w:t>Pattern “Memento”</w:t>
+      </w:r>
+    </w:p>
+    <w:p>
+      <w:pPr>
+        <w:pStyle w:val="Paragrafoelenco"/>
+        <w:spacing w:after="120" w:line="240" w:lineRule="auto"/>
+        <w:ind w:left="227"/>
+        <w:contextualSpacing w:val="0"/>
+        <w:rPr>
+          <w:rFonts w:ascii="Book Antiqua" w:eastAsiaTheme="minorEastAsia" w:hAnsi="Book Antiqua" w:cs="Times New Roman"/>
+          <w:szCs w:val="19"/>
+        </w:rPr>
+      </w:pPr>
+      <w:r>
+        <w:rPr>
+          <w:rFonts w:ascii="Book Antiqua" w:eastAsiaTheme="minorEastAsia" w:hAnsi="Book Antiqua" w:cs="Times New Roman"/>
+          <w:szCs w:val="19"/>
+        </w:rPr>
+        <w:t>Memento è un design pattern comportamentale che consente di salvare e ripristinare lo stato precedente di un oggetto senza rivelare i dettagli della sua implementazione. L’oggetto dedicato a contenere lo stato interno di un altro oggetto è per l’appunto noto con il nome di memento.</w:t>
+      </w:r>
+    </w:p>
+    <w:p>
+      <w:pPr>
+        <w:pStyle w:val="Paragrafoelenco"/>
+        <w:spacing w:after="120" w:line="240" w:lineRule="auto"/>
+        <w:ind w:left="227"/>
+        <w:contextualSpacing w:val="0"/>
+        <w:rPr>
+          <w:rFonts w:ascii="Book Antiqua" w:eastAsiaTheme="minorEastAsia" w:hAnsi="Book Antiqua" w:cs="Times New Roman"/>
+          <w:szCs w:val="19"/>
+        </w:rPr>
+      </w:pPr>
+      <w:r>
+        <w:rPr>
+          <w:rFonts w:ascii="Book Antiqua" w:eastAsiaTheme="minorEastAsia" w:hAnsi="Book Antiqua" w:cs="Times New Roman"/>
+          <w:szCs w:val="19"/>
+        </w:rPr>
+        <w:t>La scelta di adottare questo pattern è stata dettata dalla volontà di voler fare in modo che la sezione dell’interfaccia grafica dedicata alla configurazione delle impostazioni di gioco restituisse all’utente le ultime opzioni da lui selezionate e confermate in precedenza.</w:t>
+      </w:r>
+    </w:p>
+    <w:p>
+      <w:pPr>
+        <w:pStyle w:val="Paragrafoelenco"/>
+        <w:spacing w:after="60" w:line="240" w:lineRule="auto"/>
+        <w:ind w:left="227"/>
+        <w:contextualSpacing w:val="0"/>
+        <w:rPr>
+          <w:rFonts w:ascii="Book Antiqua" w:eastAsiaTheme="minorEastAsia" w:hAnsi="Book Antiqua" w:cs="Times New Roman"/>
+          <w:szCs w:val="19"/>
+        </w:rPr>
+      </w:pPr>
+      <w:r>
+        <w:rPr>
+          <w:rFonts w:ascii="Book Antiqua" w:eastAsiaTheme="minorEastAsia" w:hAnsi="Book Antiqua" w:cs="Times New Roman"/>
+          <w:szCs w:val="19"/>
+        </w:rPr>
+        <w:t xml:space="preserve">Prima di entrare nei dettagli di come questo pattern </w:t>
+      </w:r>
+      <w:r>
+        <w:rPr>
+          <w:rFonts w:ascii="Book Antiqua" w:eastAsiaTheme="minorEastAsia" w:hAnsi="Book Antiqua" w:cs="Times New Roman"/>
+          <w:szCs w:val="19"/>
+        </w:rPr>
+        <w:t xml:space="preserve">è stato implementato </w:t>
+      </w:r>
+      <w:r>
+        <w:rPr>
+          <w:rFonts w:ascii="Book Antiqua" w:eastAsiaTheme="minorEastAsia" w:hAnsi="Book Antiqua" w:cs="Times New Roman"/>
+          <w:szCs w:val="19"/>
+        </w:rPr>
+        <w:t>è importante sottolineare che un</w:t>
+      </w:r>
+      <w:r>
+        <w:rPr>
+          <w:rFonts w:ascii="Book Antiqua" w:eastAsiaTheme="minorEastAsia" w:hAnsi="Book Antiqua" w:cs="Times New Roman"/>
+          <w:szCs w:val="19"/>
+        </w:rPr>
+        <w:t xml:space="preserve"> memento deve disporre di una doppia interfaccia:</w:t>
+      </w:r>
+    </w:p>
+    <w:p>
+      <w:pPr>
+        <w:pStyle w:val="Paragrafoelenco"/>
+        <w:numPr>
+          <w:ilvl w:val="0"/>
+          <w:numId w:val="11"/>
+        </w:numPr>
+        <w:spacing w:after="60" w:line="240" w:lineRule="auto"/>
+        <w:contextualSpacing w:val="0"/>
+        <w:rPr>
+          <w:rFonts w:ascii="Book Antiqua" w:eastAsiaTheme="minorEastAsia" w:hAnsi="Book Antiqua" w:cs="Times New Roman"/>
+          <w:szCs w:val="19"/>
+        </w:rPr>
+      </w:pPr>
+      <w:r>
+        <w:rPr>
+          <w:rFonts w:ascii="Book Antiqua" w:eastAsiaTheme="minorEastAsia" w:hAnsi="Book Antiqua" w:cs="Times New Roman"/>
+          <w:szCs w:val="19"/>
+        </w:rPr>
+        <w:t>una nei confronti dell’oggetto che l’ha generato, più ampia e che consente a quest’ultimo di salvare e ripristinare il suo stato interno.</w:t>
+      </w:r>
+    </w:p>
+    <w:p>
+      <w:pPr>
+        <w:pStyle w:val="Paragrafoelenco"/>
+        <w:numPr>
+          <w:ilvl w:val="0"/>
+          <w:numId w:val="11"/>
+        </w:numPr>
+        <w:spacing w:after="120" w:line="240" w:lineRule="auto"/>
+        <w:contextualSpacing w:val="0"/>
+        <w:rPr>
+          <w:rFonts w:ascii="Book Antiqua" w:eastAsiaTheme="minorEastAsia" w:hAnsi="Book Antiqua" w:cs="Times New Roman"/>
+          <w:szCs w:val="19"/>
+        </w:rPr>
+      </w:pPr>
+      <w:r>
+        <w:rPr>
+          <w:rFonts w:ascii="Book Antiqua" w:eastAsiaTheme="minorEastAsia" w:hAnsi="Book Antiqua" w:cs="Times New Roman"/>
+          <w:szCs w:val="19"/>
+        </w:rPr>
+        <w:lastRenderedPageBreak/>
+        <w:t>una verso gli altri oggetti, più limitata e che esporrà eventualmente solo funzionalità accessorie.</w:t>
+      </w:r>
+    </w:p>
+    <w:p>
+      <w:pPr>
+        <w:spacing w:after="0" w:line="240" w:lineRule="auto"/>
+        <w:ind w:left="227"/>
+        <w:rPr>
+          <w:rFonts w:ascii="Book Antiqua" w:eastAsiaTheme="minorEastAsia" w:hAnsi="Book Antiqua" w:cs="Times New Roman"/>
+          <w:szCs w:val="19"/>
+        </w:rPr>
+      </w:pPr>
+      <w:r>
+        <w:rPr>
+          <w:rFonts w:ascii="Book Antiqua" w:eastAsiaTheme="minorEastAsia" w:hAnsi="Book Antiqua" w:cs="Times New Roman"/>
+          <w:szCs w:val="19"/>
+        </w:rPr>
+        <w:t>Detto questo, si è deciso di rappresentare l’interfaccia “limitata” di un oggetto memento attraverso la classe “</w:t>
+      </w:r>
+      <w:proofErr w:type="spellStart"/>
+      <w:r>
+        <w:rPr>
+          <w:rFonts w:ascii="Book Antiqua" w:eastAsiaTheme="minorEastAsia" w:hAnsi="Book Antiqua" w:cs="Times New Roman"/>
+          <w:i/>
+          <w:szCs w:val="19"/>
+        </w:rPr>
+        <w:t>IMemento</w:t>
+      </w:r>
+      <w:proofErr w:type="spellEnd"/>
+      <w:r>
+        <w:rPr>
+          <w:rFonts w:ascii="Book Antiqua" w:eastAsiaTheme="minorEastAsia" w:hAnsi="Book Antiqua" w:cs="Times New Roman"/>
+          <w:szCs w:val="19"/>
+        </w:rPr>
+        <w:t>”, mentre la sua interfaccia “più ampia” attraverso la classe “</w:t>
+      </w:r>
+      <w:proofErr w:type="spellStart"/>
+      <w:r>
+        <w:rPr>
+          <w:rFonts w:ascii="Book Antiqua" w:eastAsiaTheme="minorEastAsia" w:hAnsi="Book Antiqua" w:cs="Times New Roman"/>
+          <w:i/>
+          <w:szCs w:val="19"/>
+        </w:rPr>
+        <w:t>SettingsMemento</w:t>
+      </w:r>
+      <w:proofErr w:type="spellEnd"/>
+      <w:r>
+        <w:rPr>
+          <w:rFonts w:ascii="Book Antiqua" w:eastAsiaTheme="minorEastAsia" w:hAnsi="Book Antiqua" w:cs="Times New Roman"/>
+          <w:szCs w:val="19"/>
+        </w:rPr>
+        <w:t>”.</w:t>
+      </w:r>
+    </w:p>
+    <w:p>
+      <w:pPr>
+        <w:spacing w:after="120" w:line="240" w:lineRule="auto"/>
+        <w:ind w:left="227"/>
+        <w:rPr>
+          <w:rFonts w:ascii="Book Antiqua" w:eastAsiaTheme="minorEastAsia" w:hAnsi="Book Antiqua" w:cs="Times New Roman"/>
+          <w:szCs w:val="19"/>
+        </w:rPr>
+      </w:pPr>
+      <w:r>
+        <w:rPr>
+          <w:rFonts w:ascii="Book Antiqua" w:eastAsiaTheme="minorEastAsia" w:hAnsi="Book Antiqua" w:cs="Times New Roman"/>
+          <w:szCs w:val="19"/>
+        </w:rPr>
+        <w:t>Il pattern Memento verrà pertanto implementato creando un oggetto memento come istanza della classe “</w:t>
+      </w:r>
+      <w:proofErr w:type="spellStart"/>
+      <w:r>
+        <w:rPr>
+          <w:rFonts w:ascii="Book Antiqua" w:eastAsiaTheme="minorEastAsia" w:hAnsi="Book Antiqua" w:cs="Times New Roman"/>
+          <w:i/>
+          <w:szCs w:val="19"/>
+        </w:rPr>
+        <w:t>SettingsMemento</w:t>
+      </w:r>
+      <w:proofErr w:type="spellEnd"/>
+      <w:r>
+        <w:rPr>
+          <w:rFonts w:ascii="Book Antiqua" w:eastAsiaTheme="minorEastAsia" w:hAnsi="Book Antiqua" w:cs="Times New Roman"/>
+          <w:szCs w:val="19"/>
+        </w:rPr>
+        <w:t>” la quale implementerà l’interfaccia “</w:t>
+      </w:r>
+      <w:proofErr w:type="spellStart"/>
+      <w:r>
+        <w:rPr>
+          <w:rFonts w:ascii="Book Antiqua" w:eastAsiaTheme="minorEastAsia" w:hAnsi="Book Antiqua" w:cs="Times New Roman"/>
+          <w:i/>
+          <w:szCs w:val="19"/>
+        </w:rPr>
+        <w:t>IMemento</w:t>
+      </w:r>
+      <w:proofErr w:type="spellEnd"/>
+      <w:r>
+        <w:rPr>
+          <w:rFonts w:ascii="Book Antiqua" w:eastAsiaTheme="minorEastAsia" w:hAnsi="Book Antiqua" w:cs="Times New Roman"/>
+          <w:szCs w:val="19"/>
+        </w:rPr>
+        <w:t>”.</w:t>
+      </w:r>
+      <w:bookmarkStart w:id="0" w:name="_GoBack"/>
+      <w:bookmarkEnd w:id="0"/>
+    </w:p>
+    <w:p>
+      <w:pPr>
         <w:rPr>
           <w:rFonts w:ascii="Book Antiqua" w:eastAsiaTheme="minorEastAsia" w:hAnsi="Book Antiqua" w:cs="Times New Roman"/>
           <w:i/>
@@ -1594,7 +3055,7 @@
       </w:r>
     </w:p>
     <w:sectPr>
-      <w:footerReference w:type="default" r:id="rId9"/>
+      <w:footerReference w:type="default" r:id="rId10"/>
       <w:pgSz w:w="11906" w:h="16838"/>
       <w:pgMar w:top="720" w:right="720" w:bottom="720" w:left="720" w:header="567" w:footer="567" w:gutter="0"/>
       <w:cols w:space="708"/>
@@ -1870,6 +3331,95 @@
     </w:lvl>
   </w:abstractNum>
   <w:abstractNum w:abstractNumId="2">
+    <w:nsid w:val="3C48469D"/>
+    <w:multiLevelType w:val="hybridMultilevel"/>
+    <w:tmpl w:val="E77C2AD0"/>
+    <w:lvl w:ilvl="0" w:tplc="04102648">
+      <w:start w:val="1"/>
+      <w:numFmt w:val="decimal"/>
+      <w:lvlText w:val="%1."/>
+      <w:lvlJc w:val="left"/>
+      <w:pPr>
+        <w:ind w:left="567" w:hanging="283"/>
+      </w:pPr>
+      <w:rPr>
+        <w:rFonts w:hint="default"/>
+      </w:rPr>
+    </w:lvl>
+    <w:lvl w:ilvl="1" w:tplc="04100019" w:tentative="1">
+      <w:start w:val="1"/>
+      <w:numFmt w:val="lowerLetter"/>
+      <w:lvlText w:val="%2."/>
+      <w:lvlJc w:val="left"/>
+      <w:pPr>
+        <w:ind w:left="1667" w:hanging="360"/>
+      </w:pPr>
+    </w:lvl>
+    <w:lvl w:ilvl="2" w:tplc="0410001B" w:tentative="1">
+      <w:start w:val="1"/>
+      <w:numFmt w:val="lowerRoman"/>
+      <w:lvlText w:val="%3."/>
+      <w:lvlJc w:val="right"/>
+      <w:pPr>
+        <w:ind w:left="2387" w:hanging="180"/>
+      </w:pPr>
+    </w:lvl>
+    <w:lvl w:ilvl="3" w:tplc="0410000F" w:tentative="1">
+      <w:start w:val="1"/>
+      <w:numFmt w:val="decimal"/>
+      <w:lvlText w:val="%4."/>
+      <w:lvlJc w:val="left"/>
+      <w:pPr>
+        <w:ind w:left="3107" w:hanging="360"/>
+      </w:pPr>
+    </w:lvl>
+    <w:lvl w:ilvl="4" w:tplc="04100019" w:tentative="1">
+      <w:start w:val="1"/>
+      <w:numFmt w:val="lowerLetter"/>
+      <w:lvlText w:val="%5."/>
+      <w:lvlJc w:val="left"/>
+      <w:pPr>
+        <w:ind w:left="3827" w:hanging="360"/>
+      </w:pPr>
+    </w:lvl>
+    <w:lvl w:ilvl="5" w:tplc="0410001B" w:tentative="1">
+      <w:start w:val="1"/>
+      <w:numFmt w:val="lowerRoman"/>
+      <w:lvlText w:val="%6."/>
+      <w:lvlJc w:val="right"/>
+      <w:pPr>
+        <w:ind w:left="4547" w:hanging="180"/>
+      </w:pPr>
+    </w:lvl>
+    <w:lvl w:ilvl="6" w:tplc="0410000F" w:tentative="1">
+      <w:start w:val="1"/>
+      <w:numFmt w:val="decimal"/>
+      <w:lvlText w:val="%7."/>
+      <w:lvlJc w:val="left"/>
+      <w:pPr>
+        <w:ind w:left="5267" w:hanging="360"/>
+      </w:pPr>
+    </w:lvl>
+    <w:lvl w:ilvl="7" w:tplc="04100019" w:tentative="1">
+      <w:start w:val="1"/>
+      <w:numFmt w:val="lowerLetter"/>
+      <w:lvlText w:val="%8."/>
+      <w:lvlJc w:val="left"/>
+      <w:pPr>
+        <w:ind w:left="5987" w:hanging="360"/>
+      </w:pPr>
+    </w:lvl>
+    <w:lvl w:ilvl="8" w:tplc="0410001B" w:tentative="1">
+      <w:start w:val="1"/>
+      <w:numFmt w:val="lowerRoman"/>
+      <w:lvlText w:val="%9."/>
+      <w:lvlJc w:val="right"/>
+      <w:pPr>
+        <w:ind w:left="6707" w:hanging="180"/>
+      </w:pPr>
+    </w:lvl>
+  </w:abstractNum>
+  <w:abstractNum w:abstractNumId="3">
     <w:nsid w:val="447861AB"/>
     <w:multiLevelType w:val="hybridMultilevel"/>
     <w:tmpl w:val="1A36E75E"/>
@@ -1982,7 +3532,7 @@
       </w:rPr>
     </w:lvl>
   </w:abstractNum>
-  <w:abstractNum w:abstractNumId="3">
+  <w:abstractNum w:abstractNumId="4">
     <w:nsid w:val="48BF1346"/>
     <w:multiLevelType w:val="hybridMultilevel"/>
     <w:tmpl w:val="F4BECBE6"/>
@@ -2071,7 +3621,7 @@
       </w:pPr>
     </w:lvl>
   </w:abstractNum>
-  <w:abstractNum w:abstractNumId="4">
+  <w:abstractNum w:abstractNumId="5">
     <w:nsid w:val="4A0C6ADC"/>
     <w:multiLevelType w:val="multilevel"/>
     <w:tmpl w:val="7F683B04"/>
@@ -2220,7 +3770,7 @@
       </w:rPr>
     </w:lvl>
   </w:abstractNum>
-  <w:abstractNum w:abstractNumId="5">
+  <w:abstractNum w:abstractNumId="6">
     <w:nsid w:val="5140579A"/>
     <w:multiLevelType w:val="multilevel"/>
     <w:tmpl w:val="E84E93C0"/>
@@ -2369,14 +3919,14 @@
       </w:rPr>
     </w:lvl>
   </w:abstractNum>
-  <w:abstractNum w:abstractNumId="6">
+  <w:abstractNum w:abstractNumId="7">
     <w:nsid w:val="58772617"/>
     <w:multiLevelType w:val="hybridMultilevel"/>
-    <w:tmpl w:val="6850303C"/>
-    <w:lvl w:ilvl="0" w:tplc="009E0A4C">
-      <w:start w:val="1"/>
-      <w:numFmt w:val="bullet"/>
-      <w:lvlText w:val=""/>
+    <w:tmpl w:val="D284CD46"/>
+    <w:lvl w:ilvl="0" w:tplc="18A84114">
+      <w:start w:val="1"/>
+      <w:numFmt w:val="bullet"/>
+      <w:lvlText w:val=""/>
       <w:lvlJc w:val="left"/>
       <w:pPr>
         <w:ind w:left="227" w:hanging="227"/>
@@ -2482,7 +4032,7 @@
       </w:rPr>
     </w:lvl>
   </w:abstractNum>
-  <w:abstractNum w:abstractNumId="7">
+  <w:abstractNum w:abstractNumId="8">
     <w:nsid w:val="6E854441"/>
     <w:multiLevelType w:val="hybridMultilevel"/>
     <w:tmpl w:val="20969850"/>
@@ -2595,7 +4145,7 @@
       </w:rPr>
     </w:lvl>
   </w:abstractNum>
-  <w:abstractNum w:abstractNumId="8">
+  <w:abstractNum w:abstractNumId="9">
     <w:nsid w:val="6FB11FD4"/>
     <w:multiLevelType w:val="hybridMultilevel"/>
     <w:tmpl w:val="79F6386A"/>
@@ -2708,7 +4258,7 @@
       </w:rPr>
     </w:lvl>
   </w:abstractNum>
-  <w:abstractNum w:abstractNumId="9">
+  <w:abstractNum w:abstractNumId="10">
     <w:nsid w:val="70065C73"/>
     <w:multiLevelType w:val="hybridMultilevel"/>
     <w:tmpl w:val="EBD4D8E2"/>
@@ -2797,7 +4347,7 @@
       </w:pPr>
     </w:lvl>
   </w:abstractNum>
-  <w:abstractNum w:abstractNumId="10">
+  <w:abstractNum w:abstractNumId="11">
     <w:nsid w:val="769B5F25"/>
     <w:multiLevelType w:val="hybridMultilevel"/>
     <w:tmpl w:val="42E6C35C"/>
@@ -2914,34 +4464,37 @@
     <w:abstractNumId w:val="0"/>
   </w:num>
   <w:num w:numId="2">
+    <w:abstractNumId w:val="11"/>
+  </w:num>
+  <w:num w:numId="3">
     <w:abstractNumId w:val="10"/>
   </w:num>
-  <w:num w:numId="3">
-    <w:abstractNumId w:val="9"/>
+  <w:num w:numId="4">
+    <w:abstractNumId w:val="4"/>
   </w:num>
-  <w:num w:numId="4">
+  <w:num w:numId="5">
+    <w:abstractNumId w:val="8"/>
+  </w:num>
+  <w:num w:numId="6">
     <w:abstractNumId w:val="3"/>
   </w:num>
-  <w:num w:numId="5">
-    <w:abstractNumId w:val="7"/>
-  </w:num>
-  <w:num w:numId="6">
-    <w:abstractNumId w:val="2"/>
-  </w:num>
   <w:num w:numId="7">
-    <w:abstractNumId w:val="5"/>
+    <w:abstractNumId w:val="6"/>
   </w:num>
   <w:num w:numId="8">
-    <w:abstractNumId w:val="6"/>
+    <w:abstractNumId w:val="7"/>
   </w:num>
   <w:num w:numId="9">
     <w:abstractNumId w:val="1"/>
   </w:num>
   <w:num w:numId="10">
-    <w:abstractNumId w:val="4"/>
+    <w:abstractNumId w:val="5"/>
   </w:num>
   <w:num w:numId="11">
-    <w:abstractNumId w:val="8"/>
+    <w:abstractNumId w:val="9"/>
+  </w:num>
+  <w:num w:numId="12">
+    <w:abstractNumId w:val="2"/>
   </w:num>
   <w:numIdMacAtCleanup w:val="6"/>
 </w:numbering>
@@ -4071,7 +5624,7 @@
 </file>
 
 <file path=customXml/itemProps1.xml><?xml version="1.0" encoding="utf-8"?>
-<ds:datastoreItem xmlns:ds="http://schemas.openxmlformats.org/officeDocument/2006/customXml" ds:itemID="{B69F717C-451D-487A-8754-EAFE58ED10BA}">
+<ds:datastoreItem xmlns:ds="http://schemas.openxmlformats.org/officeDocument/2006/customXml" ds:itemID="{2C6235C0-98FB-483E-B93A-FED5183D36B6}">
   <ds:schemaRefs>
     <ds:schemaRef ds:uri="http://schemas.openxmlformats.org/officeDocument/2006/bibliography"/>
   </ds:schemaRefs>

</xml_diff>

<commit_message>
Updated section "Documentazione sull'utilizzo" in the draft report
</commit_message>
<xml_diff>
--- a/Relazione/Bozza di Progetto.docx
+++ b/Relazione/Bozza di Progetto.docx
@@ -939,14 +939,7 @@
           <w:rFonts w:ascii="Book Antiqua" w:eastAsiaTheme="minorEastAsia" w:hAnsi="Book Antiqua" w:cs="Times New Roman"/>
           <w:szCs w:val="19"/>
         </w:rPr>
-        <w:t>(della medesima tipologia utilizzata nella partita precedente)</w:t>
-      </w:r>
-      <w:r>
-        <w:rPr>
-          <w:rFonts w:ascii="Book Antiqua" w:eastAsiaTheme="minorEastAsia" w:hAnsi="Book Antiqua" w:cs="Times New Roman"/>
-          <w:szCs w:val="19"/>
-        </w:rPr>
-        <w:t xml:space="preserve"> </w:t>
+        <w:t xml:space="preserve">(della medesima tipologia utilizzata nella partita precedente) </w:t>
       </w:r>
       <w:r>
         <w:rPr>
@@ -2831,8 +2824,6 @@
         </w:rPr>
         <w:t>”.</w:t>
       </w:r>
-      <w:bookmarkStart w:id="0" w:name="_GoBack"/>
-      <w:bookmarkEnd w:id="0"/>
     </w:p>
     <w:p>
       <w:pPr>
@@ -2906,6 +2897,226 @@
         </w:rPr>
         <w:t>- (Se applicabile) Ci sono passi particolari da eseguire per la compilazione?</w:t>
       </w:r>
+    </w:p>
+    <w:p>
+      <w:pPr>
+        <w:spacing w:after="120" w:line="240" w:lineRule="auto"/>
+        <w:rPr>
+          <w:rFonts w:ascii="Book Antiqua" w:eastAsiaTheme="minorEastAsia" w:hAnsi="Book Antiqua" w:cs="Times New Roman"/>
+          <w:szCs w:val="19"/>
+        </w:rPr>
+      </w:pPr>
+      <w:r>
+        <w:rPr>
+          <w:rFonts w:ascii="Book Antiqua" w:eastAsiaTheme="minorEastAsia" w:hAnsi="Book Antiqua" w:cs="Times New Roman"/>
+          <w:szCs w:val="19"/>
+        </w:rPr>
+        <w:t>Siccome il progetto è stato strutturato in maniera tale che la logica di un partita a campo minato venisse riassunta all’interno di una libreria, questa può essere riutilizzata in altri contesti.</w:t>
+      </w:r>
+    </w:p>
+    <w:p>
+      <w:pPr>
+        <w:spacing w:after="120" w:line="240" w:lineRule="auto"/>
+        <w:rPr>
+          <w:rFonts w:ascii="Book Antiqua" w:eastAsiaTheme="minorEastAsia" w:hAnsi="Book Antiqua" w:cs="Times New Roman"/>
+          <w:szCs w:val="19"/>
+        </w:rPr>
+      </w:pPr>
+      <w:r>
+        <w:rPr>
+          <w:rFonts w:ascii="Book Antiqua" w:eastAsiaTheme="minorEastAsia" w:hAnsi="Book Antiqua" w:cs="Times New Roman"/>
+          <w:szCs w:val="19"/>
+        </w:rPr>
+        <w:t>Nello specifico, dato che il progetto è stato sviluppato attraverso l’IDE Microsoft Visual Studio, di seguito verranno riassunti i passi da seguire – tramite questo IDE – per riutilizzare la libreria in altri progetti.</w:t>
+      </w:r>
+    </w:p>
+    <w:p>
+      <w:pPr>
+        <w:pStyle w:val="Paragrafoelenco"/>
+        <w:numPr>
+          <w:ilvl w:val="0"/>
+          <w:numId w:val="8"/>
+        </w:numPr>
+        <w:spacing w:after="60" w:line="240" w:lineRule="auto"/>
+        <w:contextualSpacing w:val="0"/>
+        <w:rPr>
+          <w:rFonts w:ascii="Book Antiqua" w:eastAsiaTheme="minorEastAsia" w:hAnsi="Book Antiqua" w:cs="Times New Roman"/>
+          <w:szCs w:val="19"/>
+        </w:rPr>
+      </w:pPr>
+      <w:r>
+        <w:rPr>
+          <w:rFonts w:ascii="Book Antiqua" w:eastAsiaTheme="minorEastAsia" w:hAnsi="Book Antiqua" w:cs="Times New Roman"/>
+          <w:szCs w:val="19"/>
+        </w:rPr>
+        <w:t>Avviare Microsoft Visual Studio e aprire il progetto su cui si vuole importare la libreria.</w:t>
+      </w:r>
+    </w:p>
+    <w:p>
+      <w:pPr>
+        <w:pStyle w:val="Paragrafoelenco"/>
+        <w:numPr>
+          <w:ilvl w:val="0"/>
+          <w:numId w:val="8"/>
+        </w:numPr>
+        <w:spacing w:after="60" w:line="240" w:lineRule="auto"/>
+        <w:contextualSpacing w:val="0"/>
+        <w:rPr>
+          <w:rFonts w:ascii="Book Antiqua" w:eastAsiaTheme="minorEastAsia" w:hAnsi="Book Antiqua" w:cs="Times New Roman"/>
+          <w:szCs w:val="19"/>
+        </w:rPr>
+      </w:pPr>
+      <w:r>
+        <w:rPr>
+          <w:rFonts w:ascii="Book Antiqua" w:eastAsiaTheme="minorEastAsia" w:hAnsi="Book Antiqua" w:cs="Times New Roman"/>
+          <w:szCs w:val="19"/>
+        </w:rPr>
+        <w:t>Cliccare sull’opzione “Progetto” dal menu principale, e poi sull’opzione “Aggiungi riferimento…”.</w:t>
+      </w:r>
+    </w:p>
+    <w:p>
+      <w:pPr>
+        <w:pStyle w:val="Paragrafoelenco"/>
+        <w:numPr>
+          <w:ilvl w:val="0"/>
+          <w:numId w:val="8"/>
+        </w:numPr>
+        <w:spacing w:after="60" w:line="240" w:lineRule="auto"/>
+        <w:contextualSpacing w:val="0"/>
+        <w:rPr>
+          <w:rFonts w:ascii="Book Antiqua" w:eastAsiaTheme="minorEastAsia" w:hAnsi="Book Antiqua" w:cs="Times New Roman"/>
+          <w:szCs w:val="19"/>
+        </w:rPr>
+      </w:pPr>
+      <w:r>
+        <w:rPr>
+          <w:rFonts w:ascii="Book Antiqua" w:eastAsiaTheme="minorEastAsia" w:hAnsi="Book Antiqua" w:cs="Times New Roman"/>
+          <w:szCs w:val="19"/>
+        </w:rPr>
+        <w:t>Dalla finestra di gestione dei riferimenti cliccare sul bottone “Sfoglia…”.</w:t>
+      </w:r>
+    </w:p>
+    <w:p>
+      <w:pPr>
+        <w:pStyle w:val="Paragrafoelenco"/>
+        <w:numPr>
+          <w:ilvl w:val="0"/>
+          <w:numId w:val="8"/>
+        </w:numPr>
+        <w:spacing w:after="60" w:line="240" w:lineRule="auto"/>
+        <w:contextualSpacing w:val="0"/>
+        <w:rPr>
+          <w:rFonts w:ascii="Book Antiqua" w:eastAsiaTheme="minorEastAsia" w:hAnsi="Book Antiqua" w:cs="Times New Roman"/>
+          <w:szCs w:val="19"/>
+        </w:rPr>
+      </w:pPr>
+      <w:r>
+        <w:rPr>
+          <w:rFonts w:ascii="Book Antiqua" w:eastAsiaTheme="minorEastAsia" w:hAnsi="Book Antiqua" w:cs="Times New Roman"/>
+          <w:szCs w:val="19"/>
+        </w:rPr>
+        <w:t>Specificare il percorso della libreria, per poi cliccare sul pulsante “Aggiungi”.</w:t>
+      </w:r>
+    </w:p>
+    <w:p>
+      <w:pPr>
+        <w:pStyle w:val="Paragrafoelenco"/>
+        <w:numPr>
+          <w:ilvl w:val="0"/>
+          <w:numId w:val="8"/>
+        </w:numPr>
+        <w:spacing w:after="60" w:line="240" w:lineRule="auto"/>
+        <w:contextualSpacing w:val="0"/>
+        <w:rPr>
+          <w:rFonts w:ascii="Book Antiqua" w:eastAsiaTheme="minorEastAsia" w:hAnsi="Book Antiqua" w:cs="Times New Roman"/>
+          <w:szCs w:val="19"/>
+        </w:rPr>
+      </w:pPr>
+      <w:r>
+        <w:rPr>
+          <w:rFonts w:ascii="Book Antiqua" w:eastAsiaTheme="minorEastAsia" w:hAnsi="Book Antiqua" w:cs="Times New Roman"/>
+          <w:szCs w:val="19"/>
+        </w:rPr>
+        <w:t>Nella sezione “Sfoglia” della finestra di gestione dei riferimenti assicurarsi che la libreria appena importata abbia il controllo adiacente al suo nome spuntato.</w:t>
+      </w:r>
+    </w:p>
+    <w:p>
+      <w:pPr>
+        <w:pStyle w:val="Paragrafoelenco"/>
+        <w:numPr>
+          <w:ilvl w:val="0"/>
+          <w:numId w:val="8"/>
+        </w:numPr>
+        <w:spacing w:after="60" w:line="240" w:lineRule="auto"/>
+        <w:contextualSpacing w:val="0"/>
+        <w:rPr>
+          <w:rFonts w:ascii="Book Antiqua" w:eastAsiaTheme="minorEastAsia" w:hAnsi="Book Antiqua" w:cs="Times New Roman"/>
+          <w:szCs w:val="19"/>
+        </w:rPr>
+      </w:pPr>
+      <w:r>
+        <w:rPr>
+          <w:rFonts w:ascii="Book Antiqua" w:eastAsiaTheme="minorEastAsia" w:hAnsi="Book Antiqua" w:cs="Times New Roman"/>
+          <w:szCs w:val="19"/>
+        </w:rPr>
+        <w:t>Cliccare sul pulsante “OK”.</w:t>
+      </w:r>
+    </w:p>
+    <w:p>
+      <w:pPr>
+        <w:pStyle w:val="Paragrafoelenco"/>
+        <w:numPr>
+          <w:ilvl w:val="0"/>
+          <w:numId w:val="8"/>
+        </w:numPr>
+        <w:spacing w:after="120" w:line="240" w:lineRule="auto"/>
+        <w:contextualSpacing w:val="0"/>
+        <w:rPr>
+          <w:rFonts w:ascii="Book Antiqua" w:eastAsiaTheme="minorEastAsia" w:hAnsi="Book Antiqua" w:cs="Times New Roman"/>
+          <w:szCs w:val="19"/>
+        </w:rPr>
+      </w:pPr>
+      <w:r>
+        <w:rPr>
+          <w:rFonts w:ascii="Book Antiqua" w:eastAsiaTheme="minorEastAsia" w:hAnsi="Book Antiqua" w:cs="Times New Roman"/>
+          <w:szCs w:val="19"/>
+        </w:rPr>
+        <w:t>A questo punto è sufficiente, durante la stesura del codice, richiamare la libreria tramite l’utilizzo della tradizionale direttiva “</w:t>
+      </w:r>
+      <w:proofErr w:type="spellStart"/>
+      <w:r>
+        <w:rPr>
+          <w:rFonts w:ascii="Book Antiqua" w:eastAsiaTheme="minorEastAsia" w:hAnsi="Book Antiqua" w:cs="Times New Roman"/>
+          <w:szCs w:val="19"/>
+        </w:rPr>
+        <w:t>using</w:t>
+      </w:r>
+      <w:proofErr w:type="spellEnd"/>
+      <w:r>
+        <w:rPr>
+          <w:rFonts w:ascii="Book Antiqua" w:eastAsiaTheme="minorEastAsia" w:hAnsi="Book Antiqua" w:cs="Times New Roman"/>
+          <w:szCs w:val="19"/>
+        </w:rPr>
+        <w:t xml:space="preserve">” seguita dal </w:t>
+      </w:r>
+      <w:proofErr w:type="spellStart"/>
+      <w:r>
+        <w:rPr>
+          <w:rFonts w:ascii="Book Antiqua" w:eastAsiaTheme="minorEastAsia" w:hAnsi="Book Antiqua" w:cs="Times New Roman"/>
+          <w:szCs w:val="19"/>
+        </w:rPr>
+        <w:t>namespace</w:t>
+      </w:r>
+      <w:proofErr w:type="spellEnd"/>
+      <w:r>
+        <w:rPr>
+          <w:rFonts w:ascii="Book Antiqua" w:eastAsiaTheme="minorEastAsia" w:hAnsi="Book Antiqua" w:cs="Times New Roman"/>
+          <w:szCs w:val="19"/>
+        </w:rPr>
+        <w:t xml:space="preserve"> della libreria.</w:t>
+      </w:r>
+      <w:bookmarkStart w:id="0" w:name="_GoBack"/>
+      <w:bookmarkEnd w:id="0"/>
     </w:p>
     <w:p>
       <w:pPr>
@@ -5624,7 +5835,7 @@
 </file>
 
 <file path=customXml/itemProps1.xml><?xml version="1.0" encoding="utf-8"?>
-<ds:datastoreItem xmlns:ds="http://schemas.openxmlformats.org/officeDocument/2006/customXml" ds:itemID="{2C6235C0-98FB-483E-B93A-FED5183D36B6}">
+<ds:datastoreItem xmlns:ds="http://schemas.openxmlformats.org/officeDocument/2006/customXml" ds:itemID="{5E90A362-E8BA-4467-ADAC-C002372B41F8}">
   <ds:schemaRefs>
     <ds:schemaRef ds:uri="http://schemas.openxmlformats.org/officeDocument/2006/bibliography"/>
   </ds:schemaRefs>

</xml_diff>

<commit_message>
Updated section "Casi d'uso" in the draft report
</commit_message>
<xml_diff>
--- a/Relazione/Bozza di Progetto.docx
+++ b/Relazione/Bozza di Progetto.docx
@@ -3115,8 +3115,6 @@
         </w:rPr>
         <w:t xml:space="preserve"> della libreria.</w:t>
       </w:r>
-      <w:bookmarkStart w:id="0" w:name="_GoBack"/>
-      <w:bookmarkEnd w:id="0"/>
     </w:p>
     <w:p>
       <w:pPr>
@@ -3181,6 +3179,2559 @@
     </w:p>
     <w:p>
       <w:pPr>
+        <w:spacing w:after="0" w:line="240" w:lineRule="auto"/>
+        <w:rPr>
+          <w:rFonts w:ascii="Book Antiqua" w:eastAsiaTheme="minorEastAsia" w:hAnsi="Book Antiqua" w:cs="Times New Roman"/>
+          <w:szCs w:val="19"/>
+        </w:rPr>
+      </w:pPr>
+      <w:r>
+        <w:rPr>
+          <w:rFonts w:ascii="Book Antiqua" w:eastAsiaTheme="minorEastAsia" w:hAnsi="Book Antiqua" w:cs="Times New Roman"/>
+          <w:szCs w:val="19"/>
+        </w:rPr>
+        <w:t>Il diagramma dei casi d’uso è il seguente:</w:t>
+      </w:r>
+    </w:p>
+    <w:p>
+      <w:pPr>
+        <w:spacing w:after="0" w:line="240" w:lineRule="auto"/>
+        <w:rPr>
+          <w:rFonts w:ascii="Book Antiqua" w:eastAsiaTheme="minorEastAsia" w:hAnsi="Book Antiqua" w:cs="Times New Roman"/>
+          <w:szCs w:val="19"/>
+        </w:rPr>
+      </w:pPr>
+    </w:p>
+    <w:p>
+      <w:pPr>
+        <w:spacing w:after="0" w:line="240" w:lineRule="auto"/>
+        <w:rPr>
+          <w:rFonts w:ascii="Book Antiqua" w:eastAsiaTheme="minorEastAsia" w:hAnsi="Book Antiqua" w:cs="Times New Roman"/>
+          <w:szCs w:val="19"/>
+        </w:rPr>
+      </w:pPr>
+      <w:r>
+        <w:rPr>
+          <w:rFonts w:ascii="Book Antiqua" w:eastAsiaTheme="minorEastAsia" w:hAnsi="Book Antiqua" w:cs="Times New Roman"/>
+          <w:noProof/>
+          <w:szCs w:val="19"/>
+          <w:lang w:eastAsia="it-IT"/>
+        </w:rPr>
+        <w:drawing>
+          <wp:inline distT="0" distB="0" distL="0" distR="0" wp14:anchorId="6383BE52" wp14:editId="50292E59">
+            <wp:extent cx="6645910" cy="4494530"/>
+            <wp:effectExtent l="0" t="0" r="2540" b="1270"/>
+            <wp:docPr id="3" name="Immagine 3"/>
+            <wp:cNvGraphicFramePr>
+              <a:graphicFrameLocks xmlns:a="http://schemas.openxmlformats.org/drawingml/2006/main" noChangeAspect="1"/>
+            </wp:cNvGraphicFramePr>
+            <a:graphic xmlns:a="http://schemas.openxmlformats.org/drawingml/2006/main">
+              <a:graphicData uri="http://schemas.openxmlformats.org/drawingml/2006/picture">
+                <pic:pic xmlns:pic="http://schemas.openxmlformats.org/drawingml/2006/picture">
+                  <pic:nvPicPr>
+                    <pic:cNvPr id="0" name="UseCaseDiagramPlus.jpg"/>
+                    <pic:cNvPicPr/>
+                  </pic:nvPicPr>
+                  <pic:blipFill>
+                    <a:blip r:embed="rId10">
+                      <a:extLst>
+                        <a:ext uri="{28A0092B-C50C-407E-A947-70E740481C1C}">
+                          <a14:useLocalDpi xmlns:a14="http://schemas.microsoft.com/office/drawing/2010/main" val="0"/>
+                        </a:ext>
+                      </a:extLst>
+                    </a:blip>
+                    <a:stretch>
+                      <a:fillRect/>
+                    </a:stretch>
+                  </pic:blipFill>
+                  <pic:spPr>
+                    <a:xfrm>
+                      <a:off x="0" y="0"/>
+                      <a:ext cx="6645910" cy="4494530"/>
+                    </a:xfrm>
+                    <a:prstGeom prst="rect">
+                      <a:avLst/>
+                    </a:prstGeom>
+                  </pic:spPr>
+                </pic:pic>
+              </a:graphicData>
+            </a:graphic>
+          </wp:inline>
+        </w:drawing>
+      </w:r>
+    </w:p>
+    <w:p>
+      <w:pPr>
+        <w:spacing w:after="0" w:line="240" w:lineRule="auto"/>
+        <w:rPr>
+          <w:rFonts w:ascii="Book Antiqua" w:eastAsiaTheme="minorEastAsia" w:hAnsi="Book Antiqua" w:cs="Times New Roman"/>
+          <w:szCs w:val="19"/>
+        </w:rPr>
+      </w:pPr>
+    </w:p>
+    <w:p>
+      <w:pPr>
+        <w:spacing w:after="0" w:line="240" w:lineRule="auto"/>
+        <w:rPr>
+          <w:rFonts w:ascii="Book Antiqua" w:eastAsiaTheme="minorEastAsia" w:hAnsi="Book Antiqua" w:cs="Times New Roman"/>
+          <w:szCs w:val="19"/>
+        </w:rPr>
+      </w:pPr>
+      <w:r>
+        <w:rPr>
+          <w:rFonts w:ascii="Book Antiqua" w:eastAsiaTheme="minorEastAsia" w:hAnsi="Book Antiqua" w:cs="Times New Roman"/>
+          <w:szCs w:val="19"/>
+        </w:rPr>
+        <w:t>Di seguito viene riportata la descrizione dei casi d’uso più significativi e utilizzati:</w:t>
+      </w:r>
+    </w:p>
+    <w:p>
+      <w:pPr>
+        <w:spacing w:after="0" w:line="240" w:lineRule="auto"/>
+        <w:rPr>
+          <w:rFonts w:ascii="Book Antiqua" w:eastAsiaTheme="minorEastAsia" w:hAnsi="Book Antiqua" w:cs="Times New Roman"/>
+          <w:szCs w:val="19"/>
+        </w:rPr>
+      </w:pPr>
+    </w:p>
+    <w:tbl>
+      <w:tblPr>
+        <w:tblStyle w:val="Grigliatabella"/>
+        <w:tblW w:w="0" w:type="auto"/>
+        <w:tblLook w:val="04A0" w:firstRow="1" w:lastRow="0" w:firstColumn="1" w:lastColumn="0" w:noHBand="0" w:noVBand="1"/>
+      </w:tblPr>
+      <w:tblGrid>
+        <w:gridCol w:w="10606"/>
+      </w:tblGrid>
+      <w:tr>
+        <w:tc>
+          <w:tcPr>
+            <w:tcW w:w="10606" w:type="dxa"/>
+          </w:tcPr>
+          <w:p>
+            <w:pPr>
+              <w:spacing w:before="40" w:after="40"/>
+              <w:rPr>
+                <w:rFonts w:ascii="Book Antiqua" w:eastAsiaTheme="minorEastAsia" w:hAnsi="Book Antiqua" w:cs="Times New Roman"/>
+                <w:szCs w:val="19"/>
+              </w:rPr>
+            </w:pPr>
+            <w:r>
+              <w:rPr>
+                <w:rFonts w:ascii="Book Antiqua" w:eastAsiaTheme="minorEastAsia" w:hAnsi="Book Antiqua" w:cs="Times New Roman"/>
+                <w:b/>
+                <w:szCs w:val="19"/>
+              </w:rPr>
+              <w:t>Caso d’uso:</w:t>
+            </w:r>
+            <w:r>
+              <w:rPr>
+                <w:rFonts w:ascii="Book Antiqua" w:eastAsiaTheme="minorEastAsia" w:hAnsi="Book Antiqua" w:cs="Times New Roman"/>
+                <w:szCs w:val="19"/>
+              </w:rPr>
+              <w:t xml:space="preserve"> Nuova Partita</w:t>
+            </w:r>
+          </w:p>
+        </w:tc>
+      </w:tr>
+      <w:tr>
+        <w:tc>
+          <w:tcPr>
+            <w:tcW w:w="10606" w:type="dxa"/>
+          </w:tcPr>
+          <w:p>
+            <w:pPr>
+              <w:spacing w:before="40" w:after="40"/>
+              <w:rPr>
+                <w:rFonts w:ascii="Book Antiqua" w:eastAsiaTheme="minorEastAsia" w:hAnsi="Book Antiqua" w:cs="Times New Roman"/>
+                <w:szCs w:val="19"/>
+              </w:rPr>
+            </w:pPr>
+            <w:r>
+              <w:rPr>
+                <w:rFonts w:ascii="Book Antiqua" w:eastAsiaTheme="minorEastAsia" w:hAnsi="Book Antiqua" w:cs="Times New Roman"/>
+                <w:b/>
+                <w:szCs w:val="19"/>
+              </w:rPr>
+              <w:t>ID:</w:t>
+            </w:r>
+            <w:r>
+              <w:rPr>
+                <w:rFonts w:ascii="Book Antiqua" w:eastAsiaTheme="minorEastAsia" w:hAnsi="Book Antiqua" w:cs="Times New Roman"/>
+                <w:szCs w:val="19"/>
+              </w:rPr>
+              <w:t xml:space="preserve"> UC1</w:t>
+            </w:r>
+          </w:p>
+        </w:tc>
+      </w:tr>
+      <w:tr>
+        <w:tc>
+          <w:tcPr>
+            <w:tcW w:w="10606" w:type="dxa"/>
+          </w:tcPr>
+          <w:p>
+            <w:pPr>
+              <w:spacing w:before="40" w:after="40"/>
+              <w:rPr>
+                <w:rFonts w:ascii="Book Antiqua" w:eastAsiaTheme="minorEastAsia" w:hAnsi="Book Antiqua" w:cs="Times New Roman"/>
+                <w:szCs w:val="19"/>
+              </w:rPr>
+            </w:pPr>
+            <w:r>
+              <w:rPr>
+                <w:rFonts w:ascii="Book Antiqua" w:eastAsiaTheme="minorEastAsia" w:hAnsi="Book Antiqua" w:cs="Times New Roman"/>
+                <w:b/>
+                <w:szCs w:val="19"/>
+              </w:rPr>
+              <w:t>Attore/i:</w:t>
+            </w:r>
+            <w:r>
+              <w:rPr>
+                <w:rFonts w:ascii="Book Antiqua" w:eastAsiaTheme="minorEastAsia" w:hAnsi="Book Antiqua" w:cs="Times New Roman"/>
+                <w:szCs w:val="19"/>
+              </w:rPr>
+              <w:t xml:space="preserve"> Giocatore (A1)</w:t>
+            </w:r>
+          </w:p>
+        </w:tc>
+      </w:tr>
+      <w:tr>
+        <w:tc>
+          <w:tcPr>
+            <w:tcW w:w="10606" w:type="dxa"/>
+          </w:tcPr>
+          <w:p>
+            <w:pPr>
+              <w:spacing w:before="40" w:after="40"/>
+              <w:rPr>
+                <w:rFonts w:ascii="Book Antiqua" w:eastAsiaTheme="minorEastAsia" w:hAnsi="Book Antiqua" w:cs="Times New Roman"/>
+                <w:szCs w:val="19"/>
+              </w:rPr>
+            </w:pPr>
+            <w:r>
+              <w:rPr>
+                <w:rFonts w:ascii="Book Antiqua" w:eastAsiaTheme="minorEastAsia" w:hAnsi="Book Antiqua" w:cs="Times New Roman"/>
+                <w:b/>
+                <w:szCs w:val="19"/>
+              </w:rPr>
+              <w:t>Precondizioni:</w:t>
+            </w:r>
+            <w:r>
+              <w:rPr>
+                <w:rFonts w:ascii="Book Antiqua" w:eastAsiaTheme="minorEastAsia" w:hAnsi="Book Antiqua" w:cs="Times New Roman"/>
+                <w:szCs w:val="19"/>
+              </w:rPr>
+              <w:t xml:space="preserve"> nessuna</w:t>
+            </w:r>
+          </w:p>
+        </w:tc>
+      </w:tr>
+      <w:tr>
+        <w:tc>
+          <w:tcPr>
+            <w:tcW w:w="10606" w:type="dxa"/>
+          </w:tcPr>
+          <w:p>
+            <w:pPr>
+              <w:spacing w:before="40" w:after="20"/>
+              <w:rPr>
+                <w:rFonts w:ascii="Book Antiqua" w:eastAsiaTheme="minorEastAsia" w:hAnsi="Book Antiqua" w:cs="Times New Roman"/>
+                <w:b/>
+                <w:szCs w:val="19"/>
+              </w:rPr>
+            </w:pPr>
+            <w:r>
+              <w:rPr>
+                <w:rFonts w:ascii="Book Antiqua" w:eastAsiaTheme="minorEastAsia" w:hAnsi="Book Antiqua" w:cs="Times New Roman"/>
+                <w:b/>
+                <w:szCs w:val="19"/>
+              </w:rPr>
+              <w:t>Corso base degli eventi:</w:t>
+            </w:r>
+          </w:p>
+          <w:p>
+            <w:pPr>
+              <w:pStyle w:val="Paragrafoelenco"/>
+              <w:numPr>
+                <w:ilvl w:val="0"/>
+                <w:numId w:val="14"/>
+              </w:numPr>
+              <w:rPr>
+                <w:rFonts w:ascii="Book Antiqua" w:eastAsiaTheme="minorEastAsia" w:hAnsi="Book Antiqua" w:cs="Times New Roman"/>
+                <w:szCs w:val="19"/>
+              </w:rPr>
+            </w:pPr>
+            <w:r>
+              <w:rPr>
+                <w:rFonts w:ascii="Book Antiqua" w:eastAsiaTheme="minorEastAsia" w:hAnsi="Book Antiqua" w:cs="Times New Roman"/>
+                <w:szCs w:val="19"/>
+              </w:rPr>
+              <w:t xml:space="preserve">A1 clicca sul bottone </w:t>
+            </w:r>
+            <w:r>
+              <w:rPr>
+                <w:rFonts w:ascii="Book Antiqua" w:eastAsiaTheme="minorEastAsia" w:hAnsi="Book Antiqua" w:cs="Times New Roman"/>
+                <w:szCs w:val="19"/>
+              </w:rPr>
+              <w:t xml:space="preserve">di gioco </w:t>
+            </w:r>
+            <w:r>
+              <w:rPr>
+                <w:rFonts w:ascii="Book Antiqua" w:eastAsiaTheme="minorEastAsia" w:hAnsi="Book Antiqua" w:cs="Times New Roman"/>
+                <w:szCs w:val="19"/>
+              </w:rPr>
+              <w:t>oppure sull’opzione “Partita” e poi “Nuova” del menu di gioco.</w:t>
+            </w:r>
+          </w:p>
+          <w:p>
+            <w:pPr>
+              <w:pStyle w:val="Paragrafoelenco"/>
+              <w:numPr>
+                <w:ilvl w:val="0"/>
+                <w:numId w:val="14"/>
+              </w:numPr>
+              <w:spacing w:after="40"/>
+              <w:contextualSpacing w:val="0"/>
+              <w:rPr>
+                <w:rFonts w:ascii="Book Antiqua" w:eastAsiaTheme="minorEastAsia" w:hAnsi="Book Antiqua" w:cs="Times New Roman"/>
+                <w:szCs w:val="19"/>
+              </w:rPr>
+            </w:pPr>
+            <w:r>
+              <w:rPr>
+                <w:rFonts w:ascii="Book Antiqua" w:eastAsiaTheme="minorEastAsia" w:hAnsi="Book Antiqua" w:cs="Times New Roman"/>
+                <w:szCs w:val="19"/>
+              </w:rPr>
+              <w:t>Se è stata acquisita una configurazione di gioco in precedenza viene creato un nuovo campo minato e una nuova partita considerando questa configurazione.</w:t>
+            </w:r>
+          </w:p>
+        </w:tc>
+      </w:tr>
+      <w:tr>
+        <w:tc>
+          <w:tcPr>
+            <w:tcW w:w="10606" w:type="dxa"/>
+          </w:tcPr>
+          <w:p>
+            <w:pPr>
+              <w:spacing w:before="40" w:after="20"/>
+              <w:rPr>
+                <w:rFonts w:ascii="Book Antiqua" w:eastAsiaTheme="minorEastAsia" w:hAnsi="Book Antiqua" w:cs="Times New Roman"/>
+                <w:b/>
+                <w:szCs w:val="19"/>
+              </w:rPr>
+            </w:pPr>
+            <w:proofErr w:type="spellStart"/>
+            <w:r>
+              <w:rPr>
+                <w:rFonts w:ascii="Book Antiqua" w:eastAsiaTheme="minorEastAsia" w:hAnsi="Book Antiqua" w:cs="Times New Roman"/>
+                <w:b/>
+                <w:szCs w:val="19"/>
+              </w:rPr>
+              <w:t>Postcondizioni</w:t>
+            </w:r>
+            <w:proofErr w:type="spellEnd"/>
+            <w:r>
+              <w:rPr>
+                <w:rFonts w:ascii="Book Antiqua" w:eastAsiaTheme="minorEastAsia" w:hAnsi="Book Antiqua" w:cs="Times New Roman"/>
+                <w:b/>
+                <w:szCs w:val="19"/>
+              </w:rPr>
+              <w:t>:</w:t>
+            </w:r>
+          </w:p>
+          <w:p>
+            <w:pPr>
+              <w:pStyle w:val="Paragrafoelenco"/>
+              <w:numPr>
+                <w:ilvl w:val="0"/>
+                <w:numId w:val="21"/>
+              </w:numPr>
+              <w:contextualSpacing w:val="0"/>
+              <w:rPr>
+                <w:rFonts w:ascii="Book Antiqua" w:eastAsiaTheme="minorEastAsia" w:hAnsi="Book Antiqua" w:cs="Times New Roman"/>
+                <w:szCs w:val="19"/>
+              </w:rPr>
+            </w:pPr>
+            <w:r>
+              <w:rPr>
+                <w:rFonts w:ascii="Book Antiqua" w:eastAsiaTheme="minorEastAsia" w:hAnsi="Book Antiqua" w:cs="Times New Roman"/>
+                <w:szCs w:val="19"/>
+              </w:rPr>
+              <w:t>Viene visualizzato un campo minato le cui zone sono tutte coperte e non contrassegnate.</w:t>
+            </w:r>
+          </w:p>
+          <w:p>
+            <w:pPr>
+              <w:pStyle w:val="Paragrafoelenco"/>
+              <w:numPr>
+                <w:ilvl w:val="0"/>
+                <w:numId w:val="21"/>
+              </w:numPr>
+              <w:contextualSpacing w:val="0"/>
+              <w:rPr>
+                <w:rFonts w:ascii="Book Antiqua" w:eastAsiaTheme="minorEastAsia" w:hAnsi="Book Antiqua" w:cs="Times New Roman"/>
+                <w:szCs w:val="19"/>
+              </w:rPr>
+            </w:pPr>
+            <w:r>
+              <w:rPr>
+                <w:rFonts w:ascii="Book Antiqua" w:eastAsiaTheme="minorEastAsia" w:hAnsi="Book Antiqua" w:cs="Times New Roman"/>
+                <w:szCs w:val="19"/>
+              </w:rPr>
+              <w:t>Il timer della partita e il contatore delle zone da contrassegnare vengono reimpostati.</w:t>
+            </w:r>
+          </w:p>
+          <w:p>
+            <w:pPr>
+              <w:pStyle w:val="Paragrafoelenco"/>
+              <w:numPr>
+                <w:ilvl w:val="0"/>
+                <w:numId w:val="21"/>
+              </w:numPr>
+              <w:spacing w:after="40"/>
+              <w:contextualSpacing w:val="0"/>
+              <w:rPr>
+                <w:rFonts w:ascii="Book Antiqua" w:eastAsiaTheme="minorEastAsia" w:hAnsi="Book Antiqua" w:cs="Times New Roman"/>
+                <w:szCs w:val="19"/>
+              </w:rPr>
+            </w:pPr>
+            <w:r>
+              <w:rPr>
+                <w:rFonts w:ascii="Book Antiqua" w:eastAsiaTheme="minorEastAsia" w:hAnsi="Book Antiqua" w:cs="Times New Roman"/>
+                <w:szCs w:val="19"/>
+              </w:rPr>
+              <w:t>Viene disabilitata l’o</w:t>
+            </w:r>
+            <w:r>
+              <w:rPr>
+                <w:rFonts w:ascii="Book Antiqua" w:eastAsiaTheme="minorEastAsia" w:hAnsi="Book Antiqua" w:cs="Times New Roman"/>
+                <w:szCs w:val="19"/>
+              </w:rPr>
+              <w:t>pzione “Info” del menu di gioco</w:t>
+            </w:r>
+            <w:r>
+              <w:rPr>
+                <w:rFonts w:ascii="Book Antiqua" w:eastAsiaTheme="minorEastAsia" w:hAnsi="Book Antiqua" w:cs="Times New Roman"/>
+                <w:szCs w:val="19"/>
+              </w:rPr>
+              <w:t>.</w:t>
+            </w:r>
+          </w:p>
+        </w:tc>
+      </w:tr>
+      <w:tr>
+        <w:tc>
+          <w:tcPr>
+            <w:tcW w:w="10606" w:type="dxa"/>
+          </w:tcPr>
+          <w:p>
+            <w:pPr>
+              <w:spacing w:before="40" w:after="20"/>
+              <w:rPr>
+                <w:rFonts w:ascii="Book Antiqua" w:eastAsiaTheme="minorEastAsia" w:hAnsi="Book Antiqua" w:cs="Times New Roman"/>
+                <w:b/>
+                <w:szCs w:val="19"/>
+              </w:rPr>
+            </w:pPr>
+            <w:r>
+              <w:rPr>
+                <w:rFonts w:ascii="Book Antiqua" w:eastAsiaTheme="minorEastAsia" w:hAnsi="Book Antiqua" w:cs="Times New Roman"/>
+                <w:b/>
+                <w:szCs w:val="19"/>
+              </w:rPr>
+              <w:t>Percorsi alternativi:</w:t>
+            </w:r>
+          </w:p>
+          <w:p>
+            <w:pPr>
+              <w:pStyle w:val="Paragrafoelenco"/>
+              <w:numPr>
+                <w:ilvl w:val="0"/>
+                <w:numId w:val="14"/>
+              </w:numPr>
+              <w:spacing w:after="40"/>
+              <w:contextualSpacing w:val="0"/>
+              <w:rPr>
+                <w:rFonts w:ascii="Book Antiqua" w:eastAsiaTheme="minorEastAsia" w:hAnsi="Book Antiqua" w:cs="Times New Roman"/>
+                <w:szCs w:val="19"/>
+              </w:rPr>
+            </w:pPr>
+            <w:r>
+              <w:rPr>
+                <w:rFonts w:ascii="Book Antiqua" w:eastAsiaTheme="minorEastAsia" w:hAnsi="Book Antiqua" w:cs="Times New Roman"/>
+                <w:szCs w:val="19"/>
+              </w:rPr>
+              <w:t>Se il punto 2 fallisce viene eseguito UC2.</w:t>
+            </w:r>
+          </w:p>
+        </w:tc>
+      </w:tr>
+    </w:tbl>
+    <w:p>
+      <w:pPr>
+        <w:spacing w:after="0" w:line="240" w:lineRule="auto"/>
+        <w:rPr>
+          <w:rFonts w:ascii="Book Antiqua" w:eastAsiaTheme="minorEastAsia" w:hAnsi="Book Antiqua" w:cs="Times New Roman"/>
+          <w:szCs w:val="19"/>
+        </w:rPr>
+      </w:pPr>
+    </w:p>
+    <w:p>
+      <w:pPr>
+        <w:rPr>
+          <w:rFonts w:ascii="Book Antiqua" w:eastAsiaTheme="minorEastAsia" w:hAnsi="Book Antiqua" w:cs="Times New Roman"/>
+          <w:szCs w:val="19"/>
+        </w:rPr>
+      </w:pPr>
+      <w:r>
+        <w:rPr>
+          <w:rFonts w:ascii="Book Antiqua" w:eastAsiaTheme="minorEastAsia" w:hAnsi="Book Antiqua" w:cs="Times New Roman"/>
+          <w:szCs w:val="19"/>
+        </w:rPr>
+        <w:br w:type="page"/>
+      </w:r>
+    </w:p>
+    <w:tbl>
+      <w:tblPr>
+        <w:tblStyle w:val="Grigliatabella"/>
+        <w:tblW w:w="0" w:type="auto"/>
+        <w:tblLook w:val="04A0" w:firstRow="1" w:lastRow="0" w:firstColumn="1" w:lastColumn="0" w:noHBand="0" w:noVBand="1"/>
+      </w:tblPr>
+      <w:tblGrid>
+        <w:gridCol w:w="10606"/>
+      </w:tblGrid>
+      <w:tr>
+        <w:tc>
+          <w:tcPr>
+            <w:tcW w:w="10606" w:type="dxa"/>
+          </w:tcPr>
+          <w:p>
+            <w:pPr>
+              <w:spacing w:before="40" w:after="40"/>
+              <w:rPr>
+                <w:rFonts w:ascii="Book Antiqua" w:eastAsiaTheme="minorEastAsia" w:hAnsi="Book Antiqua" w:cs="Times New Roman"/>
+                <w:szCs w:val="19"/>
+              </w:rPr>
+            </w:pPr>
+            <w:r>
+              <w:rPr>
+                <w:rFonts w:ascii="Book Antiqua" w:eastAsiaTheme="minorEastAsia" w:hAnsi="Book Antiqua" w:cs="Times New Roman"/>
+                <w:b/>
+                <w:szCs w:val="19"/>
+              </w:rPr>
+              <w:lastRenderedPageBreak/>
+              <w:t>Caso d’uso:</w:t>
+            </w:r>
+            <w:r>
+              <w:rPr>
+                <w:rFonts w:ascii="Book Antiqua" w:eastAsiaTheme="minorEastAsia" w:hAnsi="Book Antiqua" w:cs="Times New Roman"/>
+                <w:szCs w:val="19"/>
+              </w:rPr>
+              <w:t xml:space="preserve"> Configura Partita</w:t>
+            </w:r>
+          </w:p>
+        </w:tc>
+      </w:tr>
+      <w:tr>
+        <w:tc>
+          <w:tcPr>
+            <w:tcW w:w="10606" w:type="dxa"/>
+          </w:tcPr>
+          <w:p>
+            <w:pPr>
+              <w:spacing w:before="40" w:after="40"/>
+              <w:rPr>
+                <w:rFonts w:ascii="Book Antiqua" w:eastAsiaTheme="minorEastAsia" w:hAnsi="Book Antiqua" w:cs="Times New Roman"/>
+                <w:szCs w:val="19"/>
+              </w:rPr>
+            </w:pPr>
+            <w:r>
+              <w:rPr>
+                <w:rFonts w:ascii="Book Antiqua" w:eastAsiaTheme="minorEastAsia" w:hAnsi="Book Antiqua" w:cs="Times New Roman"/>
+                <w:b/>
+                <w:szCs w:val="19"/>
+              </w:rPr>
+              <w:t>ID:</w:t>
+            </w:r>
+            <w:r>
+              <w:rPr>
+                <w:rFonts w:ascii="Book Antiqua" w:eastAsiaTheme="minorEastAsia" w:hAnsi="Book Antiqua" w:cs="Times New Roman"/>
+                <w:szCs w:val="19"/>
+              </w:rPr>
+              <w:t xml:space="preserve"> UC2</w:t>
+            </w:r>
+          </w:p>
+        </w:tc>
+      </w:tr>
+      <w:tr>
+        <w:tc>
+          <w:tcPr>
+            <w:tcW w:w="10606" w:type="dxa"/>
+          </w:tcPr>
+          <w:p>
+            <w:pPr>
+              <w:spacing w:before="40" w:after="40"/>
+              <w:rPr>
+                <w:rFonts w:ascii="Book Antiqua" w:eastAsiaTheme="minorEastAsia" w:hAnsi="Book Antiqua" w:cs="Times New Roman"/>
+                <w:szCs w:val="19"/>
+              </w:rPr>
+            </w:pPr>
+            <w:r>
+              <w:rPr>
+                <w:rFonts w:ascii="Book Antiqua" w:eastAsiaTheme="minorEastAsia" w:hAnsi="Book Antiqua" w:cs="Times New Roman"/>
+                <w:b/>
+                <w:szCs w:val="19"/>
+              </w:rPr>
+              <w:t>Attore/i:</w:t>
+            </w:r>
+            <w:r>
+              <w:rPr>
+                <w:rFonts w:ascii="Book Antiqua" w:eastAsiaTheme="minorEastAsia" w:hAnsi="Book Antiqua" w:cs="Times New Roman"/>
+                <w:szCs w:val="19"/>
+              </w:rPr>
+              <w:t xml:space="preserve"> Giocatore (A1)</w:t>
+            </w:r>
+          </w:p>
+        </w:tc>
+      </w:tr>
+      <w:tr>
+        <w:tc>
+          <w:tcPr>
+            <w:tcW w:w="10606" w:type="dxa"/>
+          </w:tcPr>
+          <w:p>
+            <w:pPr>
+              <w:spacing w:before="40" w:after="40"/>
+              <w:rPr>
+                <w:rFonts w:ascii="Book Antiqua" w:eastAsiaTheme="minorEastAsia" w:hAnsi="Book Antiqua" w:cs="Times New Roman"/>
+                <w:szCs w:val="19"/>
+              </w:rPr>
+            </w:pPr>
+            <w:r>
+              <w:rPr>
+                <w:rFonts w:ascii="Book Antiqua" w:eastAsiaTheme="minorEastAsia" w:hAnsi="Book Antiqua" w:cs="Times New Roman"/>
+                <w:b/>
+                <w:szCs w:val="19"/>
+              </w:rPr>
+              <w:t>Precondizioni:</w:t>
+            </w:r>
+            <w:r>
+              <w:rPr>
+                <w:rFonts w:ascii="Book Antiqua" w:eastAsiaTheme="minorEastAsia" w:hAnsi="Book Antiqua" w:cs="Times New Roman"/>
+                <w:szCs w:val="19"/>
+              </w:rPr>
+              <w:t xml:space="preserve"> nessuna</w:t>
+            </w:r>
+          </w:p>
+        </w:tc>
+      </w:tr>
+      <w:tr>
+        <w:tc>
+          <w:tcPr>
+            <w:tcW w:w="10606" w:type="dxa"/>
+          </w:tcPr>
+          <w:p>
+            <w:pPr>
+              <w:spacing w:before="40" w:after="20"/>
+              <w:rPr>
+                <w:rFonts w:ascii="Book Antiqua" w:eastAsiaTheme="minorEastAsia" w:hAnsi="Book Antiqua" w:cs="Times New Roman"/>
+                <w:b/>
+                <w:szCs w:val="19"/>
+              </w:rPr>
+            </w:pPr>
+            <w:r>
+              <w:rPr>
+                <w:rFonts w:ascii="Book Antiqua" w:eastAsiaTheme="minorEastAsia" w:hAnsi="Book Antiqua" w:cs="Times New Roman"/>
+                <w:b/>
+                <w:szCs w:val="19"/>
+              </w:rPr>
+              <w:t>Corso base degli eventi:</w:t>
+            </w:r>
+          </w:p>
+          <w:p>
+            <w:pPr>
+              <w:pStyle w:val="Paragrafoelenco"/>
+              <w:numPr>
+                <w:ilvl w:val="0"/>
+                <w:numId w:val="13"/>
+              </w:numPr>
+              <w:rPr>
+                <w:rFonts w:ascii="Book Antiqua" w:eastAsiaTheme="minorEastAsia" w:hAnsi="Book Antiqua" w:cs="Times New Roman"/>
+                <w:szCs w:val="19"/>
+              </w:rPr>
+            </w:pPr>
+            <w:r>
+              <w:rPr>
+                <w:rFonts w:ascii="Book Antiqua" w:eastAsiaTheme="minorEastAsia" w:hAnsi="Book Antiqua" w:cs="Times New Roman"/>
+                <w:szCs w:val="19"/>
+              </w:rPr>
+              <w:t>A1 clicca sull’opzione “Partita” e poi “Configura” del menu di gioco.</w:t>
+            </w:r>
+          </w:p>
+          <w:p>
+            <w:pPr>
+              <w:pStyle w:val="Paragrafoelenco"/>
+              <w:numPr>
+                <w:ilvl w:val="0"/>
+                <w:numId w:val="13"/>
+              </w:numPr>
+              <w:rPr>
+                <w:rFonts w:ascii="Book Antiqua" w:eastAsiaTheme="minorEastAsia" w:hAnsi="Book Antiqua" w:cs="Times New Roman"/>
+                <w:szCs w:val="19"/>
+              </w:rPr>
+            </w:pPr>
+            <w:r>
+              <w:rPr>
+                <w:rFonts w:ascii="Book Antiqua" w:eastAsiaTheme="minorEastAsia" w:hAnsi="Book Antiqua" w:cs="Times New Roman"/>
+                <w:szCs w:val="19"/>
+              </w:rPr>
+              <w:t>Viene visualizzata la finestra delle impostazioni di gioco.</w:t>
+            </w:r>
+          </w:p>
+          <w:p>
+            <w:pPr>
+              <w:pStyle w:val="Paragrafoelenco"/>
+              <w:numPr>
+                <w:ilvl w:val="0"/>
+                <w:numId w:val="13"/>
+              </w:numPr>
+              <w:rPr>
+                <w:rFonts w:ascii="Book Antiqua" w:eastAsiaTheme="minorEastAsia" w:hAnsi="Book Antiqua" w:cs="Times New Roman"/>
+                <w:szCs w:val="19"/>
+              </w:rPr>
+            </w:pPr>
+            <w:r>
+              <w:rPr>
+                <w:rFonts w:ascii="Book Antiqua" w:eastAsiaTheme="minorEastAsia" w:hAnsi="Book Antiqua" w:cs="Times New Roman"/>
+                <w:szCs w:val="19"/>
+              </w:rPr>
+              <w:t>Se è stata acquisita una configurazione di gioco in precedenza vengono automaticamente selezionate nella finestra delle impostazioni di gioco le medesime opzioni della configurazione precedente.</w:t>
+            </w:r>
+          </w:p>
+          <w:p>
+            <w:pPr>
+              <w:pStyle w:val="Paragrafoelenco"/>
+              <w:numPr>
+                <w:ilvl w:val="0"/>
+                <w:numId w:val="13"/>
+              </w:numPr>
+              <w:rPr>
+                <w:rFonts w:ascii="Book Antiqua" w:eastAsiaTheme="minorEastAsia" w:hAnsi="Book Antiqua" w:cs="Times New Roman"/>
+                <w:szCs w:val="19"/>
+              </w:rPr>
+            </w:pPr>
+            <w:r>
+              <w:rPr>
+                <w:rFonts w:ascii="Book Antiqua" w:eastAsiaTheme="minorEastAsia" w:hAnsi="Book Antiqua" w:cs="Times New Roman"/>
+                <w:szCs w:val="19"/>
+              </w:rPr>
+              <w:t>(opzionale) A1 seleziona il tipo di campo minato.</w:t>
+            </w:r>
+          </w:p>
+          <w:p>
+            <w:pPr>
+              <w:pStyle w:val="Paragrafoelenco"/>
+              <w:numPr>
+                <w:ilvl w:val="0"/>
+                <w:numId w:val="13"/>
+              </w:numPr>
+              <w:rPr>
+                <w:rFonts w:ascii="Book Antiqua" w:eastAsiaTheme="minorEastAsia" w:hAnsi="Book Antiqua" w:cs="Times New Roman"/>
+                <w:szCs w:val="19"/>
+              </w:rPr>
+            </w:pPr>
+            <w:r>
+              <w:rPr>
+                <w:rFonts w:ascii="Book Antiqua" w:eastAsiaTheme="minorEastAsia" w:hAnsi="Book Antiqua" w:cs="Times New Roman"/>
+                <w:szCs w:val="19"/>
+              </w:rPr>
+              <w:t>(opzionale) A1 seleziona la modalità di gioco.</w:t>
+            </w:r>
+          </w:p>
+          <w:p>
+            <w:pPr>
+              <w:pStyle w:val="Paragrafoelenco"/>
+              <w:numPr>
+                <w:ilvl w:val="0"/>
+                <w:numId w:val="13"/>
+              </w:numPr>
+              <w:rPr>
+                <w:rFonts w:ascii="Book Antiqua" w:eastAsiaTheme="minorEastAsia" w:hAnsi="Book Antiqua" w:cs="Times New Roman"/>
+                <w:szCs w:val="19"/>
+              </w:rPr>
+            </w:pPr>
+            <w:r>
+              <w:rPr>
+                <w:rFonts w:ascii="Book Antiqua" w:eastAsiaTheme="minorEastAsia" w:hAnsi="Book Antiqua" w:cs="Times New Roman"/>
+                <w:szCs w:val="19"/>
+              </w:rPr>
+              <w:t>(opzionale) A1 seleziona la difficoltà di gioco.</w:t>
+            </w:r>
+          </w:p>
+          <w:p>
+            <w:pPr>
+              <w:pStyle w:val="Paragrafoelenco"/>
+              <w:numPr>
+                <w:ilvl w:val="0"/>
+                <w:numId w:val="13"/>
+              </w:numPr>
+              <w:rPr>
+                <w:rFonts w:ascii="Book Antiqua" w:eastAsiaTheme="minorEastAsia" w:hAnsi="Book Antiqua" w:cs="Times New Roman"/>
+                <w:szCs w:val="19"/>
+              </w:rPr>
+            </w:pPr>
+            <w:r>
+              <w:rPr>
+                <w:rFonts w:ascii="Book Antiqua" w:eastAsiaTheme="minorEastAsia" w:hAnsi="Book Antiqua" w:cs="Times New Roman"/>
+                <w:szCs w:val="19"/>
+              </w:rPr>
+              <w:t>A1 preme il pulsante “Ok”</w:t>
+            </w:r>
+            <w:r>
+              <w:rPr>
+                <w:rFonts w:ascii="Book Antiqua" w:eastAsiaTheme="minorEastAsia" w:hAnsi="Book Antiqua" w:cs="Times New Roman"/>
+                <w:szCs w:val="19"/>
+              </w:rPr>
+              <w:t>, chiudendo la finestra delle impostazioni di gioco</w:t>
+            </w:r>
+            <w:r>
+              <w:rPr>
+                <w:rFonts w:ascii="Book Antiqua" w:eastAsiaTheme="minorEastAsia" w:hAnsi="Book Antiqua" w:cs="Times New Roman"/>
+                <w:szCs w:val="19"/>
+              </w:rPr>
+              <w:t>.</w:t>
+            </w:r>
+          </w:p>
+          <w:p>
+            <w:pPr>
+              <w:pStyle w:val="Paragrafoelenco"/>
+              <w:numPr>
+                <w:ilvl w:val="0"/>
+                <w:numId w:val="13"/>
+              </w:numPr>
+              <w:spacing w:after="40"/>
+              <w:contextualSpacing w:val="0"/>
+              <w:rPr>
+                <w:rFonts w:ascii="Book Antiqua" w:eastAsiaTheme="minorEastAsia" w:hAnsi="Book Antiqua" w:cs="Times New Roman"/>
+                <w:szCs w:val="19"/>
+              </w:rPr>
+            </w:pPr>
+            <w:r>
+              <w:rPr>
+                <w:rFonts w:ascii="Book Antiqua" w:eastAsiaTheme="minorEastAsia" w:hAnsi="Book Antiqua" w:cs="Times New Roman"/>
+                <w:szCs w:val="19"/>
+              </w:rPr>
+              <w:t>Viene creato un nuovo campo minato e una nuova partita considerando la configurazione stabilita.</w:t>
+            </w:r>
+          </w:p>
+        </w:tc>
+      </w:tr>
+      <w:tr>
+        <w:tc>
+          <w:tcPr>
+            <w:tcW w:w="10606" w:type="dxa"/>
+          </w:tcPr>
+          <w:p>
+            <w:pPr>
+              <w:spacing w:before="40" w:after="20"/>
+              <w:rPr>
+                <w:rFonts w:ascii="Book Antiqua" w:eastAsiaTheme="minorEastAsia" w:hAnsi="Book Antiqua" w:cs="Times New Roman"/>
+                <w:b/>
+                <w:szCs w:val="19"/>
+              </w:rPr>
+            </w:pPr>
+            <w:proofErr w:type="spellStart"/>
+            <w:r>
+              <w:rPr>
+                <w:rFonts w:ascii="Book Antiqua" w:eastAsiaTheme="minorEastAsia" w:hAnsi="Book Antiqua" w:cs="Times New Roman"/>
+                <w:b/>
+                <w:szCs w:val="19"/>
+              </w:rPr>
+              <w:t>Postcondizioni</w:t>
+            </w:r>
+            <w:proofErr w:type="spellEnd"/>
+            <w:r>
+              <w:rPr>
+                <w:rFonts w:ascii="Book Antiqua" w:eastAsiaTheme="minorEastAsia" w:hAnsi="Book Antiqua" w:cs="Times New Roman"/>
+                <w:b/>
+                <w:szCs w:val="19"/>
+              </w:rPr>
+              <w:t>:</w:t>
+            </w:r>
+          </w:p>
+          <w:p>
+            <w:pPr>
+              <w:pStyle w:val="Paragrafoelenco"/>
+              <w:numPr>
+                <w:ilvl w:val="0"/>
+                <w:numId w:val="17"/>
+              </w:numPr>
+              <w:rPr>
+                <w:rFonts w:ascii="Book Antiqua" w:eastAsiaTheme="minorEastAsia" w:hAnsi="Book Antiqua" w:cs="Times New Roman"/>
+                <w:szCs w:val="19"/>
+              </w:rPr>
+            </w:pPr>
+            <w:r>
+              <w:rPr>
+                <w:rFonts w:ascii="Book Antiqua" w:eastAsiaTheme="minorEastAsia" w:hAnsi="Book Antiqua" w:cs="Times New Roman"/>
+                <w:szCs w:val="19"/>
+              </w:rPr>
+              <w:t>La configurazione di gioco appena stabilita viene memorizzata.</w:t>
+            </w:r>
+          </w:p>
+          <w:p>
+            <w:pPr>
+              <w:pStyle w:val="Paragrafoelenco"/>
+              <w:numPr>
+                <w:ilvl w:val="0"/>
+                <w:numId w:val="17"/>
+              </w:numPr>
+              <w:rPr>
+                <w:rFonts w:ascii="Book Antiqua" w:eastAsiaTheme="minorEastAsia" w:hAnsi="Book Antiqua" w:cs="Times New Roman"/>
+                <w:szCs w:val="19"/>
+              </w:rPr>
+            </w:pPr>
+            <w:r>
+              <w:rPr>
+                <w:rFonts w:ascii="Book Antiqua" w:eastAsiaTheme="minorEastAsia" w:hAnsi="Book Antiqua" w:cs="Times New Roman"/>
+                <w:szCs w:val="19"/>
+              </w:rPr>
+              <w:t>Viene visualizzato</w:t>
+            </w:r>
+            <w:r>
+              <w:rPr>
+                <w:rFonts w:ascii="Book Antiqua" w:eastAsiaTheme="minorEastAsia" w:hAnsi="Book Antiqua" w:cs="Times New Roman"/>
+                <w:szCs w:val="19"/>
+              </w:rPr>
+              <w:t xml:space="preserve"> </w:t>
+            </w:r>
+            <w:r>
+              <w:rPr>
+                <w:rFonts w:ascii="Book Antiqua" w:eastAsiaTheme="minorEastAsia" w:hAnsi="Book Antiqua" w:cs="Times New Roman"/>
+                <w:szCs w:val="19"/>
+              </w:rPr>
+              <w:t>un campo minato le cui zone sono tutte coperte e non contrassegnate.</w:t>
+            </w:r>
+          </w:p>
+          <w:p>
+            <w:pPr>
+              <w:pStyle w:val="Paragrafoelenco"/>
+              <w:numPr>
+                <w:ilvl w:val="0"/>
+                <w:numId w:val="17"/>
+              </w:numPr>
+              <w:rPr>
+                <w:rFonts w:ascii="Book Antiqua" w:eastAsiaTheme="minorEastAsia" w:hAnsi="Book Antiqua" w:cs="Times New Roman"/>
+                <w:szCs w:val="19"/>
+              </w:rPr>
+            </w:pPr>
+            <w:r>
+              <w:rPr>
+                <w:rFonts w:ascii="Book Antiqua" w:eastAsiaTheme="minorEastAsia" w:hAnsi="Book Antiqua" w:cs="Times New Roman"/>
+                <w:szCs w:val="19"/>
+              </w:rPr>
+              <w:t>Il timer della partita e il contatore delle zone da contrassegnare vengono reimpostati.</w:t>
+            </w:r>
+          </w:p>
+          <w:p>
+            <w:pPr>
+              <w:pStyle w:val="Paragrafoelenco"/>
+              <w:numPr>
+                <w:ilvl w:val="0"/>
+                <w:numId w:val="17"/>
+              </w:numPr>
+              <w:spacing w:after="40"/>
+              <w:contextualSpacing w:val="0"/>
+              <w:rPr>
+                <w:rFonts w:ascii="Book Antiqua" w:eastAsiaTheme="minorEastAsia" w:hAnsi="Book Antiqua" w:cs="Times New Roman"/>
+                <w:szCs w:val="19"/>
+              </w:rPr>
+            </w:pPr>
+            <w:r>
+              <w:rPr>
+                <w:rFonts w:ascii="Book Antiqua" w:eastAsiaTheme="minorEastAsia" w:hAnsi="Book Antiqua" w:cs="Times New Roman"/>
+                <w:szCs w:val="19"/>
+              </w:rPr>
+              <w:t>Viene disabilitata l’o</w:t>
+            </w:r>
+            <w:r>
+              <w:rPr>
+                <w:rFonts w:ascii="Book Antiqua" w:eastAsiaTheme="minorEastAsia" w:hAnsi="Book Antiqua" w:cs="Times New Roman"/>
+                <w:szCs w:val="19"/>
+              </w:rPr>
+              <w:t>pzione “Info” del menu di gioco</w:t>
+            </w:r>
+            <w:r>
+              <w:rPr>
+                <w:rFonts w:ascii="Book Antiqua" w:eastAsiaTheme="minorEastAsia" w:hAnsi="Book Antiqua" w:cs="Times New Roman"/>
+                <w:szCs w:val="19"/>
+              </w:rPr>
+              <w:t>.</w:t>
+            </w:r>
+          </w:p>
+        </w:tc>
+      </w:tr>
+      <w:tr>
+        <w:tc>
+          <w:tcPr>
+            <w:tcW w:w="10606" w:type="dxa"/>
+          </w:tcPr>
+          <w:p>
+            <w:pPr>
+              <w:spacing w:before="40" w:after="20"/>
+              <w:rPr>
+                <w:rFonts w:ascii="Book Antiqua" w:eastAsiaTheme="minorEastAsia" w:hAnsi="Book Antiqua" w:cs="Times New Roman"/>
+                <w:b/>
+                <w:szCs w:val="19"/>
+              </w:rPr>
+            </w:pPr>
+            <w:r>
+              <w:rPr>
+                <w:rFonts w:ascii="Book Antiqua" w:eastAsiaTheme="minorEastAsia" w:hAnsi="Book Antiqua" w:cs="Times New Roman"/>
+                <w:b/>
+                <w:szCs w:val="19"/>
+              </w:rPr>
+              <w:t>Percorsi alternativi:</w:t>
+            </w:r>
+          </w:p>
+          <w:p>
+            <w:pPr>
+              <w:pStyle w:val="Paragrafoelenco"/>
+              <w:numPr>
+                <w:ilvl w:val="0"/>
+                <w:numId w:val="13"/>
+              </w:numPr>
+              <w:rPr>
+                <w:rFonts w:ascii="Book Antiqua" w:eastAsiaTheme="minorEastAsia" w:hAnsi="Book Antiqua" w:cs="Times New Roman"/>
+                <w:szCs w:val="19"/>
+              </w:rPr>
+            </w:pPr>
+            <w:r>
+              <w:rPr>
+                <w:rFonts w:ascii="Book Antiqua" w:eastAsiaTheme="minorEastAsia" w:hAnsi="Book Antiqua" w:cs="Times New Roman"/>
+                <w:szCs w:val="19"/>
+              </w:rPr>
+              <w:t>Se il punto 3 fallisce vengono automaticamente selezionate nella finestra delle impostazioni di gioco le opzioni di default.</w:t>
+            </w:r>
+          </w:p>
+          <w:p>
+            <w:pPr>
+              <w:pStyle w:val="Paragrafoelenco"/>
+              <w:numPr>
+                <w:ilvl w:val="0"/>
+                <w:numId w:val="13"/>
+              </w:numPr>
+              <w:rPr>
+                <w:rFonts w:ascii="Book Antiqua" w:eastAsiaTheme="minorEastAsia" w:hAnsi="Book Antiqua" w:cs="Times New Roman"/>
+                <w:szCs w:val="19"/>
+              </w:rPr>
+            </w:pPr>
+            <w:r>
+              <w:rPr>
+                <w:rFonts w:ascii="Book Antiqua" w:eastAsiaTheme="minorEastAsia" w:hAnsi="Book Antiqua" w:cs="Times New Roman"/>
+                <w:szCs w:val="19"/>
+              </w:rPr>
+              <w:t>Se nel punto 6 si è selezionata la difficoltà “Personalizzata” allora A1 può cambiare i valori associati a lunghezza, altezza e numero di mine del campo minato.</w:t>
+            </w:r>
+          </w:p>
+          <w:p>
+            <w:pPr>
+              <w:pStyle w:val="Paragrafoelenco"/>
+              <w:numPr>
+                <w:ilvl w:val="0"/>
+                <w:numId w:val="13"/>
+              </w:numPr>
+              <w:spacing w:after="40"/>
+              <w:contextualSpacing w:val="0"/>
+              <w:rPr>
+                <w:rFonts w:ascii="Book Antiqua" w:eastAsiaTheme="minorEastAsia" w:hAnsi="Book Antiqua" w:cs="Times New Roman"/>
+                <w:szCs w:val="19"/>
+              </w:rPr>
+            </w:pPr>
+            <w:r>
+              <w:rPr>
+                <w:rFonts w:ascii="Book Antiqua" w:eastAsiaTheme="minorEastAsia" w:hAnsi="Book Antiqua" w:cs="Times New Roman"/>
+                <w:szCs w:val="19"/>
+              </w:rPr>
+              <w:t>Se A1 preme il pulsante “Cancella” viene chiusa la finestra delle impostazioni di gioco senza memorizzare la configurazione di gioco.</w:t>
+            </w:r>
+          </w:p>
+        </w:tc>
+      </w:tr>
+    </w:tbl>
+    <w:p>
+      <w:pPr>
+        <w:spacing w:after="0" w:line="240" w:lineRule="auto"/>
+        <w:ind w:left="822" w:hanging="822"/>
+        <w:rPr>
+          <w:rFonts w:ascii="Book Antiqua" w:eastAsiaTheme="minorEastAsia" w:hAnsi="Book Antiqua" w:cs="Times New Roman"/>
+          <w:b/>
+          <w:szCs w:val="19"/>
+        </w:rPr>
+      </w:pPr>
+    </w:p>
+    <w:p>
+      <w:pPr>
+        <w:spacing w:after="0" w:line="240" w:lineRule="auto"/>
+        <w:ind w:left="822" w:hanging="822"/>
+        <w:rPr>
+          <w:rFonts w:ascii="Book Antiqua" w:eastAsiaTheme="minorEastAsia" w:hAnsi="Book Antiqua" w:cs="Times New Roman"/>
+          <w:szCs w:val="19"/>
+        </w:rPr>
+      </w:pPr>
+      <w:r>
+        <w:rPr>
+          <w:rFonts w:ascii="Book Antiqua" w:eastAsiaTheme="minorEastAsia" w:hAnsi="Book Antiqua" w:cs="Times New Roman"/>
+          <w:b/>
+          <w:szCs w:val="19"/>
+        </w:rPr>
+        <w:t>NOTA</w:t>
+      </w:r>
+      <w:r>
+        <w:rPr>
+          <w:rFonts w:ascii="Book Antiqua" w:eastAsiaTheme="minorEastAsia" w:hAnsi="Book Antiqua" w:cs="Times New Roman"/>
+          <w:szCs w:val="19"/>
+        </w:rPr>
+        <w:t xml:space="preserve">: </w:t>
+      </w:r>
+      <w:r>
+        <w:rPr>
+          <w:rFonts w:ascii="Book Antiqua" w:eastAsiaTheme="minorEastAsia" w:hAnsi="Book Antiqua" w:cs="Times New Roman"/>
+          <w:szCs w:val="19"/>
+        </w:rPr>
+        <w:t>I</w:t>
+      </w:r>
+      <w:r>
+        <w:rPr>
+          <w:rFonts w:ascii="Book Antiqua" w:eastAsiaTheme="minorEastAsia" w:hAnsi="Book Antiqua" w:cs="Times New Roman"/>
+          <w:szCs w:val="19"/>
+        </w:rPr>
+        <w:t xml:space="preserve"> punti 4, 5 e 6 sono stati indicati come opzionali dal punto di vista del giocatore, tuttavia essi sono richiesti all’interno del caso d’uso UC2. Infatti, </w:t>
+      </w:r>
+      <w:r>
+        <w:rPr>
+          <w:rFonts w:ascii="Book Antiqua" w:eastAsiaTheme="minorEastAsia" w:hAnsi="Book Antiqua" w:cs="Times New Roman"/>
+          <w:szCs w:val="19"/>
+        </w:rPr>
+        <w:t xml:space="preserve">come è possibile visionare </w:t>
+      </w:r>
+      <w:r>
+        <w:rPr>
+          <w:rFonts w:ascii="Book Antiqua" w:eastAsiaTheme="minorEastAsia" w:hAnsi="Book Antiqua" w:cs="Times New Roman"/>
+          <w:szCs w:val="19"/>
+        </w:rPr>
+        <w:t xml:space="preserve">all’interno del diagramma dei casi d’uso, </w:t>
+      </w:r>
+      <w:r>
+        <w:rPr>
+          <w:rFonts w:ascii="Book Antiqua" w:eastAsiaTheme="minorEastAsia" w:hAnsi="Book Antiqua" w:cs="Times New Roman"/>
+          <w:szCs w:val="19"/>
+        </w:rPr>
+        <w:t xml:space="preserve">sono presenti delle relazioni di tipo </w:t>
+      </w:r>
+      <w:r>
+        <w:rPr>
+          <w:rFonts w:ascii="Book Antiqua" w:eastAsiaTheme="minorEastAsia" w:hAnsi="Book Antiqua" w:cs="Times New Roman"/>
+          <w:i/>
+          <w:szCs w:val="19"/>
+        </w:rPr>
+        <w:t>&lt;&lt;include&gt;&gt;</w:t>
+      </w:r>
+      <w:r>
+        <w:rPr>
+          <w:rFonts w:ascii="Book Antiqua" w:eastAsiaTheme="minorEastAsia" w:hAnsi="Book Antiqua" w:cs="Times New Roman"/>
+          <w:szCs w:val="19"/>
+        </w:rPr>
+        <w:t xml:space="preserve"> </w:t>
+      </w:r>
+      <w:r>
+        <w:rPr>
+          <w:rFonts w:ascii="Book Antiqua" w:eastAsiaTheme="minorEastAsia" w:hAnsi="Book Antiqua" w:cs="Times New Roman"/>
+          <w:szCs w:val="19"/>
+        </w:rPr>
+        <w:t>tra UC2 e i rispettivi casi d’uso dei punti 4, 5 e 6.</w:t>
+      </w:r>
+    </w:p>
+    <w:p>
+      <w:pPr>
+        <w:spacing w:after="0" w:line="240" w:lineRule="auto"/>
+        <w:rPr>
+          <w:rFonts w:ascii="Book Antiqua" w:eastAsiaTheme="minorEastAsia" w:hAnsi="Book Antiqua" w:cs="Times New Roman"/>
+          <w:szCs w:val="19"/>
+          <w:highlight w:val="yellow"/>
+        </w:rPr>
+      </w:pPr>
+    </w:p>
+    <w:p>
+      <w:pPr>
+        <w:spacing w:after="0" w:line="240" w:lineRule="auto"/>
+        <w:rPr>
+          <w:rFonts w:ascii="Book Antiqua" w:eastAsiaTheme="minorEastAsia" w:hAnsi="Book Antiqua" w:cs="Times New Roman"/>
+          <w:szCs w:val="19"/>
+        </w:rPr>
+      </w:pPr>
+    </w:p>
+    <w:tbl>
+      <w:tblPr>
+        <w:tblStyle w:val="Grigliatabella"/>
+        <w:tblW w:w="0" w:type="auto"/>
+        <w:tblLook w:val="04A0" w:firstRow="1" w:lastRow="0" w:firstColumn="1" w:lastColumn="0" w:noHBand="0" w:noVBand="1"/>
+      </w:tblPr>
+      <w:tblGrid>
+        <w:gridCol w:w="10606"/>
+      </w:tblGrid>
+      <w:tr>
+        <w:tc>
+          <w:tcPr>
+            <w:tcW w:w="10606" w:type="dxa"/>
+          </w:tcPr>
+          <w:p>
+            <w:pPr>
+              <w:spacing w:before="40" w:after="40"/>
+              <w:rPr>
+                <w:rFonts w:ascii="Book Antiqua" w:eastAsiaTheme="minorEastAsia" w:hAnsi="Book Antiqua" w:cs="Times New Roman"/>
+                <w:szCs w:val="19"/>
+              </w:rPr>
+            </w:pPr>
+            <w:r>
+              <w:rPr>
+                <w:rFonts w:ascii="Book Antiqua" w:eastAsiaTheme="minorEastAsia" w:hAnsi="Book Antiqua" w:cs="Times New Roman"/>
+                <w:b/>
+                <w:szCs w:val="19"/>
+              </w:rPr>
+              <w:t>Caso d’uso:</w:t>
+            </w:r>
+            <w:r>
+              <w:rPr>
+                <w:rFonts w:ascii="Book Antiqua" w:eastAsiaTheme="minorEastAsia" w:hAnsi="Book Antiqua" w:cs="Times New Roman"/>
+                <w:szCs w:val="19"/>
+              </w:rPr>
+              <w:t xml:space="preserve"> Visualizza Info Partita</w:t>
+            </w:r>
+          </w:p>
+        </w:tc>
+      </w:tr>
+      <w:tr>
+        <w:tc>
+          <w:tcPr>
+            <w:tcW w:w="10606" w:type="dxa"/>
+          </w:tcPr>
+          <w:p>
+            <w:pPr>
+              <w:spacing w:before="40" w:after="40"/>
+              <w:rPr>
+                <w:rFonts w:ascii="Book Antiqua" w:eastAsiaTheme="minorEastAsia" w:hAnsi="Book Antiqua" w:cs="Times New Roman"/>
+                <w:szCs w:val="19"/>
+              </w:rPr>
+            </w:pPr>
+            <w:r>
+              <w:rPr>
+                <w:rFonts w:ascii="Book Antiqua" w:eastAsiaTheme="minorEastAsia" w:hAnsi="Book Antiqua" w:cs="Times New Roman"/>
+                <w:b/>
+                <w:szCs w:val="19"/>
+              </w:rPr>
+              <w:t>ID:</w:t>
+            </w:r>
+            <w:r>
+              <w:rPr>
+                <w:rFonts w:ascii="Book Antiqua" w:eastAsiaTheme="minorEastAsia" w:hAnsi="Book Antiqua" w:cs="Times New Roman"/>
+                <w:szCs w:val="19"/>
+              </w:rPr>
+              <w:t xml:space="preserve"> UC3</w:t>
+            </w:r>
+          </w:p>
+        </w:tc>
+      </w:tr>
+      <w:tr>
+        <w:tc>
+          <w:tcPr>
+            <w:tcW w:w="10606" w:type="dxa"/>
+          </w:tcPr>
+          <w:p>
+            <w:pPr>
+              <w:spacing w:before="40" w:after="40"/>
+              <w:rPr>
+                <w:rFonts w:ascii="Book Antiqua" w:eastAsiaTheme="minorEastAsia" w:hAnsi="Book Antiqua" w:cs="Times New Roman"/>
+                <w:szCs w:val="19"/>
+              </w:rPr>
+            </w:pPr>
+            <w:r>
+              <w:rPr>
+                <w:rFonts w:ascii="Book Antiqua" w:eastAsiaTheme="minorEastAsia" w:hAnsi="Book Antiqua" w:cs="Times New Roman"/>
+                <w:b/>
+                <w:szCs w:val="19"/>
+              </w:rPr>
+              <w:t>Attore/i:</w:t>
+            </w:r>
+            <w:r>
+              <w:rPr>
+                <w:rFonts w:ascii="Book Antiqua" w:eastAsiaTheme="minorEastAsia" w:hAnsi="Book Antiqua" w:cs="Times New Roman"/>
+                <w:szCs w:val="19"/>
+              </w:rPr>
+              <w:t xml:space="preserve"> Giocatore (A1)</w:t>
+            </w:r>
+          </w:p>
+        </w:tc>
+      </w:tr>
+      <w:tr>
+        <w:tc>
+          <w:tcPr>
+            <w:tcW w:w="10606" w:type="dxa"/>
+          </w:tcPr>
+          <w:p>
+            <w:pPr>
+              <w:spacing w:before="40" w:after="20"/>
+              <w:rPr>
+                <w:rFonts w:ascii="Book Antiqua" w:eastAsiaTheme="minorEastAsia" w:hAnsi="Book Antiqua" w:cs="Times New Roman"/>
+                <w:b/>
+                <w:szCs w:val="19"/>
+              </w:rPr>
+            </w:pPr>
+            <w:r>
+              <w:rPr>
+                <w:rFonts w:ascii="Book Antiqua" w:eastAsiaTheme="minorEastAsia" w:hAnsi="Book Antiqua" w:cs="Times New Roman"/>
+                <w:b/>
+                <w:szCs w:val="19"/>
+              </w:rPr>
+              <w:t>Precondizioni:</w:t>
+            </w:r>
+          </w:p>
+          <w:p>
+            <w:pPr>
+              <w:pStyle w:val="Paragrafoelenco"/>
+              <w:numPr>
+                <w:ilvl w:val="0"/>
+                <w:numId w:val="15"/>
+              </w:numPr>
+              <w:rPr>
+                <w:rFonts w:ascii="Book Antiqua" w:eastAsiaTheme="minorEastAsia" w:hAnsi="Book Antiqua" w:cs="Times New Roman"/>
+                <w:szCs w:val="19"/>
+              </w:rPr>
+            </w:pPr>
+            <w:r>
+              <w:rPr>
+                <w:rFonts w:ascii="Book Antiqua" w:eastAsiaTheme="minorEastAsia" w:hAnsi="Book Antiqua" w:cs="Times New Roman"/>
+                <w:szCs w:val="19"/>
+              </w:rPr>
+              <w:t xml:space="preserve">Il campo minato è stato visualizzato all’interno </w:t>
+            </w:r>
+            <w:r>
+              <w:rPr>
+                <w:rFonts w:ascii="Book Antiqua" w:eastAsiaTheme="minorEastAsia" w:hAnsi="Book Antiqua" w:cs="Times New Roman"/>
+                <w:szCs w:val="19"/>
+              </w:rPr>
+              <w:t>della finestra principale di gioco</w:t>
+            </w:r>
+            <w:r>
+              <w:rPr>
+                <w:rFonts w:ascii="Book Antiqua" w:eastAsiaTheme="minorEastAsia" w:hAnsi="Book Antiqua" w:cs="Times New Roman"/>
+                <w:szCs w:val="19"/>
+              </w:rPr>
+              <w:t>.</w:t>
+            </w:r>
+          </w:p>
+          <w:p>
+            <w:pPr>
+              <w:pStyle w:val="Paragrafoelenco"/>
+              <w:numPr>
+                <w:ilvl w:val="0"/>
+                <w:numId w:val="15"/>
+              </w:numPr>
+              <w:spacing w:after="40"/>
+              <w:contextualSpacing w:val="0"/>
+              <w:rPr>
+                <w:rFonts w:ascii="Book Antiqua" w:eastAsiaTheme="minorEastAsia" w:hAnsi="Book Antiqua" w:cs="Times New Roman"/>
+                <w:szCs w:val="19"/>
+              </w:rPr>
+            </w:pPr>
+            <w:r>
+              <w:rPr>
+                <w:rFonts w:ascii="Book Antiqua" w:eastAsiaTheme="minorEastAsia" w:hAnsi="Book Antiqua" w:cs="Times New Roman"/>
+                <w:szCs w:val="19"/>
+              </w:rPr>
+              <w:t>Almeno una zona del campo minato è stata scoperta.</w:t>
+            </w:r>
+          </w:p>
+        </w:tc>
+      </w:tr>
+      <w:tr>
+        <w:tc>
+          <w:tcPr>
+            <w:tcW w:w="10606" w:type="dxa"/>
+          </w:tcPr>
+          <w:p>
+            <w:pPr>
+              <w:spacing w:before="40" w:after="20"/>
+              <w:rPr>
+                <w:rFonts w:ascii="Book Antiqua" w:eastAsiaTheme="minorEastAsia" w:hAnsi="Book Antiqua" w:cs="Times New Roman"/>
+                <w:b/>
+                <w:szCs w:val="19"/>
+              </w:rPr>
+            </w:pPr>
+            <w:r>
+              <w:rPr>
+                <w:rFonts w:ascii="Book Antiqua" w:eastAsiaTheme="minorEastAsia" w:hAnsi="Book Antiqua" w:cs="Times New Roman"/>
+                <w:b/>
+                <w:szCs w:val="19"/>
+              </w:rPr>
+              <w:t>Corso base degli eventi:</w:t>
+            </w:r>
+          </w:p>
+          <w:p>
+            <w:pPr>
+              <w:pStyle w:val="Paragrafoelenco"/>
+              <w:numPr>
+                <w:ilvl w:val="0"/>
+                <w:numId w:val="19"/>
+              </w:numPr>
+              <w:spacing w:after="40"/>
+              <w:contextualSpacing w:val="0"/>
+              <w:rPr>
+                <w:rFonts w:ascii="Book Antiqua" w:eastAsiaTheme="minorEastAsia" w:hAnsi="Book Antiqua" w:cs="Times New Roman"/>
+                <w:szCs w:val="19"/>
+              </w:rPr>
+            </w:pPr>
+            <w:r>
+              <w:rPr>
+                <w:rFonts w:ascii="Book Antiqua" w:eastAsiaTheme="minorEastAsia" w:hAnsi="Book Antiqua" w:cs="Times New Roman"/>
+                <w:szCs w:val="19"/>
+              </w:rPr>
+              <w:t>A1 clicca sull’opzione “Info” del menu di gioco.</w:t>
+            </w:r>
+          </w:p>
+        </w:tc>
+      </w:tr>
+      <w:tr>
+        <w:tc>
+          <w:tcPr>
+            <w:tcW w:w="10606" w:type="dxa"/>
+          </w:tcPr>
+          <w:p>
+            <w:pPr>
+              <w:spacing w:before="40" w:after="20"/>
+              <w:rPr>
+                <w:rFonts w:ascii="Book Antiqua" w:eastAsiaTheme="minorEastAsia" w:hAnsi="Book Antiqua" w:cs="Times New Roman"/>
+                <w:b/>
+                <w:szCs w:val="19"/>
+              </w:rPr>
+            </w:pPr>
+            <w:proofErr w:type="spellStart"/>
+            <w:r>
+              <w:rPr>
+                <w:rFonts w:ascii="Book Antiqua" w:eastAsiaTheme="minorEastAsia" w:hAnsi="Book Antiqua" w:cs="Times New Roman"/>
+                <w:b/>
+                <w:szCs w:val="19"/>
+              </w:rPr>
+              <w:t>Postcondizioni</w:t>
+            </w:r>
+            <w:proofErr w:type="spellEnd"/>
+            <w:r>
+              <w:rPr>
+                <w:rFonts w:ascii="Book Antiqua" w:eastAsiaTheme="minorEastAsia" w:hAnsi="Book Antiqua" w:cs="Times New Roman"/>
+                <w:b/>
+                <w:szCs w:val="19"/>
+              </w:rPr>
+              <w:t>:</w:t>
+            </w:r>
+          </w:p>
+          <w:p>
+            <w:pPr>
+              <w:pStyle w:val="Paragrafoelenco"/>
+              <w:numPr>
+                <w:ilvl w:val="0"/>
+                <w:numId w:val="18"/>
+              </w:numPr>
+              <w:spacing w:after="40"/>
+              <w:contextualSpacing w:val="0"/>
+              <w:rPr>
+                <w:rFonts w:ascii="Book Antiqua" w:eastAsiaTheme="minorEastAsia" w:hAnsi="Book Antiqua" w:cs="Times New Roman"/>
+                <w:szCs w:val="19"/>
+              </w:rPr>
+            </w:pPr>
+            <w:r>
+              <w:rPr>
+                <w:rFonts w:ascii="Book Antiqua" w:eastAsiaTheme="minorEastAsia" w:hAnsi="Book Antiqua" w:cs="Times New Roman"/>
+                <w:szCs w:val="19"/>
+              </w:rPr>
+              <w:t xml:space="preserve">Viene visualizzata una nuova finestra contenente </w:t>
+            </w:r>
+            <w:r>
+              <w:rPr>
+                <w:rFonts w:ascii="Book Antiqua" w:eastAsiaTheme="minorEastAsia" w:hAnsi="Book Antiqua" w:cs="Times New Roman"/>
+                <w:szCs w:val="19"/>
+              </w:rPr>
+              <w:t>varie informazioni sulla partita in corso (</w:t>
+            </w:r>
+            <w:r>
+              <w:rPr>
+                <w:rFonts w:ascii="Book Antiqua" w:eastAsiaTheme="minorEastAsia" w:hAnsi="Book Antiqua" w:cs="Times New Roman"/>
+                <w:szCs w:val="19"/>
+              </w:rPr>
+              <w:t xml:space="preserve">tipologia e caratteristiche </w:t>
+            </w:r>
+            <w:r>
+              <w:rPr>
+                <w:rFonts w:ascii="Book Antiqua" w:eastAsiaTheme="minorEastAsia" w:hAnsi="Book Antiqua" w:cs="Times New Roman"/>
+                <w:szCs w:val="19"/>
+              </w:rPr>
+              <w:t>del campo minato; modalità di gioco; tentativi rimanenti e totali).</w:t>
+            </w:r>
+          </w:p>
+        </w:tc>
+      </w:tr>
+      <w:tr>
+        <w:tc>
+          <w:tcPr>
+            <w:tcW w:w="10606" w:type="dxa"/>
+          </w:tcPr>
+          <w:p>
+            <w:pPr>
+              <w:spacing w:before="40" w:after="40"/>
+              <w:rPr>
+                <w:rFonts w:ascii="Book Antiqua" w:eastAsiaTheme="minorEastAsia" w:hAnsi="Book Antiqua" w:cs="Times New Roman"/>
+                <w:szCs w:val="19"/>
+              </w:rPr>
+            </w:pPr>
+            <w:r>
+              <w:rPr>
+                <w:rFonts w:ascii="Book Antiqua" w:eastAsiaTheme="minorEastAsia" w:hAnsi="Book Antiqua" w:cs="Times New Roman"/>
+                <w:b/>
+                <w:szCs w:val="19"/>
+              </w:rPr>
+              <w:t>Percorsi alternativi:</w:t>
+            </w:r>
+            <w:r>
+              <w:rPr>
+                <w:rFonts w:ascii="Book Antiqua" w:eastAsiaTheme="minorEastAsia" w:hAnsi="Book Antiqua" w:cs="Times New Roman"/>
+                <w:szCs w:val="19"/>
+              </w:rPr>
+              <w:t xml:space="preserve"> nessuno</w:t>
+            </w:r>
+          </w:p>
+        </w:tc>
+      </w:tr>
+    </w:tbl>
+    <w:p>
+      <w:pPr>
+        <w:spacing w:after="0" w:line="240" w:lineRule="auto"/>
+        <w:rPr>
+          <w:rFonts w:ascii="Book Antiqua" w:eastAsiaTheme="minorEastAsia" w:hAnsi="Book Antiqua" w:cs="Times New Roman"/>
+          <w:szCs w:val="19"/>
+        </w:rPr>
+      </w:pPr>
+    </w:p>
+    <w:p>
+      <w:pPr>
+        <w:rPr>
+          <w:rFonts w:ascii="Book Antiqua" w:eastAsiaTheme="minorEastAsia" w:hAnsi="Book Antiqua" w:cs="Times New Roman"/>
+          <w:szCs w:val="19"/>
+        </w:rPr>
+      </w:pPr>
+      <w:r>
+        <w:rPr>
+          <w:rFonts w:ascii="Book Antiqua" w:eastAsiaTheme="minorEastAsia" w:hAnsi="Book Antiqua" w:cs="Times New Roman"/>
+          <w:szCs w:val="19"/>
+        </w:rPr>
+        <w:br w:type="page"/>
+      </w:r>
+    </w:p>
+    <w:tbl>
+      <w:tblPr>
+        <w:tblStyle w:val="Grigliatabella"/>
+        <w:tblW w:w="0" w:type="auto"/>
+        <w:tblLook w:val="04A0" w:firstRow="1" w:lastRow="0" w:firstColumn="1" w:lastColumn="0" w:noHBand="0" w:noVBand="1"/>
+      </w:tblPr>
+      <w:tblGrid>
+        <w:gridCol w:w="10606"/>
+      </w:tblGrid>
+      <w:tr>
+        <w:tc>
+          <w:tcPr>
+            <w:tcW w:w="10606" w:type="dxa"/>
+          </w:tcPr>
+          <w:p>
+            <w:pPr>
+              <w:spacing w:before="40" w:after="40"/>
+              <w:rPr>
+                <w:rFonts w:ascii="Book Antiqua" w:eastAsiaTheme="minorEastAsia" w:hAnsi="Book Antiqua" w:cs="Times New Roman"/>
+                <w:szCs w:val="19"/>
+              </w:rPr>
+            </w:pPr>
+            <w:r>
+              <w:rPr>
+                <w:rFonts w:ascii="Book Antiqua" w:eastAsiaTheme="minorEastAsia" w:hAnsi="Book Antiqua" w:cs="Times New Roman"/>
+                <w:b/>
+                <w:szCs w:val="19"/>
+              </w:rPr>
+              <w:lastRenderedPageBreak/>
+              <w:t>Caso d’uso:</w:t>
+            </w:r>
+            <w:r>
+              <w:rPr>
+                <w:rFonts w:ascii="Book Antiqua" w:eastAsiaTheme="minorEastAsia" w:hAnsi="Book Antiqua" w:cs="Times New Roman"/>
+                <w:szCs w:val="19"/>
+              </w:rPr>
+              <w:t xml:space="preserve"> Contrassegna Zona</w:t>
+            </w:r>
+          </w:p>
+        </w:tc>
+      </w:tr>
+      <w:tr>
+        <w:tc>
+          <w:tcPr>
+            <w:tcW w:w="10606" w:type="dxa"/>
+          </w:tcPr>
+          <w:p>
+            <w:pPr>
+              <w:spacing w:before="40" w:after="40"/>
+              <w:rPr>
+                <w:rFonts w:ascii="Book Antiqua" w:eastAsiaTheme="minorEastAsia" w:hAnsi="Book Antiqua" w:cs="Times New Roman"/>
+                <w:szCs w:val="19"/>
+              </w:rPr>
+            </w:pPr>
+            <w:r>
+              <w:rPr>
+                <w:rFonts w:ascii="Book Antiqua" w:eastAsiaTheme="minorEastAsia" w:hAnsi="Book Antiqua" w:cs="Times New Roman"/>
+                <w:b/>
+                <w:szCs w:val="19"/>
+              </w:rPr>
+              <w:t>ID:</w:t>
+            </w:r>
+            <w:r>
+              <w:rPr>
+                <w:rFonts w:ascii="Book Antiqua" w:eastAsiaTheme="minorEastAsia" w:hAnsi="Book Antiqua" w:cs="Times New Roman"/>
+                <w:szCs w:val="19"/>
+              </w:rPr>
+              <w:t xml:space="preserve"> UC4</w:t>
+            </w:r>
+          </w:p>
+        </w:tc>
+      </w:tr>
+      <w:tr>
+        <w:tc>
+          <w:tcPr>
+            <w:tcW w:w="10606" w:type="dxa"/>
+          </w:tcPr>
+          <w:p>
+            <w:pPr>
+              <w:spacing w:before="40" w:after="40"/>
+              <w:rPr>
+                <w:rFonts w:ascii="Book Antiqua" w:eastAsiaTheme="minorEastAsia" w:hAnsi="Book Antiqua" w:cs="Times New Roman"/>
+                <w:szCs w:val="19"/>
+              </w:rPr>
+            </w:pPr>
+            <w:r>
+              <w:rPr>
+                <w:rFonts w:ascii="Book Antiqua" w:eastAsiaTheme="minorEastAsia" w:hAnsi="Book Antiqua" w:cs="Times New Roman"/>
+                <w:b/>
+                <w:szCs w:val="19"/>
+              </w:rPr>
+              <w:t>Attore/i:</w:t>
+            </w:r>
+            <w:r>
+              <w:rPr>
+                <w:rFonts w:ascii="Book Antiqua" w:eastAsiaTheme="minorEastAsia" w:hAnsi="Book Antiqua" w:cs="Times New Roman"/>
+                <w:szCs w:val="19"/>
+              </w:rPr>
+              <w:t xml:space="preserve"> Giocatore (A1)</w:t>
+            </w:r>
+          </w:p>
+        </w:tc>
+      </w:tr>
+      <w:tr>
+        <w:tc>
+          <w:tcPr>
+            <w:tcW w:w="10606" w:type="dxa"/>
+          </w:tcPr>
+          <w:p>
+            <w:pPr>
+              <w:spacing w:before="40" w:after="20"/>
+              <w:rPr>
+                <w:rFonts w:ascii="Book Antiqua" w:eastAsiaTheme="minorEastAsia" w:hAnsi="Book Antiqua" w:cs="Times New Roman"/>
+                <w:b/>
+                <w:szCs w:val="19"/>
+              </w:rPr>
+            </w:pPr>
+            <w:r>
+              <w:rPr>
+                <w:rFonts w:ascii="Book Antiqua" w:eastAsiaTheme="minorEastAsia" w:hAnsi="Book Antiqua" w:cs="Times New Roman"/>
+                <w:b/>
+                <w:szCs w:val="19"/>
+              </w:rPr>
+              <w:t>Precondizioni:</w:t>
+            </w:r>
+          </w:p>
+          <w:p>
+            <w:pPr>
+              <w:pStyle w:val="Paragrafoelenco"/>
+              <w:numPr>
+                <w:ilvl w:val="0"/>
+                <w:numId w:val="15"/>
+              </w:numPr>
+              <w:rPr>
+                <w:rFonts w:ascii="Book Antiqua" w:eastAsiaTheme="minorEastAsia" w:hAnsi="Book Antiqua" w:cs="Times New Roman"/>
+                <w:szCs w:val="19"/>
+              </w:rPr>
+            </w:pPr>
+            <w:r>
+              <w:rPr>
+                <w:rFonts w:ascii="Book Antiqua" w:eastAsiaTheme="minorEastAsia" w:hAnsi="Book Antiqua" w:cs="Times New Roman"/>
+                <w:szCs w:val="19"/>
+              </w:rPr>
+              <w:t xml:space="preserve">Il campo minato è stato visualizzato all’interno </w:t>
+            </w:r>
+            <w:r>
+              <w:rPr>
+                <w:rFonts w:ascii="Book Antiqua" w:eastAsiaTheme="minorEastAsia" w:hAnsi="Book Antiqua" w:cs="Times New Roman"/>
+                <w:szCs w:val="19"/>
+              </w:rPr>
+              <w:t>della finestra principale di gioco</w:t>
+            </w:r>
+            <w:r>
+              <w:rPr>
+                <w:rFonts w:ascii="Book Antiqua" w:eastAsiaTheme="minorEastAsia" w:hAnsi="Book Antiqua" w:cs="Times New Roman"/>
+                <w:szCs w:val="19"/>
+              </w:rPr>
+              <w:t>.</w:t>
+            </w:r>
+          </w:p>
+          <w:p>
+            <w:pPr>
+              <w:pStyle w:val="Paragrafoelenco"/>
+              <w:numPr>
+                <w:ilvl w:val="0"/>
+                <w:numId w:val="15"/>
+              </w:numPr>
+              <w:spacing w:after="40"/>
+              <w:contextualSpacing w:val="0"/>
+              <w:rPr>
+                <w:rFonts w:ascii="Book Antiqua" w:eastAsiaTheme="minorEastAsia" w:hAnsi="Book Antiqua" w:cs="Times New Roman"/>
+                <w:szCs w:val="19"/>
+              </w:rPr>
+            </w:pPr>
+            <w:r>
+              <w:rPr>
+                <w:rFonts w:ascii="Book Antiqua" w:eastAsiaTheme="minorEastAsia" w:hAnsi="Book Antiqua" w:cs="Times New Roman"/>
+                <w:szCs w:val="19"/>
+              </w:rPr>
+              <w:t>Almeno una zona del campo minato è stata scoperta.</w:t>
+            </w:r>
+          </w:p>
+        </w:tc>
+      </w:tr>
+      <w:tr>
+        <w:tc>
+          <w:tcPr>
+            <w:tcW w:w="10606" w:type="dxa"/>
+          </w:tcPr>
+          <w:p>
+            <w:pPr>
+              <w:spacing w:before="40" w:after="20"/>
+              <w:rPr>
+                <w:rFonts w:ascii="Book Antiqua" w:eastAsiaTheme="minorEastAsia" w:hAnsi="Book Antiqua" w:cs="Times New Roman"/>
+                <w:b/>
+                <w:szCs w:val="19"/>
+              </w:rPr>
+            </w:pPr>
+            <w:r>
+              <w:rPr>
+                <w:rFonts w:ascii="Book Antiqua" w:eastAsiaTheme="minorEastAsia" w:hAnsi="Book Antiqua" w:cs="Times New Roman"/>
+                <w:b/>
+                <w:szCs w:val="19"/>
+              </w:rPr>
+              <w:t>Corso base degli eventi:</w:t>
+            </w:r>
+          </w:p>
+          <w:p>
+            <w:pPr>
+              <w:pStyle w:val="Paragrafoelenco"/>
+              <w:numPr>
+                <w:ilvl w:val="0"/>
+                <w:numId w:val="20"/>
+              </w:numPr>
+              <w:spacing w:after="40"/>
+              <w:contextualSpacing w:val="0"/>
+              <w:rPr>
+                <w:rFonts w:ascii="Book Antiqua" w:eastAsiaTheme="minorEastAsia" w:hAnsi="Book Antiqua" w:cs="Times New Roman"/>
+                <w:szCs w:val="19"/>
+              </w:rPr>
+            </w:pPr>
+            <w:r>
+              <w:rPr>
+                <w:rFonts w:ascii="Book Antiqua" w:eastAsiaTheme="minorEastAsia" w:hAnsi="Book Antiqua" w:cs="Times New Roman"/>
+                <w:szCs w:val="19"/>
+              </w:rPr>
+              <w:t>A1 clicca con il pulsante destro del mouse su una zona coperta.</w:t>
+            </w:r>
+          </w:p>
+        </w:tc>
+      </w:tr>
+      <w:tr>
+        <w:tc>
+          <w:tcPr>
+            <w:tcW w:w="10606" w:type="dxa"/>
+          </w:tcPr>
+          <w:p>
+            <w:pPr>
+              <w:spacing w:before="40" w:after="20"/>
+              <w:rPr>
+                <w:rFonts w:ascii="Book Antiqua" w:eastAsiaTheme="minorEastAsia" w:hAnsi="Book Antiqua" w:cs="Times New Roman"/>
+                <w:b/>
+                <w:szCs w:val="19"/>
+              </w:rPr>
+            </w:pPr>
+            <w:proofErr w:type="spellStart"/>
+            <w:r>
+              <w:rPr>
+                <w:rFonts w:ascii="Book Antiqua" w:eastAsiaTheme="minorEastAsia" w:hAnsi="Book Antiqua" w:cs="Times New Roman"/>
+                <w:b/>
+                <w:szCs w:val="19"/>
+              </w:rPr>
+              <w:t>Postcondizioni</w:t>
+            </w:r>
+            <w:proofErr w:type="spellEnd"/>
+            <w:r>
+              <w:rPr>
+                <w:rFonts w:ascii="Book Antiqua" w:eastAsiaTheme="minorEastAsia" w:hAnsi="Book Antiqua" w:cs="Times New Roman"/>
+                <w:b/>
+                <w:szCs w:val="19"/>
+              </w:rPr>
+              <w:t>:</w:t>
+            </w:r>
+          </w:p>
+          <w:p>
+            <w:pPr>
+              <w:pStyle w:val="Paragrafoelenco"/>
+              <w:numPr>
+                <w:ilvl w:val="0"/>
+                <w:numId w:val="18"/>
+              </w:numPr>
+              <w:contextualSpacing w:val="0"/>
+              <w:rPr>
+                <w:rFonts w:ascii="Book Antiqua" w:eastAsiaTheme="minorEastAsia" w:hAnsi="Book Antiqua" w:cs="Times New Roman"/>
+                <w:szCs w:val="19"/>
+              </w:rPr>
+            </w:pPr>
+            <w:r>
+              <w:rPr>
+                <w:rFonts w:ascii="Book Antiqua" w:eastAsiaTheme="minorEastAsia" w:hAnsi="Book Antiqua" w:cs="Times New Roman"/>
+                <w:szCs w:val="19"/>
+              </w:rPr>
+              <w:t>La zona viene contrassegnata come minata se prima non lo era, altrimenti avviene il contrario.</w:t>
+            </w:r>
+          </w:p>
+          <w:p>
+            <w:pPr>
+              <w:pStyle w:val="Paragrafoelenco"/>
+              <w:numPr>
+                <w:ilvl w:val="0"/>
+                <w:numId w:val="18"/>
+              </w:numPr>
+              <w:spacing w:after="40"/>
+              <w:contextualSpacing w:val="0"/>
+              <w:rPr>
+                <w:rFonts w:ascii="Book Antiqua" w:eastAsiaTheme="minorEastAsia" w:hAnsi="Book Antiqua" w:cs="Times New Roman"/>
+                <w:szCs w:val="19"/>
+              </w:rPr>
+            </w:pPr>
+            <w:r>
+              <w:rPr>
+                <w:rFonts w:ascii="Book Antiqua" w:eastAsiaTheme="minorEastAsia" w:hAnsi="Book Antiqua" w:cs="Times New Roman"/>
+                <w:szCs w:val="19"/>
+              </w:rPr>
+              <w:t>Il valore del contatore delle zone da contrassegnare viene modificato (viene incrementato di un’unità se la zona viene contrassegnata, altrimenti viene decrementato di un’unità).</w:t>
+            </w:r>
+          </w:p>
+        </w:tc>
+      </w:tr>
+      <w:tr>
+        <w:tc>
+          <w:tcPr>
+            <w:tcW w:w="10606" w:type="dxa"/>
+          </w:tcPr>
+          <w:p>
+            <w:pPr>
+              <w:spacing w:before="40" w:after="20"/>
+              <w:rPr>
+                <w:rFonts w:ascii="Book Antiqua" w:eastAsiaTheme="minorEastAsia" w:hAnsi="Book Antiqua" w:cs="Times New Roman"/>
+                <w:b/>
+                <w:szCs w:val="19"/>
+              </w:rPr>
+            </w:pPr>
+            <w:r>
+              <w:rPr>
+                <w:rFonts w:ascii="Book Antiqua" w:eastAsiaTheme="minorEastAsia" w:hAnsi="Book Antiqua" w:cs="Times New Roman"/>
+                <w:b/>
+                <w:szCs w:val="19"/>
+              </w:rPr>
+              <w:t>Percorsi alternativi:</w:t>
+            </w:r>
+          </w:p>
+          <w:p>
+            <w:pPr>
+              <w:pStyle w:val="Paragrafoelenco"/>
+              <w:numPr>
+                <w:ilvl w:val="0"/>
+                <w:numId w:val="20"/>
+              </w:numPr>
+              <w:spacing w:after="40"/>
+              <w:contextualSpacing w:val="0"/>
+              <w:rPr>
+                <w:rFonts w:ascii="Book Antiqua" w:eastAsiaTheme="minorEastAsia" w:hAnsi="Book Antiqua" w:cs="Times New Roman"/>
+                <w:szCs w:val="19"/>
+              </w:rPr>
+            </w:pPr>
+            <w:r>
+              <w:rPr>
+                <w:rFonts w:ascii="Book Antiqua" w:eastAsiaTheme="minorEastAsia" w:hAnsi="Book Antiqua" w:cs="Times New Roman"/>
+                <w:szCs w:val="19"/>
+              </w:rPr>
+              <w:t>Se A1 clicca con il pulsante destro del mouse su una zona scoperta non accade nulla.</w:t>
+            </w:r>
+          </w:p>
+        </w:tc>
+      </w:tr>
+    </w:tbl>
+    <w:p>
+      <w:pPr>
+        <w:spacing w:after="0" w:line="240" w:lineRule="auto"/>
+        <w:rPr>
+          <w:rFonts w:ascii="Book Antiqua" w:eastAsiaTheme="minorEastAsia" w:hAnsi="Book Antiqua" w:cs="Times New Roman"/>
+          <w:szCs w:val="19"/>
+        </w:rPr>
+      </w:pPr>
+    </w:p>
+    <w:p>
+      <w:pPr>
+        <w:spacing w:after="0" w:line="240" w:lineRule="auto"/>
+        <w:rPr>
+          <w:rFonts w:ascii="Book Antiqua" w:eastAsiaTheme="minorEastAsia" w:hAnsi="Book Antiqua" w:cs="Times New Roman"/>
+          <w:szCs w:val="19"/>
+        </w:rPr>
+      </w:pPr>
+      <w:bookmarkStart w:id="0" w:name="_GoBack"/>
+      <w:bookmarkEnd w:id="0"/>
+    </w:p>
+    <w:p>
+      <w:pPr>
+        <w:spacing w:after="0" w:line="240" w:lineRule="auto"/>
+        <w:rPr>
+          <w:rFonts w:ascii="Book Antiqua" w:eastAsiaTheme="minorEastAsia" w:hAnsi="Book Antiqua" w:cs="Times New Roman"/>
+          <w:szCs w:val="19"/>
+        </w:rPr>
+      </w:pPr>
+    </w:p>
+    <w:tbl>
+      <w:tblPr>
+        <w:tblStyle w:val="Grigliatabella"/>
+        <w:tblW w:w="0" w:type="auto"/>
+        <w:tblLook w:val="04A0" w:firstRow="1" w:lastRow="0" w:firstColumn="1" w:lastColumn="0" w:noHBand="0" w:noVBand="1"/>
+      </w:tblPr>
+      <w:tblGrid>
+        <w:gridCol w:w="10606"/>
+      </w:tblGrid>
+      <w:tr>
+        <w:tc>
+          <w:tcPr>
+            <w:tcW w:w="10606" w:type="dxa"/>
+          </w:tcPr>
+          <w:p>
+            <w:pPr>
+              <w:spacing w:before="40" w:after="40"/>
+              <w:rPr>
+                <w:rFonts w:ascii="Book Antiqua" w:eastAsiaTheme="minorEastAsia" w:hAnsi="Book Antiqua" w:cs="Times New Roman"/>
+                <w:szCs w:val="19"/>
+              </w:rPr>
+            </w:pPr>
+            <w:r>
+              <w:rPr>
+                <w:rFonts w:ascii="Book Antiqua" w:eastAsiaTheme="minorEastAsia" w:hAnsi="Book Antiqua" w:cs="Times New Roman"/>
+                <w:b/>
+                <w:szCs w:val="19"/>
+              </w:rPr>
+              <w:t>Caso d’uso:</w:t>
+            </w:r>
+            <w:r>
+              <w:rPr>
+                <w:rFonts w:ascii="Book Antiqua" w:eastAsiaTheme="minorEastAsia" w:hAnsi="Book Antiqua" w:cs="Times New Roman"/>
+                <w:szCs w:val="19"/>
+              </w:rPr>
+              <w:t xml:space="preserve"> </w:t>
+            </w:r>
+            <w:r>
+              <w:rPr>
+                <w:rFonts w:ascii="Book Antiqua" w:eastAsiaTheme="minorEastAsia" w:hAnsi="Book Antiqua" w:cs="Times New Roman"/>
+                <w:szCs w:val="19"/>
+              </w:rPr>
+              <w:t>Scopri Zona</w:t>
+            </w:r>
+          </w:p>
+        </w:tc>
+      </w:tr>
+      <w:tr>
+        <w:tc>
+          <w:tcPr>
+            <w:tcW w:w="10606" w:type="dxa"/>
+          </w:tcPr>
+          <w:p>
+            <w:pPr>
+              <w:spacing w:before="40" w:after="40"/>
+              <w:rPr>
+                <w:rFonts w:ascii="Book Antiqua" w:eastAsiaTheme="minorEastAsia" w:hAnsi="Book Antiqua" w:cs="Times New Roman"/>
+                <w:szCs w:val="19"/>
+              </w:rPr>
+            </w:pPr>
+            <w:r>
+              <w:rPr>
+                <w:rFonts w:ascii="Book Antiqua" w:eastAsiaTheme="minorEastAsia" w:hAnsi="Book Antiqua" w:cs="Times New Roman"/>
+                <w:b/>
+                <w:szCs w:val="19"/>
+              </w:rPr>
+              <w:t>ID:</w:t>
+            </w:r>
+            <w:r>
+              <w:rPr>
+                <w:rFonts w:ascii="Book Antiqua" w:eastAsiaTheme="minorEastAsia" w:hAnsi="Book Antiqua" w:cs="Times New Roman"/>
+                <w:szCs w:val="19"/>
+              </w:rPr>
+              <w:t xml:space="preserve"> UC5</w:t>
+            </w:r>
+          </w:p>
+        </w:tc>
+      </w:tr>
+      <w:tr>
+        <w:tc>
+          <w:tcPr>
+            <w:tcW w:w="10606" w:type="dxa"/>
+          </w:tcPr>
+          <w:p>
+            <w:pPr>
+              <w:spacing w:before="40" w:after="40"/>
+              <w:rPr>
+                <w:rFonts w:ascii="Book Antiqua" w:eastAsiaTheme="minorEastAsia" w:hAnsi="Book Antiqua" w:cs="Times New Roman"/>
+                <w:szCs w:val="19"/>
+              </w:rPr>
+            </w:pPr>
+            <w:r>
+              <w:rPr>
+                <w:rFonts w:ascii="Book Antiqua" w:eastAsiaTheme="minorEastAsia" w:hAnsi="Book Antiqua" w:cs="Times New Roman"/>
+                <w:b/>
+                <w:szCs w:val="19"/>
+              </w:rPr>
+              <w:t>Attore/i:</w:t>
+            </w:r>
+            <w:r>
+              <w:rPr>
+                <w:rFonts w:ascii="Book Antiqua" w:eastAsiaTheme="minorEastAsia" w:hAnsi="Book Antiqua" w:cs="Times New Roman"/>
+                <w:szCs w:val="19"/>
+              </w:rPr>
+              <w:t xml:space="preserve"> Giocatore (A1)</w:t>
+            </w:r>
+          </w:p>
+        </w:tc>
+      </w:tr>
+      <w:tr>
+        <w:tc>
+          <w:tcPr>
+            <w:tcW w:w="10606" w:type="dxa"/>
+          </w:tcPr>
+          <w:p>
+            <w:pPr>
+              <w:spacing w:before="40" w:after="20"/>
+              <w:rPr>
+                <w:rFonts w:ascii="Book Antiqua" w:eastAsiaTheme="minorEastAsia" w:hAnsi="Book Antiqua" w:cs="Times New Roman"/>
+                <w:b/>
+                <w:szCs w:val="19"/>
+              </w:rPr>
+            </w:pPr>
+            <w:r>
+              <w:rPr>
+                <w:rFonts w:ascii="Book Antiqua" w:eastAsiaTheme="minorEastAsia" w:hAnsi="Book Antiqua" w:cs="Times New Roman"/>
+                <w:b/>
+                <w:szCs w:val="19"/>
+              </w:rPr>
+              <w:t>Precondizioni:</w:t>
+            </w:r>
+          </w:p>
+          <w:p>
+            <w:pPr>
+              <w:pStyle w:val="Paragrafoelenco"/>
+              <w:numPr>
+                <w:ilvl w:val="0"/>
+                <w:numId w:val="18"/>
+              </w:numPr>
+              <w:spacing w:after="40"/>
+              <w:contextualSpacing w:val="0"/>
+              <w:rPr>
+                <w:rFonts w:ascii="Book Antiqua" w:eastAsiaTheme="minorEastAsia" w:hAnsi="Book Antiqua" w:cs="Times New Roman"/>
+                <w:szCs w:val="19"/>
+              </w:rPr>
+            </w:pPr>
+            <w:r>
+              <w:rPr>
+                <w:rFonts w:ascii="Book Antiqua" w:eastAsiaTheme="minorEastAsia" w:hAnsi="Book Antiqua" w:cs="Times New Roman"/>
+                <w:szCs w:val="19"/>
+              </w:rPr>
+              <w:t xml:space="preserve">Il campo minato è stato visualizzato all’interno </w:t>
+            </w:r>
+            <w:r>
+              <w:rPr>
+                <w:rFonts w:ascii="Book Antiqua" w:eastAsiaTheme="minorEastAsia" w:hAnsi="Book Antiqua" w:cs="Times New Roman"/>
+                <w:szCs w:val="19"/>
+              </w:rPr>
+              <w:t>della finestra principale di gioco</w:t>
+            </w:r>
+            <w:r>
+              <w:rPr>
+                <w:rFonts w:ascii="Book Antiqua" w:eastAsiaTheme="minorEastAsia" w:hAnsi="Book Antiqua" w:cs="Times New Roman"/>
+                <w:szCs w:val="19"/>
+              </w:rPr>
+              <w:t>.</w:t>
+            </w:r>
+          </w:p>
+        </w:tc>
+      </w:tr>
+      <w:tr>
+        <w:tc>
+          <w:tcPr>
+            <w:tcW w:w="10606" w:type="dxa"/>
+          </w:tcPr>
+          <w:p>
+            <w:pPr>
+              <w:spacing w:before="40" w:after="20"/>
+              <w:rPr>
+                <w:rFonts w:ascii="Book Antiqua" w:eastAsiaTheme="minorEastAsia" w:hAnsi="Book Antiqua" w:cs="Times New Roman"/>
+                <w:b/>
+                <w:szCs w:val="19"/>
+              </w:rPr>
+            </w:pPr>
+            <w:r>
+              <w:rPr>
+                <w:rFonts w:ascii="Book Antiqua" w:eastAsiaTheme="minorEastAsia" w:hAnsi="Book Antiqua" w:cs="Times New Roman"/>
+                <w:b/>
+                <w:szCs w:val="19"/>
+              </w:rPr>
+              <w:t>Corso base degli eventi:</w:t>
+            </w:r>
+          </w:p>
+          <w:p>
+            <w:pPr>
+              <w:pStyle w:val="Paragrafoelenco"/>
+              <w:numPr>
+                <w:ilvl w:val="0"/>
+                <w:numId w:val="16"/>
+              </w:numPr>
+              <w:rPr>
+                <w:rFonts w:ascii="Book Antiqua" w:eastAsiaTheme="minorEastAsia" w:hAnsi="Book Antiqua" w:cs="Times New Roman"/>
+                <w:szCs w:val="19"/>
+              </w:rPr>
+            </w:pPr>
+            <w:r>
+              <w:rPr>
+                <w:rFonts w:ascii="Book Antiqua" w:eastAsiaTheme="minorEastAsia" w:hAnsi="Book Antiqua" w:cs="Times New Roman"/>
+                <w:szCs w:val="19"/>
+              </w:rPr>
+              <w:t>A1 clicca con il pulsante sinistro del mouse su una zona coperta e non contrassegnata.</w:t>
+            </w:r>
+          </w:p>
+          <w:p>
+            <w:pPr>
+              <w:pStyle w:val="Paragrafoelenco"/>
+              <w:numPr>
+                <w:ilvl w:val="0"/>
+                <w:numId w:val="16"/>
+              </w:numPr>
+              <w:rPr>
+                <w:rFonts w:ascii="Book Antiqua" w:eastAsiaTheme="minorEastAsia" w:hAnsi="Book Antiqua" w:cs="Times New Roman"/>
+                <w:szCs w:val="19"/>
+              </w:rPr>
+            </w:pPr>
+            <w:r>
+              <w:rPr>
+                <w:rFonts w:ascii="Book Antiqua" w:eastAsiaTheme="minorEastAsia" w:hAnsi="Book Antiqua" w:cs="Times New Roman"/>
+                <w:szCs w:val="19"/>
+              </w:rPr>
+              <w:t>Se non è stata ancora scoperta nessuna zona viene avviato il timer della partita e viene abilitata l’o</w:t>
+            </w:r>
+            <w:r>
+              <w:rPr>
+                <w:rFonts w:ascii="Book Antiqua" w:eastAsiaTheme="minorEastAsia" w:hAnsi="Book Antiqua" w:cs="Times New Roman"/>
+                <w:szCs w:val="19"/>
+              </w:rPr>
+              <w:t>pzione “Info” del menu di gioco</w:t>
+            </w:r>
+            <w:r>
+              <w:rPr>
+                <w:rFonts w:ascii="Book Antiqua" w:eastAsiaTheme="minorEastAsia" w:hAnsi="Book Antiqua" w:cs="Times New Roman"/>
+                <w:szCs w:val="19"/>
+              </w:rPr>
+              <w:t>.</w:t>
+            </w:r>
+          </w:p>
+          <w:p>
+            <w:pPr>
+              <w:pStyle w:val="Paragrafoelenco"/>
+              <w:numPr>
+                <w:ilvl w:val="0"/>
+                <w:numId w:val="16"/>
+              </w:numPr>
+              <w:rPr>
+                <w:rFonts w:ascii="Book Antiqua" w:eastAsiaTheme="minorEastAsia" w:hAnsi="Book Antiqua" w:cs="Times New Roman"/>
+                <w:szCs w:val="19"/>
+              </w:rPr>
+            </w:pPr>
+            <w:r>
+              <w:rPr>
+                <w:rFonts w:ascii="Book Antiqua" w:eastAsiaTheme="minorEastAsia" w:hAnsi="Book Antiqua" w:cs="Times New Roman"/>
+                <w:szCs w:val="19"/>
+              </w:rPr>
+              <w:t>(A) Se la zona è minata viene visualizzata una mina, viene ridotto il numero di tentativi rimanenti e viene ridotto di un’unità il contatore delle zone da contrassegnare.</w:t>
+            </w:r>
+          </w:p>
+          <w:p>
+            <w:pPr>
+              <w:pStyle w:val="Paragrafoelenco"/>
+              <w:numPr>
+                <w:ilvl w:val="0"/>
+                <w:numId w:val="22"/>
+              </w:numPr>
+              <w:rPr>
+                <w:rFonts w:ascii="Book Antiqua" w:eastAsiaTheme="minorEastAsia" w:hAnsi="Book Antiqua" w:cs="Times New Roman"/>
+                <w:szCs w:val="19"/>
+              </w:rPr>
+            </w:pPr>
+            <w:r>
+              <w:rPr>
+                <w:rFonts w:ascii="Book Antiqua" w:eastAsiaTheme="minorEastAsia" w:hAnsi="Book Antiqua" w:cs="Times New Roman"/>
+                <w:szCs w:val="19"/>
+              </w:rPr>
+              <w:t>(B) Se la zona è sicura e non ci sono mine attorno ad essa vengono scoperte le sue zone adiacenti.</w:t>
+            </w:r>
+          </w:p>
+          <w:p>
+            <w:pPr>
+              <w:pStyle w:val="Paragrafoelenco"/>
+              <w:numPr>
+                <w:ilvl w:val="0"/>
+                <w:numId w:val="23"/>
+              </w:numPr>
+              <w:spacing w:after="40"/>
+              <w:contextualSpacing w:val="0"/>
+              <w:rPr>
+                <w:rFonts w:ascii="Book Antiqua" w:eastAsiaTheme="minorEastAsia" w:hAnsi="Book Antiqua" w:cs="Times New Roman"/>
+                <w:szCs w:val="19"/>
+              </w:rPr>
+            </w:pPr>
+            <w:r>
+              <w:rPr>
+                <w:rFonts w:ascii="Book Antiqua" w:eastAsiaTheme="minorEastAsia" w:hAnsi="Book Antiqua" w:cs="Times New Roman"/>
+                <w:szCs w:val="19"/>
+              </w:rPr>
+              <w:t xml:space="preserve">(C) </w:t>
+            </w:r>
+            <w:r>
+              <w:rPr>
+                <w:rFonts w:ascii="Book Antiqua" w:eastAsiaTheme="minorEastAsia" w:hAnsi="Book Antiqua" w:cs="Times New Roman"/>
+                <w:szCs w:val="19"/>
+              </w:rPr>
+              <w:t xml:space="preserve">Se la zona è sicura </w:t>
+            </w:r>
+            <w:r>
+              <w:rPr>
+                <w:rFonts w:ascii="Book Antiqua" w:eastAsiaTheme="minorEastAsia" w:hAnsi="Book Antiqua" w:cs="Times New Roman"/>
+                <w:szCs w:val="19"/>
+              </w:rPr>
+              <w:t>ma</w:t>
+            </w:r>
+            <w:r>
+              <w:rPr>
+                <w:rFonts w:ascii="Book Antiqua" w:eastAsiaTheme="minorEastAsia" w:hAnsi="Book Antiqua" w:cs="Times New Roman"/>
+                <w:szCs w:val="19"/>
+              </w:rPr>
+              <w:t xml:space="preserve"> ci sono mine attorno ad essa viene visualizzato il numero di mine (da 1 a 8).</w:t>
+            </w:r>
+          </w:p>
+        </w:tc>
+      </w:tr>
+      <w:tr>
+        <w:tc>
+          <w:tcPr>
+            <w:tcW w:w="10606" w:type="dxa"/>
+          </w:tcPr>
+          <w:p>
+            <w:pPr>
+              <w:spacing w:before="40" w:after="20"/>
+              <w:rPr>
+                <w:rFonts w:ascii="Book Antiqua" w:eastAsiaTheme="minorEastAsia" w:hAnsi="Book Antiqua" w:cs="Times New Roman"/>
+                <w:b/>
+                <w:szCs w:val="19"/>
+              </w:rPr>
+            </w:pPr>
+            <w:proofErr w:type="spellStart"/>
+            <w:r>
+              <w:rPr>
+                <w:rFonts w:ascii="Book Antiqua" w:eastAsiaTheme="minorEastAsia" w:hAnsi="Book Antiqua" w:cs="Times New Roman"/>
+                <w:b/>
+                <w:szCs w:val="19"/>
+              </w:rPr>
+              <w:t>Postcondizioni</w:t>
+            </w:r>
+            <w:proofErr w:type="spellEnd"/>
+            <w:r>
+              <w:rPr>
+                <w:rFonts w:ascii="Book Antiqua" w:eastAsiaTheme="minorEastAsia" w:hAnsi="Book Antiqua" w:cs="Times New Roman"/>
+                <w:b/>
+                <w:szCs w:val="19"/>
+              </w:rPr>
+              <w:t>:</w:t>
+            </w:r>
+          </w:p>
+          <w:p>
+            <w:pPr>
+              <w:pStyle w:val="Paragrafoelenco"/>
+              <w:numPr>
+                <w:ilvl w:val="0"/>
+                <w:numId w:val="18"/>
+              </w:numPr>
+              <w:spacing w:after="40"/>
+              <w:contextualSpacing w:val="0"/>
+              <w:rPr>
+                <w:rFonts w:ascii="Book Antiqua" w:eastAsiaTheme="minorEastAsia" w:hAnsi="Book Antiqua" w:cs="Times New Roman"/>
+                <w:szCs w:val="19"/>
+              </w:rPr>
+            </w:pPr>
+            <w:r>
+              <w:rPr>
+                <w:rFonts w:ascii="Book Antiqua" w:eastAsiaTheme="minorEastAsia" w:hAnsi="Book Antiqua" w:cs="Times New Roman"/>
+                <w:szCs w:val="19"/>
+              </w:rPr>
+              <w:t>La zona viene scoperta.</w:t>
+            </w:r>
+          </w:p>
+        </w:tc>
+      </w:tr>
+      <w:tr>
+        <w:tc>
+          <w:tcPr>
+            <w:tcW w:w="10606" w:type="dxa"/>
+          </w:tcPr>
+          <w:p>
+            <w:pPr>
+              <w:spacing w:before="40" w:after="20"/>
+              <w:rPr>
+                <w:rFonts w:ascii="Book Antiqua" w:eastAsiaTheme="minorEastAsia" w:hAnsi="Book Antiqua" w:cs="Times New Roman"/>
+                <w:b/>
+                <w:szCs w:val="19"/>
+              </w:rPr>
+            </w:pPr>
+            <w:r>
+              <w:rPr>
+                <w:rFonts w:ascii="Book Antiqua" w:eastAsiaTheme="minorEastAsia" w:hAnsi="Book Antiqua" w:cs="Times New Roman"/>
+                <w:b/>
+                <w:szCs w:val="19"/>
+              </w:rPr>
+              <w:t>Percorsi alternativi:</w:t>
+            </w:r>
+          </w:p>
+          <w:p>
+            <w:pPr>
+              <w:pStyle w:val="Paragrafoelenco"/>
+              <w:numPr>
+                <w:ilvl w:val="0"/>
+                <w:numId w:val="23"/>
+              </w:numPr>
+              <w:rPr>
+                <w:rFonts w:ascii="Book Antiqua" w:eastAsiaTheme="minorEastAsia" w:hAnsi="Book Antiqua" w:cs="Times New Roman"/>
+                <w:szCs w:val="19"/>
+              </w:rPr>
+            </w:pPr>
+            <w:r>
+              <w:rPr>
+                <w:rFonts w:ascii="Book Antiqua" w:eastAsiaTheme="minorEastAsia" w:hAnsi="Book Antiqua" w:cs="Times New Roman"/>
+                <w:szCs w:val="19"/>
+              </w:rPr>
+              <w:t xml:space="preserve">Se A1 clicca con il pulsante </w:t>
+            </w:r>
+            <w:r>
+              <w:rPr>
+                <w:rFonts w:ascii="Book Antiqua" w:eastAsiaTheme="minorEastAsia" w:hAnsi="Book Antiqua" w:cs="Times New Roman"/>
+                <w:szCs w:val="19"/>
+              </w:rPr>
+              <w:t>sinistro</w:t>
+            </w:r>
+            <w:r>
+              <w:rPr>
+                <w:rFonts w:ascii="Book Antiqua" w:eastAsiaTheme="minorEastAsia" w:hAnsi="Book Antiqua" w:cs="Times New Roman"/>
+                <w:szCs w:val="19"/>
+              </w:rPr>
+              <w:t xml:space="preserve"> del mouse su una zona scoperta </w:t>
+            </w:r>
+            <w:r>
+              <w:rPr>
+                <w:rFonts w:ascii="Book Antiqua" w:eastAsiaTheme="minorEastAsia" w:hAnsi="Book Antiqua" w:cs="Times New Roman"/>
+                <w:szCs w:val="19"/>
+              </w:rPr>
+              <w:t xml:space="preserve">oppure contrassegnata come minata </w:t>
+            </w:r>
+            <w:r>
+              <w:rPr>
+                <w:rFonts w:ascii="Book Antiqua" w:eastAsiaTheme="minorEastAsia" w:hAnsi="Book Antiqua" w:cs="Times New Roman"/>
+                <w:szCs w:val="19"/>
+              </w:rPr>
+              <w:t>non accade nulla.</w:t>
+            </w:r>
+          </w:p>
+          <w:p>
+            <w:pPr>
+              <w:pStyle w:val="Paragrafoelenco"/>
+              <w:numPr>
+                <w:ilvl w:val="0"/>
+                <w:numId w:val="23"/>
+              </w:numPr>
+              <w:rPr>
+                <w:rFonts w:ascii="Book Antiqua" w:eastAsiaTheme="minorEastAsia" w:hAnsi="Book Antiqua" w:cs="Times New Roman"/>
+                <w:szCs w:val="19"/>
+              </w:rPr>
+            </w:pPr>
+            <w:r>
+              <w:rPr>
+                <w:rFonts w:ascii="Book Antiqua" w:eastAsiaTheme="minorEastAsia" w:hAnsi="Book Antiqua" w:cs="Times New Roman"/>
+                <w:szCs w:val="19"/>
+              </w:rPr>
+              <w:t>Se, nel punto 3A, i tentativi rimanenti raggiungono lo zero A1 perde la partita.</w:t>
+            </w:r>
+          </w:p>
+          <w:p>
+            <w:pPr>
+              <w:pStyle w:val="Paragrafoelenco"/>
+              <w:numPr>
+                <w:ilvl w:val="0"/>
+                <w:numId w:val="23"/>
+              </w:numPr>
+              <w:spacing w:after="40"/>
+              <w:contextualSpacing w:val="0"/>
+              <w:rPr>
+                <w:rFonts w:ascii="Book Antiqua" w:eastAsiaTheme="minorEastAsia" w:hAnsi="Book Antiqua" w:cs="Times New Roman"/>
+                <w:szCs w:val="19"/>
+              </w:rPr>
+            </w:pPr>
+            <w:r>
+              <w:rPr>
+                <w:rFonts w:ascii="Book Antiqua" w:eastAsiaTheme="minorEastAsia" w:hAnsi="Book Antiqua" w:cs="Times New Roman"/>
+                <w:szCs w:val="19"/>
+              </w:rPr>
+              <w:t>Se</w:t>
+            </w:r>
+            <w:r>
+              <w:rPr>
+                <w:rFonts w:ascii="Book Antiqua" w:eastAsiaTheme="minorEastAsia" w:hAnsi="Book Antiqua" w:cs="Times New Roman"/>
+                <w:szCs w:val="19"/>
+              </w:rPr>
+              <w:t>, nel punto 3B oppure 3C,</w:t>
+            </w:r>
+            <w:r>
+              <w:rPr>
+                <w:rFonts w:ascii="Book Antiqua" w:eastAsiaTheme="minorEastAsia" w:hAnsi="Book Antiqua" w:cs="Times New Roman"/>
+                <w:szCs w:val="19"/>
+              </w:rPr>
+              <w:t xml:space="preserve"> si scopre l’ultima </w:t>
+            </w:r>
+            <w:r>
+              <w:rPr>
+                <w:rFonts w:ascii="Book Antiqua" w:eastAsiaTheme="minorEastAsia" w:hAnsi="Book Antiqua" w:cs="Times New Roman"/>
+                <w:szCs w:val="19"/>
+              </w:rPr>
+              <w:t xml:space="preserve">zona sicura del campo minato A1 </w:t>
+            </w:r>
+            <w:r>
+              <w:rPr>
+                <w:rFonts w:ascii="Book Antiqua" w:eastAsiaTheme="minorEastAsia" w:hAnsi="Book Antiqua" w:cs="Times New Roman"/>
+                <w:szCs w:val="19"/>
+              </w:rPr>
+              <w:t>vince la partita.</w:t>
+            </w:r>
+          </w:p>
+        </w:tc>
+      </w:tr>
+    </w:tbl>
+    <w:p>
+      <w:pPr>
+        <w:spacing w:after="0" w:line="240" w:lineRule="auto"/>
+        <w:ind w:left="822" w:hanging="822"/>
+        <w:rPr>
+          <w:rFonts w:ascii="Book Antiqua" w:eastAsiaTheme="minorEastAsia" w:hAnsi="Book Antiqua" w:cs="Times New Roman"/>
+          <w:b/>
+          <w:szCs w:val="19"/>
+        </w:rPr>
+      </w:pPr>
+    </w:p>
+    <w:p>
+      <w:pPr>
+        <w:spacing w:after="0" w:line="240" w:lineRule="auto"/>
+        <w:ind w:left="822" w:hanging="822"/>
+        <w:rPr>
+          <w:rFonts w:ascii="Book Antiqua" w:eastAsiaTheme="minorEastAsia" w:hAnsi="Book Antiqua" w:cs="Times New Roman"/>
+          <w:szCs w:val="19"/>
+        </w:rPr>
+      </w:pPr>
+      <w:r>
+        <w:rPr>
+          <w:rFonts w:ascii="Book Antiqua" w:eastAsiaTheme="minorEastAsia" w:hAnsi="Book Antiqua" w:cs="Times New Roman"/>
+          <w:b/>
+          <w:szCs w:val="19"/>
+        </w:rPr>
+        <w:t>NOTA</w:t>
+      </w:r>
+      <w:r>
+        <w:rPr>
+          <w:rFonts w:ascii="Book Antiqua" w:eastAsiaTheme="minorEastAsia" w:hAnsi="Book Antiqua" w:cs="Times New Roman"/>
+          <w:szCs w:val="19"/>
+        </w:rPr>
+        <w:t xml:space="preserve">: </w:t>
+      </w:r>
+      <w:r>
+        <w:rPr>
+          <w:rFonts w:ascii="Book Antiqua" w:eastAsiaTheme="minorEastAsia" w:hAnsi="Book Antiqua" w:cs="Times New Roman"/>
+          <w:szCs w:val="19"/>
+        </w:rPr>
+        <w:t>P</w:t>
+      </w:r>
+      <w:r>
+        <w:rPr>
+          <w:rFonts w:ascii="Book Antiqua" w:eastAsiaTheme="minorEastAsia" w:hAnsi="Book Antiqua" w:cs="Times New Roman"/>
+          <w:szCs w:val="19"/>
+        </w:rPr>
+        <w:t xml:space="preserve">er i punti 3A, 3B e 3C si è </w:t>
+      </w:r>
+      <w:r>
+        <w:rPr>
+          <w:rFonts w:ascii="Book Antiqua" w:eastAsiaTheme="minorEastAsia" w:hAnsi="Book Antiqua" w:cs="Times New Roman"/>
+          <w:szCs w:val="19"/>
+        </w:rPr>
+        <w:t xml:space="preserve">deciso di </w:t>
+      </w:r>
+      <w:r>
+        <w:rPr>
+          <w:rFonts w:ascii="Book Antiqua" w:eastAsiaTheme="minorEastAsia" w:hAnsi="Book Antiqua" w:cs="Times New Roman"/>
+          <w:szCs w:val="19"/>
+        </w:rPr>
+        <w:t>utilizzata questa dicitura allo scopo di evidenziare il fatto che solamente una di queste alternative viene necessariamente eseguita ogni volta che il caso d’uso UC5 viene eseguito.</w:t>
+      </w:r>
+    </w:p>
+    <w:p>
+      <w:pPr>
+        <w:spacing w:after="0" w:line="240" w:lineRule="auto"/>
+        <w:ind w:left="822" w:hanging="822"/>
+        <w:rPr>
+          <w:rFonts w:ascii="Book Antiqua" w:eastAsiaTheme="minorEastAsia" w:hAnsi="Book Antiqua" w:cs="Times New Roman"/>
+          <w:szCs w:val="19"/>
+        </w:rPr>
+      </w:pPr>
+    </w:p>
+    <w:p>
+      <w:pPr>
         <w:rPr>
           <w:rFonts w:ascii="Book Antiqua" w:eastAsiaTheme="minorEastAsia" w:hAnsi="Book Antiqua" w:cs="Times New Roman"/>
           <w:szCs w:val="19"/>
@@ -3266,7 +5817,7 @@
       </w:r>
     </w:p>
     <w:sectPr>
-      <w:footerReference w:type="default" r:id="rId10"/>
+      <w:footerReference w:type="default" r:id="rId11"/>
       <w:pgSz w:w="11906" w:h="16838"/>
       <w:pgMar w:top="720" w:right="720" w:bottom="720" w:left="720" w:header="567" w:footer="567" w:gutter="0"/>
       <w:cols w:space="708"/>
@@ -3340,6 +5891,790 @@
 <file path=word/numbering.xml><?xml version="1.0" encoding="utf-8"?>
 <w:numbering xmlns:wpc="http://schemas.microsoft.com/office/word/2010/wordprocessingCanvas" xmlns:mc="http://schemas.openxmlformats.org/markup-compatibility/2006" xmlns:o="urn:schemas-microsoft-com:office:office" xmlns:r="http://schemas.openxmlformats.org/officeDocument/2006/relationships" xmlns:m="http://schemas.openxmlformats.org/officeDocument/2006/math" xmlns:v="urn:schemas-microsoft-com:vml" xmlns:wp14="http://schemas.microsoft.com/office/word/2010/wordprocessingDrawing" xmlns:wp="http://schemas.openxmlformats.org/drawingml/2006/wordprocessingDrawing" xmlns:w10="urn:schemas-microsoft-com:office:word" xmlns:w="http://schemas.openxmlformats.org/wordprocessingml/2006/main" xmlns:w14="http://schemas.microsoft.com/office/word/2010/wordml" xmlns:wpg="http://schemas.microsoft.com/office/word/2010/wordprocessingGroup" xmlns:wpi="http://schemas.microsoft.com/office/word/2010/wordprocessingInk" xmlns:wne="http://schemas.microsoft.com/office/word/2006/wordml" xmlns:wps="http://schemas.microsoft.com/office/word/2010/wordprocessingShape" mc:Ignorable="w14 wp14">
   <w:abstractNum w:abstractNumId="0">
+    <w:nsid w:val="01C22FDD"/>
+    <w:multiLevelType w:val="hybridMultilevel"/>
+    <w:tmpl w:val="F2462662"/>
+    <w:lvl w:ilvl="0" w:tplc="32CC2BFE">
+      <w:start w:val="3"/>
+      <w:numFmt w:val="decimal"/>
+      <w:lvlText w:val="%1."/>
+      <w:lvlJc w:val="left"/>
+      <w:pPr>
+        <w:ind w:left="454" w:hanging="397"/>
+      </w:pPr>
+      <w:rPr>
+        <w:rFonts w:hint="default"/>
+      </w:rPr>
+    </w:lvl>
+    <w:lvl w:ilvl="1" w:tplc="04100019" w:tentative="1">
+      <w:start w:val="1"/>
+      <w:numFmt w:val="lowerLetter"/>
+      <w:lvlText w:val="%2."/>
+      <w:lvlJc w:val="left"/>
+      <w:pPr>
+        <w:ind w:left="1440" w:hanging="360"/>
+      </w:pPr>
+    </w:lvl>
+    <w:lvl w:ilvl="2" w:tplc="0410001B" w:tentative="1">
+      <w:start w:val="1"/>
+      <w:numFmt w:val="lowerRoman"/>
+      <w:lvlText w:val="%3."/>
+      <w:lvlJc w:val="right"/>
+      <w:pPr>
+        <w:ind w:left="2160" w:hanging="180"/>
+      </w:pPr>
+    </w:lvl>
+    <w:lvl w:ilvl="3" w:tplc="0410000F" w:tentative="1">
+      <w:start w:val="1"/>
+      <w:numFmt w:val="decimal"/>
+      <w:lvlText w:val="%4."/>
+      <w:lvlJc w:val="left"/>
+      <w:pPr>
+        <w:ind w:left="2880" w:hanging="360"/>
+      </w:pPr>
+    </w:lvl>
+    <w:lvl w:ilvl="4" w:tplc="04100019" w:tentative="1">
+      <w:start w:val="1"/>
+      <w:numFmt w:val="lowerLetter"/>
+      <w:lvlText w:val="%5."/>
+      <w:lvlJc w:val="left"/>
+      <w:pPr>
+        <w:ind w:left="3600" w:hanging="360"/>
+      </w:pPr>
+    </w:lvl>
+    <w:lvl w:ilvl="5" w:tplc="0410001B" w:tentative="1">
+      <w:start w:val="1"/>
+      <w:numFmt w:val="lowerRoman"/>
+      <w:lvlText w:val="%6."/>
+      <w:lvlJc w:val="right"/>
+      <w:pPr>
+        <w:ind w:left="4320" w:hanging="180"/>
+      </w:pPr>
+    </w:lvl>
+    <w:lvl w:ilvl="6" w:tplc="0410000F" w:tentative="1">
+      <w:start w:val="1"/>
+      <w:numFmt w:val="decimal"/>
+      <w:lvlText w:val="%7."/>
+      <w:lvlJc w:val="left"/>
+      <w:pPr>
+        <w:ind w:left="5040" w:hanging="360"/>
+      </w:pPr>
+    </w:lvl>
+    <w:lvl w:ilvl="7" w:tplc="04100019" w:tentative="1">
+      <w:start w:val="1"/>
+      <w:numFmt w:val="lowerLetter"/>
+      <w:lvlText w:val="%8."/>
+      <w:lvlJc w:val="left"/>
+      <w:pPr>
+        <w:ind w:left="5760" w:hanging="360"/>
+      </w:pPr>
+    </w:lvl>
+    <w:lvl w:ilvl="8" w:tplc="0410001B" w:tentative="1">
+      <w:start w:val="1"/>
+      <w:numFmt w:val="lowerRoman"/>
+      <w:lvlText w:val="%9."/>
+      <w:lvlJc w:val="right"/>
+      <w:pPr>
+        <w:ind w:left="6480" w:hanging="180"/>
+      </w:pPr>
+    </w:lvl>
+  </w:abstractNum>
+  <w:abstractNum w:abstractNumId="1">
+    <w:nsid w:val="08DA52C9"/>
+    <w:multiLevelType w:val="hybridMultilevel"/>
+    <w:tmpl w:val="C8061B48"/>
+    <w:lvl w:ilvl="0" w:tplc="F8580748">
+      <w:start w:val="1"/>
+      <w:numFmt w:val="decimal"/>
+      <w:lvlText w:val="%1."/>
+      <w:lvlJc w:val="left"/>
+      <w:pPr>
+        <w:ind w:left="454" w:hanging="397"/>
+      </w:pPr>
+      <w:rPr>
+        <w:rFonts w:hint="default"/>
+      </w:rPr>
+    </w:lvl>
+    <w:lvl w:ilvl="1" w:tplc="04100019" w:tentative="1">
+      <w:start w:val="1"/>
+      <w:numFmt w:val="lowerLetter"/>
+      <w:lvlText w:val="%2."/>
+      <w:lvlJc w:val="left"/>
+      <w:pPr>
+        <w:ind w:left="1497" w:hanging="360"/>
+      </w:pPr>
+    </w:lvl>
+    <w:lvl w:ilvl="2" w:tplc="0410001B" w:tentative="1">
+      <w:start w:val="1"/>
+      <w:numFmt w:val="lowerRoman"/>
+      <w:lvlText w:val="%3."/>
+      <w:lvlJc w:val="right"/>
+      <w:pPr>
+        <w:ind w:left="2217" w:hanging="180"/>
+      </w:pPr>
+    </w:lvl>
+    <w:lvl w:ilvl="3" w:tplc="0410000F" w:tentative="1">
+      <w:start w:val="1"/>
+      <w:numFmt w:val="decimal"/>
+      <w:lvlText w:val="%4."/>
+      <w:lvlJc w:val="left"/>
+      <w:pPr>
+        <w:ind w:left="2937" w:hanging="360"/>
+      </w:pPr>
+    </w:lvl>
+    <w:lvl w:ilvl="4" w:tplc="04100019" w:tentative="1">
+      <w:start w:val="1"/>
+      <w:numFmt w:val="lowerLetter"/>
+      <w:lvlText w:val="%5."/>
+      <w:lvlJc w:val="left"/>
+      <w:pPr>
+        <w:ind w:left="3657" w:hanging="360"/>
+      </w:pPr>
+    </w:lvl>
+    <w:lvl w:ilvl="5" w:tplc="0410001B" w:tentative="1">
+      <w:start w:val="1"/>
+      <w:numFmt w:val="lowerRoman"/>
+      <w:lvlText w:val="%6."/>
+      <w:lvlJc w:val="right"/>
+      <w:pPr>
+        <w:ind w:left="4377" w:hanging="180"/>
+      </w:pPr>
+    </w:lvl>
+    <w:lvl w:ilvl="6" w:tplc="0410000F" w:tentative="1">
+      <w:start w:val="1"/>
+      <w:numFmt w:val="decimal"/>
+      <w:lvlText w:val="%7."/>
+      <w:lvlJc w:val="left"/>
+      <w:pPr>
+        <w:ind w:left="5097" w:hanging="360"/>
+      </w:pPr>
+    </w:lvl>
+    <w:lvl w:ilvl="7" w:tplc="04100019" w:tentative="1">
+      <w:start w:val="1"/>
+      <w:numFmt w:val="lowerLetter"/>
+      <w:lvlText w:val="%8."/>
+      <w:lvlJc w:val="left"/>
+      <w:pPr>
+        <w:ind w:left="5817" w:hanging="360"/>
+      </w:pPr>
+    </w:lvl>
+    <w:lvl w:ilvl="8" w:tplc="0410001B" w:tentative="1">
+      <w:start w:val="1"/>
+      <w:numFmt w:val="lowerRoman"/>
+      <w:lvlText w:val="%9."/>
+      <w:lvlJc w:val="right"/>
+      <w:pPr>
+        <w:ind w:left="6537" w:hanging="180"/>
+      </w:pPr>
+    </w:lvl>
+  </w:abstractNum>
+  <w:abstractNum w:abstractNumId="2">
+    <w:nsid w:val="12A279A4"/>
+    <w:multiLevelType w:val="hybridMultilevel"/>
+    <w:tmpl w:val="1E8EAE84"/>
+    <w:lvl w:ilvl="0" w:tplc="DD2472E4">
+      <w:start w:val="1"/>
+      <w:numFmt w:val="bullet"/>
+      <w:lvlText w:val=""/>
+      <w:lvlJc w:val="left"/>
+      <w:pPr>
+        <w:ind w:left="454" w:hanging="397"/>
+      </w:pPr>
+      <w:rPr>
+        <w:rFonts w:ascii="Symbol" w:hAnsi="Symbol" w:hint="default"/>
+      </w:rPr>
+    </w:lvl>
+    <w:lvl w:ilvl="1" w:tplc="04100003" w:tentative="1">
+      <w:start w:val="1"/>
+      <w:numFmt w:val="bullet"/>
+      <w:lvlText w:val="o"/>
+      <w:lvlJc w:val="left"/>
+      <w:pPr>
+        <w:ind w:left="1440" w:hanging="360"/>
+      </w:pPr>
+      <w:rPr>
+        <w:rFonts w:ascii="Courier New" w:hAnsi="Courier New" w:cs="Courier New" w:hint="default"/>
+      </w:rPr>
+    </w:lvl>
+    <w:lvl w:ilvl="2" w:tplc="04100005" w:tentative="1">
+      <w:start w:val="1"/>
+      <w:numFmt w:val="bullet"/>
+      <w:lvlText w:val=""/>
+      <w:lvlJc w:val="left"/>
+      <w:pPr>
+        <w:ind w:left="2160" w:hanging="360"/>
+      </w:pPr>
+      <w:rPr>
+        <w:rFonts w:ascii="Wingdings" w:hAnsi="Wingdings" w:hint="default"/>
+      </w:rPr>
+    </w:lvl>
+    <w:lvl w:ilvl="3" w:tplc="04100001" w:tentative="1">
+      <w:start w:val="1"/>
+      <w:numFmt w:val="bullet"/>
+      <w:lvlText w:val=""/>
+      <w:lvlJc w:val="left"/>
+      <w:pPr>
+        <w:ind w:left="2880" w:hanging="360"/>
+      </w:pPr>
+      <w:rPr>
+        <w:rFonts w:ascii="Symbol" w:hAnsi="Symbol" w:hint="default"/>
+      </w:rPr>
+    </w:lvl>
+    <w:lvl w:ilvl="4" w:tplc="04100003" w:tentative="1">
+      <w:start w:val="1"/>
+      <w:numFmt w:val="bullet"/>
+      <w:lvlText w:val="o"/>
+      <w:lvlJc w:val="left"/>
+      <w:pPr>
+        <w:ind w:left="3600" w:hanging="360"/>
+      </w:pPr>
+      <w:rPr>
+        <w:rFonts w:ascii="Courier New" w:hAnsi="Courier New" w:cs="Courier New" w:hint="default"/>
+      </w:rPr>
+    </w:lvl>
+    <w:lvl w:ilvl="5" w:tplc="04100005" w:tentative="1">
+      <w:start w:val="1"/>
+      <w:numFmt w:val="bullet"/>
+      <w:lvlText w:val=""/>
+      <w:lvlJc w:val="left"/>
+      <w:pPr>
+        <w:ind w:left="4320" w:hanging="360"/>
+      </w:pPr>
+      <w:rPr>
+        <w:rFonts w:ascii="Wingdings" w:hAnsi="Wingdings" w:hint="default"/>
+      </w:rPr>
+    </w:lvl>
+    <w:lvl w:ilvl="6" w:tplc="04100001" w:tentative="1">
+      <w:start w:val="1"/>
+      <w:numFmt w:val="bullet"/>
+      <w:lvlText w:val=""/>
+      <w:lvlJc w:val="left"/>
+      <w:pPr>
+        <w:ind w:left="5040" w:hanging="360"/>
+      </w:pPr>
+      <w:rPr>
+        <w:rFonts w:ascii="Symbol" w:hAnsi="Symbol" w:hint="default"/>
+      </w:rPr>
+    </w:lvl>
+    <w:lvl w:ilvl="7" w:tplc="04100003" w:tentative="1">
+      <w:start w:val="1"/>
+      <w:numFmt w:val="bullet"/>
+      <w:lvlText w:val="o"/>
+      <w:lvlJc w:val="left"/>
+      <w:pPr>
+        <w:ind w:left="5760" w:hanging="360"/>
+      </w:pPr>
+      <w:rPr>
+        <w:rFonts w:ascii="Courier New" w:hAnsi="Courier New" w:cs="Courier New" w:hint="default"/>
+      </w:rPr>
+    </w:lvl>
+    <w:lvl w:ilvl="8" w:tplc="04100005" w:tentative="1">
+      <w:start w:val="1"/>
+      <w:numFmt w:val="bullet"/>
+      <w:lvlText w:val=""/>
+      <w:lvlJc w:val="left"/>
+      <w:pPr>
+        <w:ind w:left="6480" w:hanging="360"/>
+      </w:pPr>
+      <w:rPr>
+        <w:rFonts w:ascii="Wingdings" w:hAnsi="Wingdings" w:hint="default"/>
+      </w:rPr>
+    </w:lvl>
+  </w:abstractNum>
+  <w:abstractNum w:abstractNumId="3">
+    <w:nsid w:val="143C68B7"/>
+    <w:multiLevelType w:val="hybridMultilevel"/>
+    <w:tmpl w:val="14CC2A2C"/>
+    <w:lvl w:ilvl="0" w:tplc="C50018EA">
+      <w:start w:val="3"/>
+      <w:numFmt w:val="decimal"/>
+      <w:lvlText w:val="%1."/>
+      <w:lvlJc w:val="left"/>
+      <w:pPr>
+        <w:ind w:left="454" w:hanging="397"/>
+      </w:pPr>
+      <w:rPr>
+        <w:rFonts w:hint="default"/>
+      </w:rPr>
+    </w:lvl>
+    <w:lvl w:ilvl="1" w:tplc="04100019" w:tentative="1">
+      <w:start w:val="1"/>
+      <w:numFmt w:val="lowerLetter"/>
+      <w:lvlText w:val="%2."/>
+      <w:lvlJc w:val="left"/>
+      <w:pPr>
+        <w:ind w:left="1440" w:hanging="360"/>
+      </w:pPr>
+    </w:lvl>
+    <w:lvl w:ilvl="2" w:tplc="0410001B" w:tentative="1">
+      <w:start w:val="1"/>
+      <w:numFmt w:val="lowerRoman"/>
+      <w:lvlText w:val="%3."/>
+      <w:lvlJc w:val="right"/>
+      <w:pPr>
+        <w:ind w:left="2160" w:hanging="180"/>
+      </w:pPr>
+    </w:lvl>
+    <w:lvl w:ilvl="3" w:tplc="0410000F" w:tentative="1">
+      <w:start w:val="1"/>
+      <w:numFmt w:val="decimal"/>
+      <w:lvlText w:val="%4."/>
+      <w:lvlJc w:val="left"/>
+      <w:pPr>
+        <w:ind w:left="2880" w:hanging="360"/>
+      </w:pPr>
+    </w:lvl>
+    <w:lvl w:ilvl="4" w:tplc="04100019" w:tentative="1">
+      <w:start w:val="1"/>
+      <w:numFmt w:val="lowerLetter"/>
+      <w:lvlText w:val="%5."/>
+      <w:lvlJc w:val="left"/>
+      <w:pPr>
+        <w:ind w:left="3600" w:hanging="360"/>
+      </w:pPr>
+    </w:lvl>
+    <w:lvl w:ilvl="5" w:tplc="0410001B" w:tentative="1">
+      <w:start w:val="1"/>
+      <w:numFmt w:val="lowerRoman"/>
+      <w:lvlText w:val="%6."/>
+      <w:lvlJc w:val="right"/>
+      <w:pPr>
+        <w:ind w:left="4320" w:hanging="180"/>
+      </w:pPr>
+    </w:lvl>
+    <w:lvl w:ilvl="6" w:tplc="0410000F" w:tentative="1">
+      <w:start w:val="1"/>
+      <w:numFmt w:val="decimal"/>
+      <w:lvlText w:val="%7."/>
+      <w:lvlJc w:val="left"/>
+      <w:pPr>
+        <w:ind w:left="5040" w:hanging="360"/>
+      </w:pPr>
+    </w:lvl>
+    <w:lvl w:ilvl="7" w:tplc="04100019" w:tentative="1">
+      <w:start w:val="1"/>
+      <w:numFmt w:val="lowerLetter"/>
+      <w:lvlText w:val="%8."/>
+      <w:lvlJc w:val="left"/>
+      <w:pPr>
+        <w:ind w:left="5760" w:hanging="360"/>
+      </w:pPr>
+    </w:lvl>
+    <w:lvl w:ilvl="8" w:tplc="0410001B" w:tentative="1">
+      <w:start w:val="1"/>
+      <w:numFmt w:val="lowerRoman"/>
+      <w:lvlText w:val="%9."/>
+      <w:lvlJc w:val="right"/>
+      <w:pPr>
+        <w:ind w:left="6480" w:hanging="180"/>
+      </w:pPr>
+    </w:lvl>
+  </w:abstractNum>
+  <w:abstractNum w:abstractNumId="4">
+    <w:nsid w:val="19B15BCC"/>
+    <w:multiLevelType w:val="hybridMultilevel"/>
+    <w:tmpl w:val="9BB28004"/>
+    <w:lvl w:ilvl="0" w:tplc="F5AC6D7E">
+      <w:start w:val="1"/>
+      <w:numFmt w:val="bullet"/>
+      <w:lvlText w:val=""/>
+      <w:lvlJc w:val="left"/>
+      <w:pPr>
+        <w:ind w:left="454" w:hanging="397"/>
+      </w:pPr>
+      <w:rPr>
+        <w:rFonts w:ascii="Symbol" w:hAnsi="Symbol" w:hint="default"/>
+      </w:rPr>
+    </w:lvl>
+    <w:lvl w:ilvl="1" w:tplc="04100003" w:tentative="1">
+      <w:start w:val="1"/>
+      <w:numFmt w:val="bullet"/>
+      <w:lvlText w:val="o"/>
+      <w:lvlJc w:val="left"/>
+      <w:pPr>
+        <w:ind w:left="1497" w:hanging="360"/>
+      </w:pPr>
+      <w:rPr>
+        <w:rFonts w:ascii="Courier New" w:hAnsi="Courier New" w:cs="Courier New" w:hint="default"/>
+      </w:rPr>
+    </w:lvl>
+    <w:lvl w:ilvl="2" w:tplc="04100005" w:tentative="1">
+      <w:start w:val="1"/>
+      <w:numFmt w:val="bullet"/>
+      <w:lvlText w:val=""/>
+      <w:lvlJc w:val="left"/>
+      <w:pPr>
+        <w:ind w:left="2217" w:hanging="360"/>
+      </w:pPr>
+      <w:rPr>
+        <w:rFonts w:ascii="Wingdings" w:hAnsi="Wingdings" w:hint="default"/>
+      </w:rPr>
+    </w:lvl>
+    <w:lvl w:ilvl="3" w:tplc="04100001" w:tentative="1">
+      <w:start w:val="1"/>
+      <w:numFmt w:val="bullet"/>
+      <w:lvlText w:val=""/>
+      <w:lvlJc w:val="left"/>
+      <w:pPr>
+        <w:ind w:left="2937" w:hanging="360"/>
+      </w:pPr>
+      <w:rPr>
+        <w:rFonts w:ascii="Symbol" w:hAnsi="Symbol" w:hint="default"/>
+      </w:rPr>
+    </w:lvl>
+    <w:lvl w:ilvl="4" w:tplc="04100003" w:tentative="1">
+      <w:start w:val="1"/>
+      <w:numFmt w:val="bullet"/>
+      <w:lvlText w:val="o"/>
+      <w:lvlJc w:val="left"/>
+      <w:pPr>
+        <w:ind w:left="3657" w:hanging="360"/>
+      </w:pPr>
+      <w:rPr>
+        <w:rFonts w:ascii="Courier New" w:hAnsi="Courier New" w:cs="Courier New" w:hint="default"/>
+      </w:rPr>
+    </w:lvl>
+    <w:lvl w:ilvl="5" w:tplc="04100005" w:tentative="1">
+      <w:start w:val="1"/>
+      <w:numFmt w:val="bullet"/>
+      <w:lvlText w:val=""/>
+      <w:lvlJc w:val="left"/>
+      <w:pPr>
+        <w:ind w:left="4377" w:hanging="360"/>
+      </w:pPr>
+      <w:rPr>
+        <w:rFonts w:ascii="Wingdings" w:hAnsi="Wingdings" w:hint="default"/>
+      </w:rPr>
+    </w:lvl>
+    <w:lvl w:ilvl="6" w:tplc="04100001" w:tentative="1">
+      <w:start w:val="1"/>
+      <w:numFmt w:val="bullet"/>
+      <w:lvlText w:val=""/>
+      <w:lvlJc w:val="left"/>
+      <w:pPr>
+        <w:ind w:left="5097" w:hanging="360"/>
+      </w:pPr>
+      <w:rPr>
+        <w:rFonts w:ascii="Symbol" w:hAnsi="Symbol" w:hint="default"/>
+      </w:rPr>
+    </w:lvl>
+    <w:lvl w:ilvl="7" w:tplc="04100003" w:tentative="1">
+      <w:start w:val="1"/>
+      <w:numFmt w:val="bullet"/>
+      <w:lvlText w:val="o"/>
+      <w:lvlJc w:val="left"/>
+      <w:pPr>
+        <w:ind w:left="5817" w:hanging="360"/>
+      </w:pPr>
+      <w:rPr>
+        <w:rFonts w:ascii="Courier New" w:hAnsi="Courier New" w:cs="Courier New" w:hint="default"/>
+      </w:rPr>
+    </w:lvl>
+    <w:lvl w:ilvl="8" w:tplc="04100005" w:tentative="1">
+      <w:start w:val="1"/>
+      <w:numFmt w:val="bullet"/>
+      <w:lvlText w:val=""/>
+      <w:lvlJc w:val="left"/>
+      <w:pPr>
+        <w:ind w:left="6537" w:hanging="360"/>
+      </w:pPr>
+      <w:rPr>
+        <w:rFonts w:ascii="Wingdings" w:hAnsi="Wingdings" w:hint="default"/>
+      </w:rPr>
+    </w:lvl>
+  </w:abstractNum>
+  <w:abstractNum w:abstractNumId="5">
+    <w:nsid w:val="1A8E74FA"/>
+    <w:multiLevelType w:val="hybridMultilevel"/>
+    <w:tmpl w:val="D592F802"/>
+    <w:lvl w:ilvl="0" w:tplc="75A8473A">
+      <w:start w:val="1"/>
+      <w:numFmt w:val="decimal"/>
+      <w:lvlText w:val="%1."/>
+      <w:lvlJc w:val="left"/>
+      <w:pPr>
+        <w:ind w:left="454" w:hanging="397"/>
+      </w:pPr>
+      <w:rPr>
+        <w:rFonts w:hint="default"/>
+      </w:rPr>
+    </w:lvl>
+    <w:lvl w:ilvl="1" w:tplc="04100019" w:tentative="1">
+      <w:start w:val="1"/>
+      <w:numFmt w:val="lowerLetter"/>
+      <w:lvlText w:val="%2."/>
+      <w:lvlJc w:val="left"/>
+      <w:pPr>
+        <w:ind w:left="1440" w:hanging="360"/>
+      </w:pPr>
+    </w:lvl>
+    <w:lvl w:ilvl="2" w:tplc="0410001B" w:tentative="1">
+      <w:start w:val="1"/>
+      <w:numFmt w:val="lowerRoman"/>
+      <w:lvlText w:val="%3."/>
+      <w:lvlJc w:val="right"/>
+      <w:pPr>
+        <w:ind w:left="2160" w:hanging="180"/>
+      </w:pPr>
+    </w:lvl>
+    <w:lvl w:ilvl="3" w:tplc="0410000F" w:tentative="1">
+      <w:start w:val="1"/>
+      <w:numFmt w:val="decimal"/>
+      <w:lvlText w:val="%4."/>
+      <w:lvlJc w:val="left"/>
+      <w:pPr>
+        <w:ind w:left="2880" w:hanging="360"/>
+      </w:pPr>
+    </w:lvl>
+    <w:lvl w:ilvl="4" w:tplc="04100019" w:tentative="1">
+      <w:start w:val="1"/>
+      <w:numFmt w:val="lowerLetter"/>
+      <w:lvlText w:val="%5."/>
+      <w:lvlJc w:val="left"/>
+      <w:pPr>
+        <w:ind w:left="3600" w:hanging="360"/>
+      </w:pPr>
+    </w:lvl>
+    <w:lvl w:ilvl="5" w:tplc="0410001B" w:tentative="1">
+      <w:start w:val="1"/>
+      <w:numFmt w:val="lowerRoman"/>
+      <w:lvlText w:val="%6."/>
+      <w:lvlJc w:val="right"/>
+      <w:pPr>
+        <w:ind w:left="4320" w:hanging="180"/>
+      </w:pPr>
+    </w:lvl>
+    <w:lvl w:ilvl="6" w:tplc="0410000F" w:tentative="1">
+      <w:start w:val="1"/>
+      <w:numFmt w:val="decimal"/>
+      <w:lvlText w:val="%7."/>
+      <w:lvlJc w:val="left"/>
+      <w:pPr>
+        <w:ind w:left="5040" w:hanging="360"/>
+      </w:pPr>
+    </w:lvl>
+    <w:lvl w:ilvl="7" w:tplc="04100019" w:tentative="1">
+      <w:start w:val="1"/>
+      <w:numFmt w:val="lowerLetter"/>
+      <w:lvlText w:val="%8."/>
+      <w:lvlJc w:val="left"/>
+      <w:pPr>
+        <w:ind w:left="5760" w:hanging="360"/>
+      </w:pPr>
+    </w:lvl>
+    <w:lvl w:ilvl="8" w:tplc="0410001B" w:tentative="1">
+      <w:start w:val="1"/>
+      <w:numFmt w:val="lowerRoman"/>
+      <w:lvlText w:val="%9."/>
+      <w:lvlJc w:val="right"/>
+      <w:pPr>
+        <w:ind w:left="6480" w:hanging="180"/>
+      </w:pPr>
+    </w:lvl>
+  </w:abstractNum>
+  <w:abstractNum w:abstractNumId="6">
+    <w:nsid w:val="2B6C78CC"/>
+    <w:multiLevelType w:val="hybridMultilevel"/>
+    <w:tmpl w:val="2D9AC1D2"/>
+    <w:lvl w:ilvl="0" w:tplc="18A84114">
+      <w:start w:val="1"/>
+      <w:numFmt w:val="bullet"/>
+      <w:lvlText w:val=""/>
+      <w:lvlJc w:val="left"/>
+      <w:pPr>
+        <w:ind w:left="454" w:hanging="397"/>
+      </w:pPr>
+      <w:rPr>
+        <w:rFonts w:ascii="Symbol" w:hAnsi="Symbol" w:hint="default"/>
+      </w:rPr>
+    </w:lvl>
+    <w:lvl w:ilvl="1" w:tplc="04100003" w:tentative="1">
+      <w:start w:val="1"/>
+      <w:numFmt w:val="bullet"/>
+      <w:lvlText w:val="o"/>
+      <w:lvlJc w:val="left"/>
+      <w:pPr>
+        <w:ind w:left="1497" w:hanging="360"/>
+      </w:pPr>
+      <w:rPr>
+        <w:rFonts w:ascii="Courier New" w:hAnsi="Courier New" w:cs="Courier New" w:hint="default"/>
+      </w:rPr>
+    </w:lvl>
+    <w:lvl w:ilvl="2" w:tplc="04100005" w:tentative="1">
+      <w:start w:val="1"/>
+      <w:numFmt w:val="bullet"/>
+      <w:lvlText w:val=""/>
+      <w:lvlJc w:val="left"/>
+      <w:pPr>
+        <w:ind w:left="2217" w:hanging="360"/>
+      </w:pPr>
+      <w:rPr>
+        <w:rFonts w:ascii="Wingdings" w:hAnsi="Wingdings" w:hint="default"/>
+      </w:rPr>
+    </w:lvl>
+    <w:lvl w:ilvl="3" w:tplc="04100001" w:tentative="1">
+      <w:start w:val="1"/>
+      <w:numFmt w:val="bullet"/>
+      <w:lvlText w:val=""/>
+      <w:lvlJc w:val="left"/>
+      <w:pPr>
+        <w:ind w:left="2937" w:hanging="360"/>
+      </w:pPr>
+      <w:rPr>
+        <w:rFonts w:ascii="Symbol" w:hAnsi="Symbol" w:hint="default"/>
+      </w:rPr>
+    </w:lvl>
+    <w:lvl w:ilvl="4" w:tplc="04100003" w:tentative="1">
+      <w:start w:val="1"/>
+      <w:numFmt w:val="bullet"/>
+      <w:lvlText w:val="o"/>
+      <w:lvlJc w:val="left"/>
+      <w:pPr>
+        <w:ind w:left="3657" w:hanging="360"/>
+      </w:pPr>
+      <w:rPr>
+        <w:rFonts w:ascii="Courier New" w:hAnsi="Courier New" w:cs="Courier New" w:hint="default"/>
+      </w:rPr>
+    </w:lvl>
+    <w:lvl w:ilvl="5" w:tplc="04100005" w:tentative="1">
+      <w:start w:val="1"/>
+      <w:numFmt w:val="bullet"/>
+      <w:lvlText w:val=""/>
+      <w:lvlJc w:val="left"/>
+      <w:pPr>
+        <w:ind w:left="4377" w:hanging="360"/>
+      </w:pPr>
+      <w:rPr>
+        <w:rFonts w:ascii="Wingdings" w:hAnsi="Wingdings" w:hint="default"/>
+      </w:rPr>
+    </w:lvl>
+    <w:lvl w:ilvl="6" w:tplc="04100001" w:tentative="1">
+      <w:start w:val="1"/>
+      <w:numFmt w:val="bullet"/>
+      <w:lvlText w:val=""/>
+      <w:lvlJc w:val="left"/>
+      <w:pPr>
+        <w:ind w:left="5097" w:hanging="360"/>
+      </w:pPr>
+      <w:rPr>
+        <w:rFonts w:ascii="Symbol" w:hAnsi="Symbol" w:hint="default"/>
+      </w:rPr>
+    </w:lvl>
+    <w:lvl w:ilvl="7" w:tplc="04100003" w:tentative="1">
+      <w:start w:val="1"/>
+      <w:numFmt w:val="bullet"/>
+      <w:lvlText w:val="o"/>
+      <w:lvlJc w:val="left"/>
+      <w:pPr>
+        <w:ind w:left="5817" w:hanging="360"/>
+      </w:pPr>
+      <w:rPr>
+        <w:rFonts w:ascii="Courier New" w:hAnsi="Courier New" w:cs="Courier New" w:hint="default"/>
+      </w:rPr>
+    </w:lvl>
+    <w:lvl w:ilvl="8" w:tplc="04100005" w:tentative="1">
+      <w:start w:val="1"/>
+      <w:numFmt w:val="bullet"/>
+      <w:lvlText w:val=""/>
+      <w:lvlJc w:val="left"/>
+      <w:pPr>
+        <w:ind w:left="6537" w:hanging="360"/>
+      </w:pPr>
+      <w:rPr>
+        <w:rFonts w:ascii="Wingdings" w:hAnsi="Wingdings" w:hint="default"/>
+      </w:rPr>
+    </w:lvl>
+  </w:abstractNum>
+  <w:abstractNum w:abstractNumId="7">
+    <w:nsid w:val="325532F0"/>
+    <w:multiLevelType w:val="hybridMultilevel"/>
+    <w:tmpl w:val="431E4C40"/>
+    <w:lvl w:ilvl="0" w:tplc="E13A2A7C">
+      <w:start w:val="1"/>
+      <w:numFmt w:val="decimal"/>
+      <w:lvlText w:val="%1."/>
+      <w:lvlJc w:val="left"/>
+      <w:pPr>
+        <w:ind w:left="454" w:hanging="397"/>
+      </w:pPr>
+      <w:rPr>
+        <w:rFonts w:hint="default"/>
+      </w:rPr>
+    </w:lvl>
+    <w:lvl w:ilvl="1" w:tplc="04100019" w:tentative="1">
+      <w:start w:val="1"/>
+      <w:numFmt w:val="lowerLetter"/>
+      <w:lvlText w:val="%2."/>
+      <w:lvlJc w:val="left"/>
+      <w:pPr>
+        <w:ind w:left="1440" w:hanging="360"/>
+      </w:pPr>
+    </w:lvl>
+    <w:lvl w:ilvl="2" w:tplc="0410001B" w:tentative="1">
+      <w:start w:val="1"/>
+      <w:numFmt w:val="lowerRoman"/>
+      <w:lvlText w:val="%3."/>
+      <w:lvlJc w:val="right"/>
+      <w:pPr>
+        <w:ind w:left="2160" w:hanging="180"/>
+      </w:pPr>
+    </w:lvl>
+    <w:lvl w:ilvl="3" w:tplc="0410000F" w:tentative="1">
+      <w:start w:val="1"/>
+      <w:numFmt w:val="decimal"/>
+      <w:lvlText w:val="%4."/>
+      <w:lvlJc w:val="left"/>
+      <w:pPr>
+        <w:ind w:left="2880" w:hanging="360"/>
+      </w:pPr>
+    </w:lvl>
+    <w:lvl w:ilvl="4" w:tplc="04100019" w:tentative="1">
+      <w:start w:val="1"/>
+      <w:numFmt w:val="lowerLetter"/>
+      <w:lvlText w:val="%5."/>
+      <w:lvlJc w:val="left"/>
+      <w:pPr>
+        <w:ind w:left="3600" w:hanging="360"/>
+      </w:pPr>
+    </w:lvl>
+    <w:lvl w:ilvl="5" w:tplc="0410001B" w:tentative="1">
+      <w:start w:val="1"/>
+      <w:numFmt w:val="lowerRoman"/>
+      <w:lvlText w:val="%6."/>
+      <w:lvlJc w:val="right"/>
+      <w:pPr>
+        <w:ind w:left="4320" w:hanging="180"/>
+      </w:pPr>
+    </w:lvl>
+    <w:lvl w:ilvl="6" w:tplc="0410000F" w:tentative="1">
+      <w:start w:val="1"/>
+      <w:numFmt w:val="decimal"/>
+      <w:lvlText w:val="%7."/>
+      <w:lvlJc w:val="left"/>
+      <w:pPr>
+        <w:ind w:left="5040" w:hanging="360"/>
+      </w:pPr>
+    </w:lvl>
+    <w:lvl w:ilvl="7" w:tplc="04100019" w:tentative="1">
+      <w:start w:val="1"/>
+      <w:numFmt w:val="lowerLetter"/>
+      <w:lvlText w:val="%8."/>
+      <w:lvlJc w:val="left"/>
+      <w:pPr>
+        <w:ind w:left="5760" w:hanging="360"/>
+      </w:pPr>
+    </w:lvl>
+    <w:lvl w:ilvl="8" w:tplc="0410001B" w:tentative="1">
+      <w:start w:val="1"/>
+      <w:numFmt w:val="lowerRoman"/>
+      <w:lvlText w:val="%9."/>
+      <w:lvlJc w:val="right"/>
+      <w:pPr>
+        <w:ind w:left="6480" w:hanging="180"/>
+      </w:pPr>
+    </w:lvl>
+  </w:abstractNum>
+  <w:abstractNum w:abstractNumId="8">
     <w:nsid w:val="33E93CAF"/>
     <w:multiLevelType w:val="hybridMultilevel"/>
     <w:tmpl w:val="6FCEB114"/>
@@ -3452,7 +6787,120 @@
       </w:rPr>
     </w:lvl>
   </w:abstractNum>
-  <w:abstractNum w:abstractNumId="1">
+  <w:abstractNum w:abstractNumId="9">
+    <w:nsid w:val="379F0C32"/>
+    <w:multiLevelType w:val="hybridMultilevel"/>
+    <w:tmpl w:val="4874F6C8"/>
+    <w:lvl w:ilvl="0" w:tplc="3BDCD1C6">
+      <w:start w:val="1"/>
+      <w:numFmt w:val="bullet"/>
+      <w:lvlText w:val=""/>
+      <w:lvlJc w:val="left"/>
+      <w:pPr>
+        <w:ind w:left="454" w:hanging="397"/>
+      </w:pPr>
+      <w:rPr>
+        <w:rFonts w:ascii="Symbol" w:hAnsi="Symbol" w:hint="default"/>
+      </w:rPr>
+    </w:lvl>
+    <w:lvl w:ilvl="1" w:tplc="04100003" w:tentative="1">
+      <w:start w:val="1"/>
+      <w:numFmt w:val="bullet"/>
+      <w:lvlText w:val="o"/>
+      <w:lvlJc w:val="left"/>
+      <w:pPr>
+        <w:ind w:left="1440" w:hanging="360"/>
+      </w:pPr>
+      <w:rPr>
+        <w:rFonts w:ascii="Courier New" w:hAnsi="Courier New" w:cs="Courier New" w:hint="default"/>
+      </w:rPr>
+    </w:lvl>
+    <w:lvl w:ilvl="2" w:tplc="04100005" w:tentative="1">
+      <w:start w:val="1"/>
+      <w:numFmt w:val="bullet"/>
+      <w:lvlText w:val=""/>
+      <w:lvlJc w:val="left"/>
+      <w:pPr>
+        <w:ind w:left="2160" w:hanging="360"/>
+      </w:pPr>
+      <w:rPr>
+        <w:rFonts w:ascii="Wingdings" w:hAnsi="Wingdings" w:hint="default"/>
+      </w:rPr>
+    </w:lvl>
+    <w:lvl w:ilvl="3" w:tplc="04100001" w:tentative="1">
+      <w:start w:val="1"/>
+      <w:numFmt w:val="bullet"/>
+      <w:lvlText w:val=""/>
+      <w:lvlJc w:val="left"/>
+      <w:pPr>
+        <w:ind w:left="2880" w:hanging="360"/>
+      </w:pPr>
+      <w:rPr>
+        <w:rFonts w:ascii="Symbol" w:hAnsi="Symbol" w:hint="default"/>
+      </w:rPr>
+    </w:lvl>
+    <w:lvl w:ilvl="4" w:tplc="04100003" w:tentative="1">
+      <w:start w:val="1"/>
+      <w:numFmt w:val="bullet"/>
+      <w:lvlText w:val="o"/>
+      <w:lvlJc w:val="left"/>
+      <w:pPr>
+        <w:ind w:left="3600" w:hanging="360"/>
+      </w:pPr>
+      <w:rPr>
+        <w:rFonts w:ascii="Courier New" w:hAnsi="Courier New" w:cs="Courier New" w:hint="default"/>
+      </w:rPr>
+    </w:lvl>
+    <w:lvl w:ilvl="5" w:tplc="04100005" w:tentative="1">
+      <w:start w:val="1"/>
+      <w:numFmt w:val="bullet"/>
+      <w:lvlText w:val=""/>
+      <w:lvlJc w:val="left"/>
+      <w:pPr>
+        <w:ind w:left="4320" w:hanging="360"/>
+      </w:pPr>
+      <w:rPr>
+        <w:rFonts w:ascii="Wingdings" w:hAnsi="Wingdings" w:hint="default"/>
+      </w:rPr>
+    </w:lvl>
+    <w:lvl w:ilvl="6" w:tplc="04100001" w:tentative="1">
+      <w:start w:val="1"/>
+      <w:numFmt w:val="bullet"/>
+      <w:lvlText w:val=""/>
+      <w:lvlJc w:val="left"/>
+      <w:pPr>
+        <w:ind w:left="5040" w:hanging="360"/>
+      </w:pPr>
+      <w:rPr>
+        <w:rFonts w:ascii="Symbol" w:hAnsi="Symbol" w:hint="default"/>
+      </w:rPr>
+    </w:lvl>
+    <w:lvl w:ilvl="7" w:tplc="04100003" w:tentative="1">
+      <w:start w:val="1"/>
+      <w:numFmt w:val="bullet"/>
+      <w:lvlText w:val="o"/>
+      <w:lvlJc w:val="left"/>
+      <w:pPr>
+        <w:ind w:left="5760" w:hanging="360"/>
+      </w:pPr>
+      <w:rPr>
+        <w:rFonts w:ascii="Courier New" w:hAnsi="Courier New" w:cs="Courier New" w:hint="default"/>
+      </w:rPr>
+    </w:lvl>
+    <w:lvl w:ilvl="8" w:tplc="04100005" w:tentative="1">
+      <w:start w:val="1"/>
+      <w:numFmt w:val="bullet"/>
+      <w:lvlText w:val=""/>
+      <w:lvlJc w:val="left"/>
+      <w:pPr>
+        <w:ind w:left="6480" w:hanging="360"/>
+      </w:pPr>
+      <w:rPr>
+        <w:rFonts w:ascii="Wingdings" w:hAnsi="Wingdings" w:hint="default"/>
+      </w:rPr>
+    </w:lvl>
+  </w:abstractNum>
+  <w:abstractNum w:abstractNumId="10">
     <w:nsid w:val="3A0D3A91"/>
     <w:multiLevelType w:val="hybridMultilevel"/>
     <w:tmpl w:val="CBDE8DD6"/>
@@ -3541,7 +6989,7 @@
       </w:pPr>
     </w:lvl>
   </w:abstractNum>
-  <w:abstractNum w:abstractNumId="2">
+  <w:abstractNum w:abstractNumId="11">
     <w:nsid w:val="3C48469D"/>
     <w:multiLevelType w:val="hybridMultilevel"/>
     <w:tmpl w:val="E77C2AD0"/>
@@ -3630,7 +7078,96 @@
       </w:pPr>
     </w:lvl>
   </w:abstractNum>
-  <w:abstractNum w:abstractNumId="3">
+  <w:abstractNum w:abstractNumId="12">
+    <w:nsid w:val="3CB47D50"/>
+    <w:multiLevelType w:val="hybridMultilevel"/>
+    <w:tmpl w:val="C8061B48"/>
+    <w:lvl w:ilvl="0" w:tplc="F8580748">
+      <w:start w:val="1"/>
+      <w:numFmt w:val="decimal"/>
+      <w:lvlText w:val="%1."/>
+      <w:lvlJc w:val="left"/>
+      <w:pPr>
+        <w:ind w:left="454" w:hanging="397"/>
+      </w:pPr>
+      <w:rPr>
+        <w:rFonts w:hint="default"/>
+      </w:rPr>
+    </w:lvl>
+    <w:lvl w:ilvl="1" w:tplc="04100019" w:tentative="1">
+      <w:start w:val="1"/>
+      <w:numFmt w:val="lowerLetter"/>
+      <w:lvlText w:val="%2."/>
+      <w:lvlJc w:val="left"/>
+      <w:pPr>
+        <w:ind w:left="1497" w:hanging="360"/>
+      </w:pPr>
+    </w:lvl>
+    <w:lvl w:ilvl="2" w:tplc="0410001B" w:tentative="1">
+      <w:start w:val="1"/>
+      <w:numFmt w:val="lowerRoman"/>
+      <w:lvlText w:val="%3."/>
+      <w:lvlJc w:val="right"/>
+      <w:pPr>
+        <w:ind w:left="2217" w:hanging="180"/>
+      </w:pPr>
+    </w:lvl>
+    <w:lvl w:ilvl="3" w:tplc="0410000F" w:tentative="1">
+      <w:start w:val="1"/>
+      <w:numFmt w:val="decimal"/>
+      <w:lvlText w:val="%4."/>
+      <w:lvlJc w:val="left"/>
+      <w:pPr>
+        <w:ind w:left="2937" w:hanging="360"/>
+      </w:pPr>
+    </w:lvl>
+    <w:lvl w:ilvl="4" w:tplc="04100019" w:tentative="1">
+      <w:start w:val="1"/>
+      <w:numFmt w:val="lowerLetter"/>
+      <w:lvlText w:val="%5."/>
+      <w:lvlJc w:val="left"/>
+      <w:pPr>
+        <w:ind w:left="3657" w:hanging="360"/>
+      </w:pPr>
+    </w:lvl>
+    <w:lvl w:ilvl="5" w:tplc="0410001B" w:tentative="1">
+      <w:start w:val="1"/>
+      <w:numFmt w:val="lowerRoman"/>
+      <w:lvlText w:val="%6."/>
+      <w:lvlJc w:val="right"/>
+      <w:pPr>
+        <w:ind w:left="4377" w:hanging="180"/>
+      </w:pPr>
+    </w:lvl>
+    <w:lvl w:ilvl="6" w:tplc="0410000F" w:tentative="1">
+      <w:start w:val="1"/>
+      <w:numFmt w:val="decimal"/>
+      <w:lvlText w:val="%7."/>
+      <w:lvlJc w:val="left"/>
+      <w:pPr>
+        <w:ind w:left="5097" w:hanging="360"/>
+      </w:pPr>
+    </w:lvl>
+    <w:lvl w:ilvl="7" w:tplc="04100019" w:tentative="1">
+      <w:start w:val="1"/>
+      <w:numFmt w:val="lowerLetter"/>
+      <w:lvlText w:val="%8."/>
+      <w:lvlJc w:val="left"/>
+      <w:pPr>
+        <w:ind w:left="5817" w:hanging="360"/>
+      </w:pPr>
+    </w:lvl>
+    <w:lvl w:ilvl="8" w:tplc="0410001B" w:tentative="1">
+      <w:start w:val="1"/>
+      <w:numFmt w:val="lowerRoman"/>
+      <w:lvlText w:val="%9."/>
+      <w:lvlJc w:val="right"/>
+      <w:pPr>
+        <w:ind w:left="6537" w:hanging="180"/>
+      </w:pPr>
+    </w:lvl>
+  </w:abstractNum>
+  <w:abstractNum w:abstractNumId="13">
     <w:nsid w:val="447861AB"/>
     <w:multiLevelType w:val="hybridMultilevel"/>
     <w:tmpl w:val="1A36E75E"/>
@@ -3743,7 +7280,7 @@
       </w:rPr>
     </w:lvl>
   </w:abstractNum>
-  <w:abstractNum w:abstractNumId="4">
+  <w:abstractNum w:abstractNumId="14">
     <w:nsid w:val="48BF1346"/>
     <w:multiLevelType w:val="hybridMultilevel"/>
     <w:tmpl w:val="F4BECBE6"/>
@@ -3832,7 +7369,7 @@
       </w:pPr>
     </w:lvl>
   </w:abstractNum>
-  <w:abstractNum w:abstractNumId="5">
+  <w:abstractNum w:abstractNumId="15">
     <w:nsid w:val="4A0C6ADC"/>
     <w:multiLevelType w:val="multilevel"/>
     <w:tmpl w:val="7F683B04"/>
@@ -3981,7 +7518,7 @@
       </w:rPr>
     </w:lvl>
   </w:abstractNum>
-  <w:abstractNum w:abstractNumId="6">
+  <w:abstractNum w:abstractNumId="16">
     <w:nsid w:val="5140579A"/>
     <w:multiLevelType w:val="multilevel"/>
     <w:tmpl w:val="E84E93C0"/>
@@ -4130,7 +7667,7 @@
       </w:rPr>
     </w:lvl>
   </w:abstractNum>
-  <w:abstractNum w:abstractNumId="7">
+  <w:abstractNum w:abstractNumId="17">
     <w:nsid w:val="58772617"/>
     <w:multiLevelType w:val="hybridMultilevel"/>
     <w:tmpl w:val="D284CD46"/>
@@ -4243,7 +7780,96 @@
       </w:rPr>
     </w:lvl>
   </w:abstractNum>
-  <w:abstractNum w:abstractNumId="8">
+  <w:abstractNum w:abstractNumId="18">
+    <w:nsid w:val="684A32FA"/>
+    <w:multiLevelType w:val="hybridMultilevel"/>
+    <w:tmpl w:val="20C823C8"/>
+    <w:lvl w:ilvl="0" w:tplc="BB66BB9E">
+      <w:start w:val="1"/>
+      <w:numFmt w:val="decimal"/>
+      <w:lvlText w:val="%1."/>
+      <w:lvlJc w:val="left"/>
+      <w:pPr>
+        <w:ind w:left="454" w:hanging="397"/>
+      </w:pPr>
+      <w:rPr>
+        <w:rFonts w:hint="default"/>
+      </w:rPr>
+    </w:lvl>
+    <w:lvl w:ilvl="1" w:tplc="04100019" w:tentative="1">
+      <w:start w:val="1"/>
+      <w:numFmt w:val="lowerLetter"/>
+      <w:lvlText w:val="%2."/>
+      <w:lvlJc w:val="left"/>
+      <w:pPr>
+        <w:ind w:left="1440" w:hanging="360"/>
+      </w:pPr>
+    </w:lvl>
+    <w:lvl w:ilvl="2" w:tplc="0410001B" w:tentative="1">
+      <w:start w:val="1"/>
+      <w:numFmt w:val="lowerRoman"/>
+      <w:lvlText w:val="%3."/>
+      <w:lvlJc w:val="right"/>
+      <w:pPr>
+        <w:ind w:left="2160" w:hanging="180"/>
+      </w:pPr>
+    </w:lvl>
+    <w:lvl w:ilvl="3" w:tplc="0410000F" w:tentative="1">
+      <w:start w:val="1"/>
+      <w:numFmt w:val="decimal"/>
+      <w:lvlText w:val="%4."/>
+      <w:lvlJc w:val="left"/>
+      <w:pPr>
+        <w:ind w:left="2880" w:hanging="360"/>
+      </w:pPr>
+    </w:lvl>
+    <w:lvl w:ilvl="4" w:tplc="04100019" w:tentative="1">
+      <w:start w:val="1"/>
+      <w:numFmt w:val="lowerLetter"/>
+      <w:lvlText w:val="%5."/>
+      <w:lvlJc w:val="left"/>
+      <w:pPr>
+        <w:ind w:left="3600" w:hanging="360"/>
+      </w:pPr>
+    </w:lvl>
+    <w:lvl w:ilvl="5" w:tplc="0410001B" w:tentative="1">
+      <w:start w:val="1"/>
+      <w:numFmt w:val="lowerRoman"/>
+      <w:lvlText w:val="%6."/>
+      <w:lvlJc w:val="right"/>
+      <w:pPr>
+        <w:ind w:left="4320" w:hanging="180"/>
+      </w:pPr>
+    </w:lvl>
+    <w:lvl w:ilvl="6" w:tplc="0410000F" w:tentative="1">
+      <w:start w:val="1"/>
+      <w:numFmt w:val="decimal"/>
+      <w:lvlText w:val="%7."/>
+      <w:lvlJc w:val="left"/>
+      <w:pPr>
+        <w:ind w:left="5040" w:hanging="360"/>
+      </w:pPr>
+    </w:lvl>
+    <w:lvl w:ilvl="7" w:tplc="04100019" w:tentative="1">
+      <w:start w:val="1"/>
+      <w:numFmt w:val="lowerLetter"/>
+      <w:lvlText w:val="%8."/>
+      <w:lvlJc w:val="left"/>
+      <w:pPr>
+        <w:ind w:left="5760" w:hanging="360"/>
+      </w:pPr>
+    </w:lvl>
+    <w:lvl w:ilvl="8" w:tplc="0410001B" w:tentative="1">
+      <w:start w:val="1"/>
+      <w:numFmt w:val="lowerRoman"/>
+      <w:lvlText w:val="%9."/>
+      <w:lvlJc w:val="right"/>
+      <w:pPr>
+        <w:ind w:left="6480" w:hanging="180"/>
+      </w:pPr>
+    </w:lvl>
+  </w:abstractNum>
+  <w:abstractNum w:abstractNumId="19">
     <w:nsid w:val="6E854441"/>
     <w:multiLevelType w:val="hybridMultilevel"/>
     <w:tmpl w:val="20969850"/>
@@ -4356,7 +7982,7 @@
       </w:rPr>
     </w:lvl>
   </w:abstractNum>
-  <w:abstractNum w:abstractNumId="9">
+  <w:abstractNum w:abstractNumId="20">
     <w:nsid w:val="6FB11FD4"/>
     <w:multiLevelType w:val="hybridMultilevel"/>
     <w:tmpl w:val="79F6386A"/>
@@ -4469,7 +8095,7 @@
       </w:rPr>
     </w:lvl>
   </w:abstractNum>
-  <w:abstractNum w:abstractNumId="10">
+  <w:abstractNum w:abstractNumId="21">
     <w:nsid w:val="70065C73"/>
     <w:multiLevelType w:val="hybridMultilevel"/>
     <w:tmpl w:val="EBD4D8E2"/>
@@ -4558,7 +8184,7 @@
       </w:pPr>
     </w:lvl>
   </w:abstractNum>
-  <w:abstractNum w:abstractNumId="11">
+  <w:abstractNum w:abstractNumId="22">
     <w:nsid w:val="769B5F25"/>
     <w:multiLevelType w:val="hybridMultilevel"/>
     <w:tmpl w:val="42E6C35C"/>
@@ -4672,40 +8298,73 @@
     </w:lvl>
   </w:abstractNum>
   <w:num w:numId="1">
+    <w:abstractNumId w:val="8"/>
+  </w:num>
+  <w:num w:numId="2">
+    <w:abstractNumId w:val="22"/>
+  </w:num>
+  <w:num w:numId="3">
+    <w:abstractNumId w:val="21"/>
+  </w:num>
+  <w:num w:numId="4">
+    <w:abstractNumId w:val="14"/>
+  </w:num>
+  <w:num w:numId="5">
+    <w:abstractNumId w:val="19"/>
+  </w:num>
+  <w:num w:numId="6">
+    <w:abstractNumId w:val="13"/>
+  </w:num>
+  <w:num w:numId="7">
+    <w:abstractNumId w:val="16"/>
+  </w:num>
+  <w:num w:numId="8">
+    <w:abstractNumId w:val="17"/>
+  </w:num>
+  <w:num w:numId="9">
+    <w:abstractNumId w:val="10"/>
+  </w:num>
+  <w:num w:numId="10">
+    <w:abstractNumId w:val="15"/>
+  </w:num>
+  <w:num w:numId="11">
+    <w:abstractNumId w:val="20"/>
+  </w:num>
+  <w:num w:numId="12">
+    <w:abstractNumId w:val="11"/>
+  </w:num>
+  <w:num w:numId="13">
+    <w:abstractNumId w:val="5"/>
+  </w:num>
+  <w:num w:numId="14">
+    <w:abstractNumId w:val="7"/>
+  </w:num>
+  <w:num w:numId="15">
+    <w:abstractNumId w:val="9"/>
+  </w:num>
+  <w:num w:numId="16">
+    <w:abstractNumId w:val="18"/>
+  </w:num>
+  <w:num w:numId="17">
+    <w:abstractNumId w:val="2"/>
+  </w:num>
+  <w:num w:numId="18">
+    <w:abstractNumId w:val="4"/>
+  </w:num>
+  <w:num w:numId="19">
+    <w:abstractNumId w:val="1"/>
+  </w:num>
+  <w:num w:numId="20">
+    <w:abstractNumId w:val="12"/>
+  </w:num>
+  <w:num w:numId="21">
+    <w:abstractNumId w:val="6"/>
+  </w:num>
+  <w:num w:numId="22">
     <w:abstractNumId w:val="0"/>
   </w:num>
-  <w:num w:numId="2">
-    <w:abstractNumId w:val="11"/>
-  </w:num>
-  <w:num w:numId="3">
-    <w:abstractNumId w:val="10"/>
-  </w:num>
-  <w:num w:numId="4">
-    <w:abstractNumId w:val="4"/>
-  </w:num>
-  <w:num w:numId="5">
-    <w:abstractNumId w:val="8"/>
-  </w:num>
-  <w:num w:numId="6">
+  <w:num w:numId="23">
     <w:abstractNumId w:val="3"/>
-  </w:num>
-  <w:num w:numId="7">
-    <w:abstractNumId w:val="6"/>
-  </w:num>
-  <w:num w:numId="8">
-    <w:abstractNumId w:val="7"/>
-  </w:num>
-  <w:num w:numId="9">
-    <w:abstractNumId w:val="1"/>
-  </w:num>
-  <w:num w:numId="10">
-    <w:abstractNumId w:val="5"/>
-  </w:num>
-  <w:num w:numId="11">
-    <w:abstractNumId w:val="9"/>
-  </w:num>
-  <w:num w:numId="12">
-    <w:abstractNumId w:val="2"/>
   </w:num>
   <w:numIdMacAtCleanup w:val="6"/>
 </w:numbering>
@@ -5835,7 +9494,7 @@
 </file>
 
 <file path=customXml/itemProps1.xml><?xml version="1.0" encoding="utf-8"?>
-<ds:datastoreItem xmlns:ds="http://schemas.openxmlformats.org/officeDocument/2006/customXml" ds:itemID="{5E90A362-E8BA-4467-ADAC-C002372B41F8}">
+<ds:datastoreItem xmlns:ds="http://schemas.openxmlformats.org/officeDocument/2006/customXml" ds:itemID="{58140046-E6E9-4BF3-9A18-DA376EA40A16}">
   <ds:schemaRefs>
     <ds:schemaRef ds:uri="http://schemas.openxmlformats.org/officeDocument/2006/bibliography"/>
   </ds:schemaRefs>

</xml_diff>

<commit_message>
Cleanup and last revision of the draft report
</commit_message>
<xml_diff>
--- a/Relazione/Bozza di Progetto.docx
+++ b/Relazione/Bozza di Progetto.docx
@@ -667,42 +667,6 @@
         <w:spacing w:after="0" w:line="240" w:lineRule="auto"/>
         <w:rPr>
           <w:rFonts w:ascii="Book Antiqua" w:eastAsiaTheme="minorEastAsia" w:hAnsi="Book Antiqua" w:cs="Times New Roman"/>
-          <w:i/>
-          <w:szCs w:val="19"/>
-        </w:rPr>
-      </w:pPr>
-      <w:r>
-        <w:rPr>
-          <w:rFonts w:ascii="Book Antiqua" w:eastAsiaTheme="minorEastAsia" w:hAnsi="Book Antiqua" w:cs="Times New Roman"/>
-          <w:i/>
-          <w:szCs w:val="19"/>
-        </w:rPr>
-        <w:t>- Quali sono i punti critici?</w:t>
-      </w:r>
-    </w:p>
-    <w:p>
-      <w:pPr>
-        <w:spacing w:after="120" w:line="240" w:lineRule="auto"/>
-        <w:rPr>
-          <w:rFonts w:ascii="Book Antiqua" w:eastAsiaTheme="minorEastAsia" w:hAnsi="Book Antiqua" w:cs="Times New Roman"/>
-          <w:i/>
-          <w:szCs w:val="19"/>
-        </w:rPr>
-      </w:pPr>
-      <w:r>
-        <w:rPr>
-          <w:rFonts w:ascii="Book Antiqua" w:eastAsiaTheme="minorEastAsia" w:hAnsi="Book Antiqua" w:cs="Times New Roman"/>
-          <w:i/>
-          <w:szCs w:val="19"/>
-        </w:rPr>
-        <w:t>- Come si sceglie di affrontarli?</w:t>
-      </w:r>
-    </w:p>
-    <w:p>
-      <w:pPr>
-        <w:spacing w:after="120" w:line="240" w:lineRule="auto"/>
-        <w:rPr>
-          <w:rFonts w:ascii="Book Antiqua" w:eastAsiaTheme="minorEastAsia" w:hAnsi="Book Antiqua" w:cs="Times New Roman"/>
           <w:szCs w:val="19"/>
         </w:rPr>
       </w:pPr>
@@ -713,13 +677,22 @@
         </w:rPr>
         <w:t>Dalla specifica è possibile individuare i seguenti punti critici:</w:t>
       </w:r>
+    </w:p>
+    <w:p>
+      <w:pPr>
+        <w:spacing w:after="0" w:line="240" w:lineRule="auto"/>
+        <w:rPr>
+          <w:rFonts w:ascii="Book Antiqua" w:eastAsiaTheme="minorEastAsia" w:hAnsi="Book Antiqua" w:cs="Times New Roman"/>
+          <w:szCs w:val="19"/>
+        </w:rPr>
+      </w:pPr>
     </w:p>
     <w:p>
       <w:pPr>
         <w:pStyle w:val="Paragrafoelenco"/>
         <w:numPr>
           <w:ilvl w:val="0"/>
-          <w:numId w:val="8"/>
+          <w:numId w:val="24"/>
         </w:numPr>
         <w:spacing w:after="60" w:line="240" w:lineRule="auto"/>
         <w:contextualSpacing w:val="0"/>
@@ -802,7 +775,7 @@
     <w:p>
       <w:pPr>
         <w:pStyle w:val="Paragrafoelenco"/>
-        <w:spacing w:after="120" w:line="240" w:lineRule="auto"/>
+        <w:spacing w:after="0" w:line="240" w:lineRule="auto"/>
         <w:ind w:left="227"/>
         <w:contextualSpacing w:val="0"/>
         <w:rPr>
@@ -891,13 +864,25 @@
         </w:rPr>
         <w:t>i dettagli relativi alla generazione delle mine.</w:t>
       </w:r>
+    </w:p>
+    <w:p>
+      <w:pPr>
+        <w:pStyle w:val="Paragrafoelenco"/>
+        <w:spacing w:after="0" w:line="240" w:lineRule="auto"/>
+        <w:ind w:left="227"/>
+        <w:contextualSpacing w:val="0"/>
+        <w:rPr>
+          <w:rFonts w:ascii="Book Antiqua" w:eastAsiaTheme="minorEastAsia" w:hAnsi="Book Antiqua" w:cs="Times New Roman"/>
+          <w:szCs w:val="19"/>
+        </w:rPr>
+      </w:pPr>
     </w:p>
     <w:p>
       <w:pPr>
         <w:pStyle w:val="Paragrafoelenco"/>
         <w:numPr>
           <w:ilvl w:val="0"/>
-          <w:numId w:val="8"/>
+          <w:numId w:val="24"/>
         </w:numPr>
         <w:spacing w:after="60" w:line="240" w:lineRule="auto"/>
         <w:contextualSpacing w:val="0"/>
@@ -1000,7 +985,7 @@
           <w:ilvl w:val="0"/>
           <w:numId w:val="11"/>
         </w:numPr>
-        <w:spacing w:after="120" w:line="240" w:lineRule="auto"/>
+        <w:spacing w:after="0" w:line="240" w:lineRule="auto"/>
         <w:contextualSpacing w:val="0"/>
         <w:rPr>
           <w:rFonts w:ascii="Book Antiqua" w:eastAsiaTheme="minorEastAsia" w:hAnsi="Book Antiqua" w:cs="Times New Roman"/>
@@ -1042,13 +1027,23 @@
         </w:rPr>
         <w:t>riconfigurate successivamente la loro creazione.</w:t>
       </w:r>
+    </w:p>
+    <w:p>
+      <w:pPr>
+        <w:spacing w:after="0" w:line="240" w:lineRule="auto"/>
+        <w:ind w:left="227"/>
+        <w:rPr>
+          <w:rFonts w:ascii="Book Antiqua" w:eastAsiaTheme="minorEastAsia" w:hAnsi="Book Antiqua" w:cs="Times New Roman"/>
+          <w:szCs w:val="19"/>
+        </w:rPr>
+      </w:pPr>
     </w:p>
     <w:p>
       <w:pPr>
         <w:pStyle w:val="Paragrafoelenco"/>
         <w:numPr>
           <w:ilvl w:val="0"/>
-          <w:numId w:val="8"/>
+          <w:numId w:val="24"/>
         </w:numPr>
         <w:spacing w:after="60" w:line="240" w:lineRule="auto"/>
         <w:contextualSpacing w:val="0"/>
@@ -1070,7 +1065,7 @@
     <w:p>
       <w:pPr>
         <w:pStyle w:val="Paragrafoelenco"/>
-        <w:spacing w:after="120" w:line="240" w:lineRule="auto"/>
+        <w:spacing w:after="0" w:line="240" w:lineRule="auto"/>
         <w:ind w:left="227"/>
         <w:contextualSpacing w:val="0"/>
         <w:rPr>
@@ -1156,13 +1151,25 @@
         </w:rPr>
         <w:t>.</w:t>
       </w:r>
+    </w:p>
+    <w:p>
+      <w:pPr>
+        <w:pStyle w:val="Paragrafoelenco"/>
+        <w:spacing w:after="0" w:line="240" w:lineRule="auto"/>
+        <w:ind w:left="227"/>
+        <w:contextualSpacing w:val="0"/>
+        <w:rPr>
+          <w:rFonts w:ascii="Book Antiqua" w:eastAsiaTheme="minorEastAsia" w:hAnsi="Book Antiqua" w:cs="Times New Roman"/>
+          <w:szCs w:val="19"/>
+        </w:rPr>
+      </w:pPr>
     </w:p>
     <w:p>
       <w:pPr>
         <w:pStyle w:val="Paragrafoelenco"/>
         <w:numPr>
           <w:ilvl w:val="0"/>
-          <w:numId w:val="8"/>
+          <w:numId w:val="24"/>
         </w:numPr>
         <w:spacing w:after="60" w:line="240" w:lineRule="auto"/>
         <w:contextualSpacing w:val="0"/>
@@ -1252,7 +1259,7 @@
     <w:p>
       <w:pPr>
         <w:pStyle w:val="Paragrafoelenco"/>
-        <w:spacing w:after="60" w:line="240" w:lineRule="auto"/>
+        <w:spacing w:after="0" w:line="240" w:lineRule="auto"/>
         <w:ind w:left="227"/>
         <w:contextualSpacing w:val="0"/>
         <w:rPr>
@@ -1351,42 +1358,6 @@
     </w:p>
     <w:p>
       <w:pPr>
-        <w:spacing w:after="0" w:line="240" w:lineRule="auto"/>
-        <w:rPr>
-          <w:rFonts w:ascii="Book Antiqua" w:eastAsiaTheme="minorEastAsia" w:hAnsi="Book Antiqua" w:cs="Times New Roman"/>
-          <w:i/>
-          <w:szCs w:val="19"/>
-        </w:rPr>
-      </w:pPr>
-      <w:r>
-        <w:rPr>
-          <w:rFonts w:ascii="Book Antiqua" w:eastAsiaTheme="minorEastAsia" w:hAnsi="Book Antiqua" w:cs="Times New Roman"/>
-          <w:i/>
-          <w:szCs w:val="19"/>
-        </w:rPr>
-        <w:t>- Descrizione dell’architettura software comprensiva di una schema delle classi UML che descriva le componenti principali del sistema.</w:t>
-      </w:r>
-    </w:p>
-    <w:p>
-      <w:pPr>
-        <w:spacing w:after="120" w:line="240" w:lineRule="auto"/>
-        <w:rPr>
-          <w:rFonts w:ascii="Book Antiqua" w:eastAsiaTheme="minorEastAsia" w:hAnsi="Book Antiqua" w:cs="Times New Roman"/>
-          <w:i/>
-          <w:szCs w:val="19"/>
-        </w:rPr>
-      </w:pPr>
-      <w:r>
-        <w:rPr>
-          <w:rFonts w:ascii="Book Antiqua" w:eastAsiaTheme="minorEastAsia" w:hAnsi="Book Antiqua" w:cs="Times New Roman"/>
-          <w:i/>
-          <w:szCs w:val="19"/>
-        </w:rPr>
-        <w:t>- Descrizione e motivazione dei design pattern utilizzati.</w:t>
-      </w:r>
-    </w:p>
-    <w:p>
-      <w:pPr>
         <w:spacing w:after="120" w:line="240" w:lineRule="auto"/>
         <w:rPr>
           <w:rFonts w:ascii="Book Antiqua" w:eastAsiaTheme="minorEastAsia" w:hAnsi="Book Antiqua" w:cs="Times New Roman"/>
@@ -1462,7 +1433,7 @@
           <w:lang w:eastAsia="it-IT"/>
         </w:rPr>
         <w:drawing>
-          <wp:inline distT="0" distB="0" distL="0" distR="0" wp14:anchorId="7D03DE34" wp14:editId="18705B71">
+          <wp:inline distT="0" distB="0" distL="0" distR="0" wp14:anchorId="63E4EBFD" wp14:editId="603E2EF6">
             <wp:extent cx="6645910" cy="4487545"/>
             <wp:effectExtent l="0" t="0" r="2540" b="8255"/>
             <wp:docPr id="2" name="Immagine 2"/>
@@ -1563,7 +1534,7 @@
         <w:pStyle w:val="Paragrafoelenco"/>
         <w:numPr>
           <w:ilvl w:val="0"/>
-          <w:numId w:val="8"/>
+          <w:numId w:val="24"/>
         </w:numPr>
         <w:spacing w:after="60" w:line="240" w:lineRule="auto"/>
         <w:contextualSpacing w:val="0"/>
@@ -1813,15 +1784,7 @@
           <w:rFonts w:ascii="Book Antiqua" w:eastAsiaTheme="minorEastAsia" w:hAnsi="Book Antiqua" w:cs="Times New Roman"/>
           <w:szCs w:val="19"/>
         </w:rPr>
-        <w:t xml:space="preserve">software, favorendo così la riusabilità e la manutenibilità del codice. Per via delle sue caratteristiche esso è solitamente utilizzato per </w:t>
-      </w:r>
-      <w:r>
-        <w:rPr>
-          <w:rFonts w:ascii="Book Antiqua" w:eastAsiaTheme="minorEastAsia" w:hAnsi="Book Antiqua" w:cs="Times New Roman"/>
-          <w:szCs w:val="19"/>
-        </w:rPr>
-        <w:lastRenderedPageBreak/>
-        <w:t>sviluppare applicazioni con interfacce grafiche utente e proprio per queste sue qualità si è scelto di utilizzarlo come struttura base del progetto.</w:t>
+        <w:t>software, favorendo così la riusabilità e la manutenibilità del codice. Per via delle sue caratteristiche esso è solitamente utilizzato per sviluppare applicazioni con interfacce grafiche utente e proprio per queste sue qualità si è scelto di utilizzarlo come struttura base del progetto.</w:t>
       </w:r>
     </w:p>
     <w:p>
@@ -1860,6 +1823,7 @@
           <w:rFonts w:ascii="Book Antiqua" w:eastAsiaTheme="minorEastAsia" w:hAnsi="Book Antiqua" w:cs="Times New Roman"/>
           <w:szCs w:val="19"/>
         </w:rPr>
+        <w:lastRenderedPageBreak/>
         <w:t xml:space="preserve">Le classi colorate di </w:t>
       </w:r>
       <w:r>
@@ -2031,7 +1995,7 @@
         <w:pStyle w:val="Paragrafoelenco"/>
         <w:numPr>
           <w:ilvl w:val="0"/>
-          <w:numId w:val="8"/>
+          <w:numId w:val="24"/>
         </w:numPr>
         <w:spacing w:after="60" w:line="240" w:lineRule="auto"/>
         <w:contextualSpacing w:val="0"/>
@@ -2275,7 +2239,7 @@
         <w:pStyle w:val="Paragrafoelenco"/>
         <w:numPr>
           <w:ilvl w:val="0"/>
-          <w:numId w:val="8"/>
+          <w:numId w:val="24"/>
         </w:numPr>
         <w:spacing w:after="60" w:line="240" w:lineRule="auto"/>
         <w:contextualSpacing w:val="0"/>
@@ -2581,7 +2545,7 @@
         <w:pStyle w:val="Paragrafoelenco"/>
         <w:numPr>
           <w:ilvl w:val="0"/>
-          <w:numId w:val="8"/>
+          <w:numId w:val="24"/>
         </w:numPr>
         <w:spacing w:after="60" w:line="240" w:lineRule="auto"/>
         <w:contextualSpacing w:val="0"/>
@@ -2719,7 +2683,6 @@
           <w:rFonts w:ascii="Book Antiqua" w:eastAsiaTheme="minorEastAsia" w:hAnsi="Book Antiqua" w:cs="Times New Roman"/>
           <w:szCs w:val="19"/>
         </w:rPr>
-        <w:lastRenderedPageBreak/>
         <w:t>una verso gli altri oggetti, più limitata e che esporrà eventualmente solo funzionalità accessorie.</w:t>
       </w:r>
     </w:p>
@@ -2737,6 +2700,7 @@
           <w:rFonts w:ascii="Book Antiqua" w:eastAsiaTheme="minorEastAsia" w:hAnsi="Book Antiqua" w:cs="Times New Roman"/>
           <w:szCs w:val="19"/>
         </w:rPr>
+        <w:lastRenderedPageBreak/>
         <w:t>Detto questo, si è deciso di rappresentare l’interfaccia “limitata” di un oggetto memento attraverso la classe “</w:t>
       </w:r>
       <w:proofErr w:type="spellStart"/>
@@ -2788,7 +2752,21 @@
           <w:rFonts w:ascii="Book Antiqua" w:eastAsiaTheme="minorEastAsia" w:hAnsi="Book Antiqua" w:cs="Times New Roman"/>
           <w:szCs w:val="19"/>
         </w:rPr>
-        <w:t>Il pattern Memento verrà pertanto implementato creando un oggetto memento come istanza della classe “</w:t>
+        <w:t xml:space="preserve">Il pattern Memento verrà </w:t>
+      </w:r>
+      <w:r>
+        <w:rPr>
+          <w:rFonts w:ascii="Book Antiqua" w:eastAsiaTheme="minorEastAsia" w:hAnsi="Book Antiqua" w:cs="Times New Roman"/>
+          <w:szCs w:val="19"/>
+        </w:rPr>
+        <w:t>quindi</w:t>
+      </w:r>
+      <w:r>
+        <w:rPr>
+          <w:rFonts w:ascii="Book Antiqua" w:eastAsiaTheme="minorEastAsia" w:hAnsi="Book Antiqua" w:cs="Times New Roman"/>
+          <w:szCs w:val="19"/>
+        </w:rPr>
+        <w:t xml:space="preserve"> implementato creando un oggetto memento come istanza della classe “</w:t>
       </w:r>
       <w:proofErr w:type="spellStart"/>
       <w:r>
@@ -2864,42 +2842,6 @@
     </w:p>
     <w:p>
       <w:pPr>
-        <w:spacing w:after="0" w:line="240" w:lineRule="auto"/>
-        <w:rPr>
-          <w:rFonts w:ascii="Book Antiqua" w:eastAsiaTheme="minorEastAsia" w:hAnsi="Book Antiqua" w:cs="Times New Roman"/>
-          <w:i/>
-          <w:szCs w:val="19"/>
-        </w:rPr>
-      </w:pPr>
-      <w:r>
-        <w:rPr>
-          <w:rFonts w:ascii="Book Antiqua" w:eastAsiaTheme="minorEastAsia" w:hAnsi="Book Antiqua" w:cs="Times New Roman"/>
-          <w:i/>
-          <w:szCs w:val="19"/>
-        </w:rPr>
-        <w:t>- (Se applicabile) Con quali parametri va eseguito il software una volta compilato?</w:t>
-      </w:r>
-    </w:p>
-    <w:p>
-      <w:pPr>
-        <w:spacing w:after="120" w:line="240" w:lineRule="auto"/>
-        <w:rPr>
-          <w:rFonts w:ascii="Book Antiqua" w:eastAsiaTheme="minorEastAsia" w:hAnsi="Book Antiqua" w:cs="Times New Roman"/>
-          <w:i/>
-          <w:szCs w:val="19"/>
-        </w:rPr>
-      </w:pPr>
-      <w:r>
-        <w:rPr>
-          <w:rFonts w:ascii="Book Antiqua" w:eastAsiaTheme="minorEastAsia" w:hAnsi="Book Antiqua" w:cs="Times New Roman"/>
-          <w:i/>
-          <w:szCs w:val="19"/>
-        </w:rPr>
-        <w:t>- (Se applicabile) Ci sono passi particolari da eseguire per la compilazione?</w:t>
-      </w:r>
-    </w:p>
-    <w:p>
-      <w:pPr>
         <w:spacing w:after="120" w:line="240" w:lineRule="auto"/>
         <w:rPr>
           <w:rFonts w:ascii="Book Antiqua" w:eastAsiaTheme="minorEastAsia" w:hAnsi="Book Antiqua" w:cs="Times New Roman"/>
@@ -2935,7 +2877,7 @@
         <w:pStyle w:val="Paragrafoelenco"/>
         <w:numPr>
           <w:ilvl w:val="0"/>
-          <w:numId w:val="8"/>
+          <w:numId w:val="24"/>
         </w:numPr>
         <w:spacing w:after="60" w:line="240" w:lineRule="auto"/>
         <w:contextualSpacing w:val="0"/>
@@ -2957,7 +2899,7 @@
         <w:pStyle w:val="Paragrafoelenco"/>
         <w:numPr>
           <w:ilvl w:val="0"/>
-          <w:numId w:val="8"/>
+          <w:numId w:val="24"/>
         </w:numPr>
         <w:spacing w:after="60" w:line="240" w:lineRule="auto"/>
         <w:contextualSpacing w:val="0"/>
@@ -2971,7 +2913,37 @@
           <w:rFonts w:ascii="Book Antiqua" w:eastAsiaTheme="minorEastAsia" w:hAnsi="Book Antiqua" w:cs="Times New Roman"/>
           <w:szCs w:val="19"/>
         </w:rPr>
-        <w:t>Cliccare sull’opzione “Progetto” dal menu principale, e poi sull’opzione “Aggiungi riferimento…”.</w:t>
+        <w:t>Cliccare sull’opzione “</w:t>
+      </w:r>
+      <w:r>
+        <w:rPr>
+          <w:rFonts w:ascii="Book Antiqua" w:eastAsiaTheme="minorEastAsia" w:hAnsi="Book Antiqua" w:cs="Times New Roman"/>
+          <w:i/>
+          <w:szCs w:val="19"/>
+        </w:rPr>
+        <w:t>Progetto</w:t>
+      </w:r>
+      <w:r>
+        <w:rPr>
+          <w:rFonts w:ascii="Book Antiqua" w:eastAsiaTheme="minorEastAsia" w:hAnsi="Book Antiqua" w:cs="Times New Roman"/>
+          <w:szCs w:val="19"/>
+        </w:rPr>
+        <w:t>” dal menu principale, e poi sull’opzione “</w:t>
+      </w:r>
+      <w:r>
+        <w:rPr>
+          <w:rFonts w:ascii="Book Antiqua" w:eastAsiaTheme="minorEastAsia" w:hAnsi="Book Antiqua" w:cs="Times New Roman"/>
+          <w:i/>
+          <w:szCs w:val="19"/>
+        </w:rPr>
+        <w:t>Aggiungi riferimento…</w:t>
+      </w:r>
+      <w:r>
+        <w:rPr>
+          <w:rFonts w:ascii="Book Antiqua" w:eastAsiaTheme="minorEastAsia" w:hAnsi="Book Antiqua" w:cs="Times New Roman"/>
+          <w:szCs w:val="19"/>
+        </w:rPr>
+        <w:t>”.</w:t>
       </w:r>
     </w:p>
     <w:p>
@@ -2979,7 +2951,7 @@
         <w:pStyle w:val="Paragrafoelenco"/>
         <w:numPr>
           <w:ilvl w:val="0"/>
-          <w:numId w:val="8"/>
+          <w:numId w:val="24"/>
         </w:numPr>
         <w:spacing w:after="60" w:line="240" w:lineRule="auto"/>
         <w:contextualSpacing w:val="0"/>
@@ -2993,7 +2965,22 @@
           <w:rFonts w:ascii="Book Antiqua" w:eastAsiaTheme="minorEastAsia" w:hAnsi="Book Antiqua" w:cs="Times New Roman"/>
           <w:szCs w:val="19"/>
         </w:rPr>
-        <w:t>Dalla finestra di gestione dei riferimenti cliccare sul bottone “Sfoglia…”.</w:t>
+        <w:t>Dalla finestra di gestione dei riferimenti cliccare sul bottone “</w:t>
+      </w:r>
+      <w:r>
+        <w:rPr>
+          <w:rFonts w:ascii="Book Antiqua" w:eastAsiaTheme="minorEastAsia" w:hAnsi="Book Antiqua" w:cs="Times New Roman"/>
+          <w:i/>
+          <w:szCs w:val="19"/>
+        </w:rPr>
+        <w:t>Sfoglia…</w:t>
+      </w:r>
+      <w:r>
+        <w:rPr>
+          <w:rFonts w:ascii="Book Antiqua" w:eastAsiaTheme="minorEastAsia" w:hAnsi="Book Antiqua" w:cs="Times New Roman"/>
+          <w:szCs w:val="19"/>
+        </w:rPr>
+        <w:t>”.</w:t>
       </w:r>
     </w:p>
     <w:p>
@@ -3001,7 +2988,7 @@
         <w:pStyle w:val="Paragrafoelenco"/>
         <w:numPr>
           <w:ilvl w:val="0"/>
-          <w:numId w:val="8"/>
+          <w:numId w:val="24"/>
         </w:numPr>
         <w:spacing w:after="60" w:line="240" w:lineRule="auto"/>
         <w:contextualSpacing w:val="0"/>
@@ -3015,7 +3002,22 @@
           <w:rFonts w:ascii="Book Antiqua" w:eastAsiaTheme="minorEastAsia" w:hAnsi="Book Antiqua" w:cs="Times New Roman"/>
           <w:szCs w:val="19"/>
         </w:rPr>
-        <w:t>Specificare il percorso della libreria, per poi cliccare sul pulsante “Aggiungi”.</w:t>
+        <w:t>Specificare il percorso della libreria, per poi cliccare sul pulsante “</w:t>
+      </w:r>
+      <w:r>
+        <w:rPr>
+          <w:rFonts w:ascii="Book Antiqua" w:eastAsiaTheme="minorEastAsia" w:hAnsi="Book Antiqua" w:cs="Times New Roman"/>
+          <w:i/>
+          <w:szCs w:val="19"/>
+        </w:rPr>
+        <w:t>Aggiungi</w:t>
+      </w:r>
+      <w:r>
+        <w:rPr>
+          <w:rFonts w:ascii="Book Antiqua" w:eastAsiaTheme="minorEastAsia" w:hAnsi="Book Antiqua" w:cs="Times New Roman"/>
+          <w:szCs w:val="19"/>
+        </w:rPr>
+        <w:t>”.</w:t>
       </w:r>
     </w:p>
     <w:p>
@@ -3023,7 +3025,7 @@
         <w:pStyle w:val="Paragrafoelenco"/>
         <w:numPr>
           <w:ilvl w:val="0"/>
-          <w:numId w:val="8"/>
+          <w:numId w:val="24"/>
         </w:numPr>
         <w:spacing w:after="60" w:line="240" w:lineRule="auto"/>
         <w:contextualSpacing w:val="0"/>
@@ -3037,7 +3039,22 @@
           <w:rFonts w:ascii="Book Antiqua" w:eastAsiaTheme="minorEastAsia" w:hAnsi="Book Antiqua" w:cs="Times New Roman"/>
           <w:szCs w:val="19"/>
         </w:rPr>
-        <w:t>Nella sezione “Sfoglia” della finestra di gestione dei riferimenti assicurarsi che la libreria appena importata abbia il controllo adiacente al suo nome spuntato.</w:t>
+        <w:t>Nella sezione “</w:t>
+      </w:r>
+      <w:r>
+        <w:rPr>
+          <w:rFonts w:ascii="Book Antiqua" w:eastAsiaTheme="minorEastAsia" w:hAnsi="Book Antiqua" w:cs="Times New Roman"/>
+          <w:i/>
+          <w:szCs w:val="19"/>
+        </w:rPr>
+        <w:t>Sfoglia</w:t>
+      </w:r>
+      <w:r>
+        <w:rPr>
+          <w:rFonts w:ascii="Book Antiqua" w:eastAsiaTheme="minorEastAsia" w:hAnsi="Book Antiqua" w:cs="Times New Roman"/>
+          <w:szCs w:val="19"/>
+        </w:rPr>
+        <w:t>” della finestra di gestione dei riferimenti assicurarsi che la libreria appena importata abbia il controllo adiacente al suo nome spuntato.</w:t>
       </w:r>
     </w:p>
     <w:p>
@@ -3045,7 +3062,7 @@
         <w:pStyle w:val="Paragrafoelenco"/>
         <w:numPr>
           <w:ilvl w:val="0"/>
-          <w:numId w:val="8"/>
+          <w:numId w:val="24"/>
         </w:numPr>
         <w:spacing w:after="60" w:line="240" w:lineRule="auto"/>
         <w:contextualSpacing w:val="0"/>
@@ -3059,7 +3076,22 @@
           <w:rFonts w:ascii="Book Antiqua" w:eastAsiaTheme="minorEastAsia" w:hAnsi="Book Antiqua" w:cs="Times New Roman"/>
           <w:szCs w:val="19"/>
         </w:rPr>
-        <w:t>Cliccare sul pulsante “OK”.</w:t>
+        <w:t>Cliccare sul pulsante “</w:t>
+      </w:r>
+      <w:r>
+        <w:rPr>
+          <w:rFonts w:ascii="Book Antiqua" w:eastAsiaTheme="minorEastAsia" w:hAnsi="Book Antiqua" w:cs="Times New Roman"/>
+          <w:i/>
+          <w:szCs w:val="19"/>
+        </w:rPr>
+        <w:t>OK</w:t>
+      </w:r>
+      <w:r>
+        <w:rPr>
+          <w:rFonts w:ascii="Book Antiqua" w:eastAsiaTheme="minorEastAsia" w:hAnsi="Book Antiqua" w:cs="Times New Roman"/>
+          <w:szCs w:val="19"/>
+        </w:rPr>
+        <w:t>”.</w:t>
       </w:r>
     </w:p>
     <w:p>
@@ -3067,9 +3099,9 @@
         <w:pStyle w:val="Paragrafoelenco"/>
         <w:numPr>
           <w:ilvl w:val="0"/>
-          <w:numId w:val="8"/>
+          <w:numId w:val="24"/>
         </w:numPr>
-        <w:spacing w:after="120" w:line="240" w:lineRule="auto"/>
+        <w:spacing w:after="0" w:line="240" w:lineRule="auto"/>
         <w:contextualSpacing w:val="0"/>
         <w:rPr>
           <w:rFonts w:ascii="Book Antiqua" w:eastAsiaTheme="minorEastAsia" w:hAnsi="Book Antiqua" w:cs="Times New Roman"/>
@@ -3081,12 +3113,20 @@
           <w:rFonts w:ascii="Book Antiqua" w:eastAsiaTheme="minorEastAsia" w:hAnsi="Book Antiqua" w:cs="Times New Roman"/>
           <w:szCs w:val="19"/>
         </w:rPr>
-        <w:t>A questo punto è sufficiente, durante la stesura del codice, richiamare la libreria tramite l’utilizzo della tradizionale direttiva “</w:t>
+        <w:t>A questo punto è sufficiente, durante la stesura del codice, richiamare la libreria tramite l’utilizzo dell</w:t>
+      </w:r>
+      <w:r>
+        <w:rPr>
+          <w:rFonts w:ascii="Book Antiqua" w:eastAsiaTheme="minorEastAsia" w:hAnsi="Book Antiqua" w:cs="Times New Roman"/>
+          <w:szCs w:val="19"/>
+        </w:rPr>
+        <w:t xml:space="preserve">a tradizionale direttiva </w:t>
       </w:r>
       <w:proofErr w:type="spellStart"/>
       <w:r>
         <w:rPr>
           <w:rFonts w:ascii="Book Antiqua" w:eastAsiaTheme="minorEastAsia" w:hAnsi="Book Antiqua" w:cs="Times New Roman"/>
+          <w:b/>
           <w:szCs w:val="19"/>
         </w:rPr>
         <w:t>using</w:t>
@@ -3097,7 +3137,7 @@
           <w:rFonts w:ascii="Book Antiqua" w:eastAsiaTheme="minorEastAsia" w:hAnsi="Book Antiqua" w:cs="Times New Roman"/>
           <w:szCs w:val="19"/>
         </w:rPr>
-        <w:t xml:space="preserve">” seguita dal </w:t>
+        <w:t xml:space="preserve"> seguita dal </w:t>
       </w:r>
       <w:proofErr w:type="spellStart"/>
       <w:r>
@@ -3115,6 +3155,8 @@
         </w:rPr>
         <w:t xml:space="preserve"> della libreria.</w:t>
       </w:r>
+      <w:bookmarkStart w:id="0" w:name="_GoBack"/>
+      <w:bookmarkEnd w:id="0"/>
     </w:p>
     <w:p>
       <w:pPr>
@@ -3149,32 +3191,6 @@
         </w:rPr>
         <w:lastRenderedPageBreak/>
         <w:t>Casi d’uso</w:t>
-      </w:r>
-    </w:p>
-    <w:p>
-      <w:pPr>
-        <w:spacing w:after="120" w:line="240" w:lineRule="auto"/>
-        <w:rPr>
-          <w:rFonts w:ascii="Book Antiqua" w:eastAsiaTheme="minorEastAsia" w:hAnsi="Book Antiqua" w:cs="Times New Roman"/>
-          <w:i/>
-          <w:szCs w:val="19"/>
-        </w:rPr>
-      </w:pPr>
-      <w:r>
-        <w:rPr>
-          <w:rFonts w:ascii="Book Antiqua" w:eastAsiaTheme="minorEastAsia" w:hAnsi="Book Antiqua" w:cs="Times New Roman"/>
-          <w:i/>
-          <w:szCs w:val="19"/>
-        </w:rPr>
-        <w:t>- Descrivere i più significativi</w:t>
-      </w:r>
-      <w:r>
-        <w:rPr>
-          <w:rFonts w:ascii="Book Antiqua" w:eastAsiaTheme="minorEastAsia" w:hAnsi="Book Antiqua" w:cs="Times New Roman"/>
-          <w:i/>
-          <w:szCs w:val="19"/>
-        </w:rPr>
-        <w:t>.</w:t>
       </w:r>
     </w:p>
     <w:p>
@@ -5111,8 +5127,6 @@
           <w:szCs w:val="19"/>
         </w:rPr>
       </w:pPr>
-      <w:bookmarkStart w:id="0" w:name="_GoBack"/>
-      <w:bookmarkEnd w:id="0"/>
     </w:p>
     <w:p>
       <w:pPr>
@@ -5722,99 +5736,11 @@
     </w:p>
     <w:p>
       <w:pPr>
-        <w:spacing w:after="0" w:line="240" w:lineRule="auto"/>
-        <w:ind w:left="822" w:hanging="822"/>
-        <w:rPr>
-          <w:rFonts w:ascii="Book Antiqua" w:eastAsiaTheme="minorEastAsia" w:hAnsi="Book Antiqua" w:cs="Times New Roman"/>
-          <w:szCs w:val="19"/>
-        </w:rPr>
-      </w:pPr>
-    </w:p>
-    <w:p>
-      <w:pPr>
-        <w:rPr>
-          <w:rFonts w:ascii="Book Antiqua" w:eastAsiaTheme="minorEastAsia" w:hAnsi="Book Antiqua" w:cs="Times New Roman"/>
-          <w:szCs w:val="19"/>
-        </w:rPr>
-      </w:pPr>
-      <w:r>
-        <w:rPr>
-          <w:rFonts w:ascii="Book Antiqua" w:eastAsiaTheme="minorEastAsia" w:hAnsi="Book Antiqua" w:cs="Times New Roman"/>
-          <w:szCs w:val="19"/>
-        </w:rPr>
-        <w:br w:type="page"/>
-      </w:r>
-    </w:p>
-    <w:p>
-      <w:pPr>
-        <w:spacing w:after="0" w:line="240" w:lineRule="auto"/>
-        <w:rPr>
-          <w:rFonts w:ascii="Book Antiqua" w:eastAsiaTheme="minorEastAsia" w:hAnsi="Book Antiqua" w:cs="Times New Roman"/>
-          <w:i/>
-          <w:szCs w:val="19"/>
-        </w:rPr>
-      </w:pPr>
-      <w:r>
-        <w:rPr>
-          <w:rFonts w:ascii="Book Antiqua" w:eastAsiaTheme="minorEastAsia" w:hAnsi="Book Antiqua" w:cs="Times New Roman"/>
-          <w:i/>
-          <w:szCs w:val="19"/>
-        </w:rPr>
-        <w:lastRenderedPageBreak/>
-        <w:t>La relazione può includere altre sezioni qualora sia</w:t>
-      </w:r>
-      <w:r>
-        <w:rPr>
-          <w:rFonts w:ascii="Book Antiqua" w:eastAsiaTheme="minorEastAsia" w:hAnsi="Book Antiqua" w:cs="Times New Roman"/>
-          <w:i/>
-          <w:szCs w:val="19"/>
-        </w:rPr>
-        <w:t>no funzionali alla spiegazione.</w:t>
-      </w:r>
-    </w:p>
-    <w:p>
-      <w:pPr>
-        <w:spacing w:after="0" w:line="240" w:lineRule="auto"/>
-        <w:rPr>
-          <w:rFonts w:ascii="Book Antiqua" w:eastAsiaTheme="minorEastAsia" w:hAnsi="Book Antiqua" w:cs="Times New Roman"/>
-          <w:i/>
-          <w:szCs w:val="19"/>
-        </w:rPr>
-      </w:pPr>
-      <w:r>
-        <w:rPr>
-          <w:rFonts w:ascii="Book Antiqua" w:eastAsiaTheme="minorEastAsia" w:hAnsi="Book Antiqua" w:cs="Times New Roman"/>
-          <w:i/>
-          <w:szCs w:val="19"/>
-        </w:rPr>
-        <w:t>La relazione non deve includere l’intero listato del codice ma può contenere alcune sezioni del programma se</w:t>
-      </w:r>
-      <w:r>
-        <w:rPr>
-          <w:rFonts w:ascii="Book Antiqua" w:eastAsiaTheme="minorEastAsia" w:hAnsi="Book Antiqua" w:cs="Times New Roman"/>
-          <w:i/>
-          <w:szCs w:val="19"/>
-        </w:rPr>
-        <w:t xml:space="preserve"> necessario per la spiegazione.</w:t>
-      </w:r>
-    </w:p>
-    <w:p>
-      <w:pPr>
-        <w:spacing w:after="0" w:line="240" w:lineRule="auto"/>
-        <w:rPr>
-          <w:rFonts w:ascii="Book Antiqua" w:eastAsiaTheme="minorEastAsia" w:hAnsi="Book Antiqua" w:cs="Times New Roman"/>
-          <w:i/>
-          <w:szCs w:val="19"/>
-        </w:rPr>
-      </w:pPr>
-      <w:r>
-        <w:rPr>
-          <w:rFonts w:ascii="Book Antiqua" w:eastAsiaTheme="minorEastAsia" w:hAnsi="Book Antiqua" w:cs="Times New Roman"/>
-          <w:i/>
-          <w:szCs w:val="19"/>
-        </w:rPr>
-        <w:t>Il documento deve essere quanto più sintetico possibile e non deve superare le 12 pagine.</w:t>
-      </w:r>
+        <w:rPr>
+          <w:rFonts w:ascii="Book Antiqua" w:eastAsiaTheme="minorEastAsia" w:hAnsi="Book Antiqua" w:cs="Times New Roman"/>
+          <w:szCs w:val="19"/>
+        </w:rPr>
+      </w:pPr>
     </w:p>
     <w:sectPr>
       <w:footerReference w:type="default" r:id="rId11"/>
@@ -7670,6 +7596,119 @@
   <w:abstractNum w:abstractNumId="17">
     <w:nsid w:val="58772617"/>
     <w:multiLevelType w:val="hybridMultilevel"/>
+    <w:tmpl w:val="78E2DAC0"/>
+    <w:lvl w:ilvl="0" w:tplc="93EAE136">
+      <w:start w:val="1"/>
+      <w:numFmt w:val="bullet"/>
+      <w:lvlText w:val=""/>
+      <w:lvlJc w:val="left"/>
+      <w:pPr>
+        <w:ind w:left="227" w:hanging="227"/>
+      </w:pPr>
+      <w:rPr>
+        <w:rFonts w:ascii="Symbol" w:hAnsi="Symbol" w:hint="default"/>
+      </w:rPr>
+    </w:lvl>
+    <w:lvl w:ilvl="1" w:tplc="04100003" w:tentative="1">
+      <w:start w:val="1"/>
+      <w:numFmt w:val="bullet"/>
+      <w:lvlText w:val="o"/>
+      <w:lvlJc w:val="left"/>
+      <w:pPr>
+        <w:ind w:left="1440" w:hanging="360"/>
+      </w:pPr>
+      <w:rPr>
+        <w:rFonts w:ascii="Courier New" w:hAnsi="Courier New" w:cs="Courier New" w:hint="default"/>
+      </w:rPr>
+    </w:lvl>
+    <w:lvl w:ilvl="2" w:tplc="04100005" w:tentative="1">
+      <w:start w:val="1"/>
+      <w:numFmt w:val="bullet"/>
+      <w:lvlText w:val=""/>
+      <w:lvlJc w:val="left"/>
+      <w:pPr>
+        <w:ind w:left="2160" w:hanging="360"/>
+      </w:pPr>
+      <w:rPr>
+        <w:rFonts w:ascii="Wingdings" w:hAnsi="Wingdings" w:hint="default"/>
+      </w:rPr>
+    </w:lvl>
+    <w:lvl w:ilvl="3" w:tplc="04100001" w:tentative="1">
+      <w:start w:val="1"/>
+      <w:numFmt w:val="bullet"/>
+      <w:lvlText w:val=""/>
+      <w:lvlJc w:val="left"/>
+      <w:pPr>
+        <w:ind w:left="2880" w:hanging="360"/>
+      </w:pPr>
+      <w:rPr>
+        <w:rFonts w:ascii="Symbol" w:hAnsi="Symbol" w:hint="default"/>
+      </w:rPr>
+    </w:lvl>
+    <w:lvl w:ilvl="4" w:tplc="04100003" w:tentative="1">
+      <w:start w:val="1"/>
+      <w:numFmt w:val="bullet"/>
+      <w:lvlText w:val="o"/>
+      <w:lvlJc w:val="left"/>
+      <w:pPr>
+        <w:ind w:left="3600" w:hanging="360"/>
+      </w:pPr>
+      <w:rPr>
+        <w:rFonts w:ascii="Courier New" w:hAnsi="Courier New" w:cs="Courier New" w:hint="default"/>
+      </w:rPr>
+    </w:lvl>
+    <w:lvl w:ilvl="5" w:tplc="04100005" w:tentative="1">
+      <w:start w:val="1"/>
+      <w:numFmt w:val="bullet"/>
+      <w:lvlText w:val=""/>
+      <w:lvlJc w:val="left"/>
+      <w:pPr>
+        <w:ind w:left="4320" w:hanging="360"/>
+      </w:pPr>
+      <w:rPr>
+        <w:rFonts w:ascii="Wingdings" w:hAnsi="Wingdings" w:hint="default"/>
+      </w:rPr>
+    </w:lvl>
+    <w:lvl w:ilvl="6" w:tplc="04100001" w:tentative="1">
+      <w:start w:val="1"/>
+      <w:numFmt w:val="bullet"/>
+      <w:lvlText w:val=""/>
+      <w:lvlJc w:val="left"/>
+      <w:pPr>
+        <w:ind w:left="5040" w:hanging="360"/>
+      </w:pPr>
+      <w:rPr>
+        <w:rFonts w:ascii="Symbol" w:hAnsi="Symbol" w:hint="default"/>
+      </w:rPr>
+    </w:lvl>
+    <w:lvl w:ilvl="7" w:tplc="04100003" w:tentative="1">
+      <w:start w:val="1"/>
+      <w:numFmt w:val="bullet"/>
+      <w:lvlText w:val="o"/>
+      <w:lvlJc w:val="left"/>
+      <w:pPr>
+        <w:ind w:left="5760" w:hanging="360"/>
+      </w:pPr>
+      <w:rPr>
+        <w:rFonts w:ascii="Courier New" w:hAnsi="Courier New" w:cs="Courier New" w:hint="default"/>
+      </w:rPr>
+    </w:lvl>
+    <w:lvl w:ilvl="8" w:tplc="04100005" w:tentative="1">
+      <w:start w:val="1"/>
+      <w:numFmt w:val="bullet"/>
+      <w:lvlText w:val=""/>
+      <w:lvlJc w:val="left"/>
+      <w:pPr>
+        <w:ind w:left="6480" w:hanging="360"/>
+      </w:pPr>
+      <w:rPr>
+        <w:rFonts w:ascii="Wingdings" w:hAnsi="Wingdings" w:hint="default"/>
+      </w:rPr>
+    </w:lvl>
+  </w:abstractNum>
+  <w:abstractNum w:abstractNumId="18">
+    <w:nsid w:val="64416A9F"/>
+    <w:multiLevelType w:val="hybridMultilevel"/>
     <w:tmpl w:val="D284CD46"/>
     <w:lvl w:ilvl="0" w:tplc="18A84114">
       <w:start w:val="1"/>
@@ -7780,7 +7819,7 @@
       </w:rPr>
     </w:lvl>
   </w:abstractNum>
-  <w:abstractNum w:abstractNumId="18">
+  <w:abstractNum w:abstractNumId="19">
     <w:nsid w:val="684A32FA"/>
     <w:multiLevelType w:val="hybridMultilevel"/>
     <w:tmpl w:val="20C823C8"/>
@@ -7869,7 +7908,7 @@
       </w:pPr>
     </w:lvl>
   </w:abstractNum>
-  <w:abstractNum w:abstractNumId="19">
+  <w:abstractNum w:abstractNumId="20">
     <w:nsid w:val="6E854441"/>
     <w:multiLevelType w:val="hybridMultilevel"/>
     <w:tmpl w:val="20969850"/>
@@ -7982,7 +8021,7 @@
       </w:rPr>
     </w:lvl>
   </w:abstractNum>
-  <w:abstractNum w:abstractNumId="20">
+  <w:abstractNum w:abstractNumId="21">
     <w:nsid w:val="6FB11FD4"/>
     <w:multiLevelType w:val="hybridMultilevel"/>
     <w:tmpl w:val="79F6386A"/>
@@ -8095,7 +8134,7 @@
       </w:rPr>
     </w:lvl>
   </w:abstractNum>
-  <w:abstractNum w:abstractNumId="21">
+  <w:abstractNum w:abstractNumId="22">
     <w:nsid w:val="70065C73"/>
     <w:multiLevelType w:val="hybridMultilevel"/>
     <w:tmpl w:val="EBD4D8E2"/>
@@ -8184,7 +8223,7 @@
       </w:pPr>
     </w:lvl>
   </w:abstractNum>
-  <w:abstractNum w:abstractNumId="22">
+  <w:abstractNum w:abstractNumId="23">
     <w:nsid w:val="769B5F25"/>
     <w:multiLevelType w:val="hybridMultilevel"/>
     <w:tmpl w:val="42E6C35C"/>
@@ -8301,16 +8340,16 @@
     <w:abstractNumId w:val="8"/>
   </w:num>
   <w:num w:numId="2">
-    <w:abstractNumId w:val="22"/>
+    <w:abstractNumId w:val="23"/>
   </w:num>
   <w:num w:numId="3">
-    <w:abstractNumId w:val="21"/>
+    <w:abstractNumId w:val="22"/>
   </w:num>
   <w:num w:numId="4">
     <w:abstractNumId w:val="14"/>
   </w:num>
   <w:num w:numId="5">
-    <w:abstractNumId w:val="19"/>
+    <w:abstractNumId w:val="20"/>
   </w:num>
   <w:num w:numId="6">
     <w:abstractNumId w:val="13"/>
@@ -8328,7 +8367,7 @@
     <w:abstractNumId w:val="15"/>
   </w:num>
   <w:num w:numId="11">
-    <w:abstractNumId w:val="20"/>
+    <w:abstractNumId w:val="21"/>
   </w:num>
   <w:num w:numId="12">
     <w:abstractNumId w:val="11"/>
@@ -8343,7 +8382,7 @@
     <w:abstractNumId w:val="9"/>
   </w:num>
   <w:num w:numId="16">
-    <w:abstractNumId w:val="18"/>
+    <w:abstractNumId w:val="19"/>
   </w:num>
   <w:num w:numId="17">
     <w:abstractNumId w:val="2"/>
@@ -8365,6 +8404,9 @@
   </w:num>
   <w:num w:numId="23">
     <w:abstractNumId w:val="3"/>
+  </w:num>
+  <w:num w:numId="24">
+    <w:abstractNumId w:val="18"/>
   </w:num>
   <w:numIdMacAtCleanup w:val="6"/>
 </w:numbering>
@@ -9494,7 +9536,7 @@
 </file>
 
 <file path=customXml/itemProps1.xml><?xml version="1.0" encoding="utf-8"?>
-<ds:datastoreItem xmlns:ds="http://schemas.openxmlformats.org/officeDocument/2006/customXml" ds:itemID="{58140046-E6E9-4BF3-9A18-DA376EA40A16}">
+<ds:datastoreItem xmlns:ds="http://schemas.openxmlformats.org/officeDocument/2006/customXml" ds:itemID="{CD6FDD0F-2199-4788-91A1-E931CDDBC122}">
   <ds:schemaRefs>
     <ds:schemaRef ds:uri="http://schemas.openxmlformats.org/officeDocument/2006/bibliography"/>
   </ds:schemaRefs>

</xml_diff>